<commit_message>
cambio a documento docx
</commit_message>
<xml_diff>
--- a/DocumentacionProyectoMED.docx
+++ b/DocumentacionProyectoMED.docx
@@ -1,6 +1,6 @@
 
 <file path=word/document.xml><?xml version="1.0" encoding="utf-8"?>
-<w:document xmlns:wpc="http://schemas.microsoft.com/office/word/2010/wordprocessingCanvas" xmlns:mc="http://schemas.openxmlformats.org/markup-compatibility/2006" xmlns:o="urn:schemas-microsoft-com:office:office" xmlns:r="http://schemas.openxmlformats.org/officeDocument/2006/relationships" xmlns:m="http://schemas.openxmlformats.org/officeDocument/2006/math" xmlns:v="urn:schemas-microsoft-com:vml" xmlns:wp14="http://schemas.microsoft.com/office/word/2010/wordprocessingDrawing" xmlns:wp="http://schemas.openxmlformats.org/drawingml/2006/wordprocessingDrawing" xmlns:w10="urn:schemas-microsoft-com:office:word" xmlns:w="http://schemas.openxmlformats.org/wordprocessingml/2006/main" xmlns:w14="http://schemas.microsoft.com/office/word/2010/wordml" xmlns:w15="http://schemas.microsoft.com/office/word/2012/wordml" xmlns:wpg="http://schemas.microsoft.com/office/word/2010/wordprocessingGroup" xmlns:wpi="http://schemas.microsoft.com/office/word/2010/wordprocessingInk" xmlns:wne="http://schemas.microsoft.com/office/word/2006/wordml" xmlns:wps="http://schemas.microsoft.com/office/word/2010/wordprocessingShape" mc:Ignorable="w14 w15 wp14">
+<w:document xmlns:wpc="http://schemas.microsoft.com/office/word/2010/wordprocessingCanvas" xmlns:cx="http://schemas.microsoft.com/office/drawing/2014/chartex" xmlns:cx1="http://schemas.microsoft.com/office/drawing/2015/9/8/chartex" xmlns:cx2="http://schemas.microsoft.com/office/drawing/2015/10/21/chartex" xmlns:cx3="http://schemas.microsoft.com/office/drawing/2016/5/9/chartex" xmlns:cx4="http://schemas.microsoft.com/office/drawing/2016/5/10/chartex" xmlns:cx5="http://schemas.microsoft.com/office/drawing/2016/5/11/chartex" xmlns:cx6="http://schemas.microsoft.com/office/drawing/2016/5/12/chartex" xmlns:cx7="http://schemas.microsoft.com/office/drawing/2016/5/13/chartex" xmlns:cx8="http://schemas.microsoft.com/office/drawing/2016/5/14/chartex" xmlns:mc="http://schemas.openxmlformats.org/markup-compatibility/2006" xmlns:aink="http://schemas.microsoft.com/office/drawing/2016/ink" xmlns:am3d="http://schemas.microsoft.com/office/drawing/2017/model3d" xmlns:o="urn:schemas-microsoft-com:office:office" xmlns:r="http://schemas.openxmlformats.org/officeDocument/2006/relationships" xmlns:m="http://schemas.openxmlformats.org/officeDocument/2006/math" xmlns:v="urn:schemas-microsoft-com:vml" xmlns:wp14="http://schemas.microsoft.com/office/word/2010/wordprocessingDrawing" xmlns:wp="http://schemas.openxmlformats.org/drawingml/2006/wordprocessingDrawing" xmlns:w10="urn:schemas-microsoft-com:office:word" xmlns:w="http://schemas.openxmlformats.org/wordprocessingml/2006/main" xmlns:w14="http://schemas.microsoft.com/office/word/2010/wordml" xmlns:w15="http://schemas.microsoft.com/office/word/2012/wordml" xmlns:w16cex="http://schemas.microsoft.com/office/word/2018/wordml/cex" xmlns:w16cid="http://schemas.microsoft.com/office/word/2016/wordml/cid" xmlns:w16="http://schemas.microsoft.com/office/word/2018/wordml" xmlns:w16se="http://schemas.microsoft.com/office/word/2015/wordml/symex" xmlns:wpg="http://schemas.microsoft.com/office/word/2010/wordprocessingGroup" xmlns:wpi="http://schemas.microsoft.com/office/word/2010/wordprocessingInk" xmlns:wne="http://schemas.microsoft.com/office/word/2006/wordml" xmlns:wps="http://schemas.microsoft.com/office/word/2010/wordprocessingShape" mc:Ignorable="w14 w15 w16se w16cid w16 w16cex wp14">
   <w:body>
     <w:p>
       <w:pPr>
@@ -19,7 +19,7 @@
           <w:lang w:eastAsia="es-SV"/>
         </w:rPr>
         <w:drawing>
-          <wp:inline distT="0" distB="0" distL="0" distR="0" wp14:anchorId="39E33939" wp14:editId="5D170E61">
+          <wp:inline distT="0" distB="0" distL="0" distR="0" wp14:anchorId="71647B2C" wp14:editId="36D633EE">
             <wp:extent cx="2208810" cy="1160057"/>
             <wp:effectExtent l="0" t="0" r="0" b="0"/>
             <wp:docPr id="29" name="Imagen 29" descr="ITCA Fepade | Escuela Especializada en Ingeniería"/>
@@ -91,7 +91,21 @@
           <w:rFonts w:ascii="Verdana" w:hAnsi="Verdana"/>
           <w:sz w:val="24"/>
         </w:rPr>
-        <w:t>Carrera:</w:t>
+        <w:t>Carrera</w:t>
+      </w:r>
+      <w:r>
+        <w:rPr>
+          <w:rFonts w:ascii="Verdana" w:hAnsi="Verdana"/>
+          <w:sz w:val="24"/>
+        </w:rPr>
+        <w:t xml:space="preserve"> (cambio)</w:t>
+      </w:r>
+      <w:r>
+        <w:rPr>
+          <w:rFonts w:ascii="Verdana" w:hAnsi="Verdana"/>
+          <w:sz w:val="24"/>
+        </w:rPr>
+        <w:t>:</w:t>
       </w:r>
     </w:p>
     <w:p>
@@ -770,10 +784,7 @@
     </w:p>
     <w:p/>
     <w:p/>
-    <w:p>
-      <w:bookmarkStart w:id="0" w:name="_GoBack"/>
-      <w:bookmarkEnd w:id="0"/>
-    </w:p>
+    <w:p/>
     <w:p/>
     <w:p/>
     <w:p/>
@@ -1839,7 +1850,7 @@
 </file>
 
 <file path=word/endnotes.xml><?xml version="1.0" encoding="utf-8"?>
-<w:endnotes xmlns:wpc="http://schemas.microsoft.com/office/word/2010/wordprocessingCanvas" xmlns:mc="http://schemas.openxmlformats.org/markup-compatibility/2006" xmlns:o="urn:schemas-microsoft-com:office:office" xmlns:r="http://schemas.openxmlformats.org/officeDocument/2006/relationships" xmlns:m="http://schemas.openxmlformats.org/officeDocument/2006/math" xmlns:v="urn:schemas-microsoft-com:vml" xmlns:wp14="http://schemas.microsoft.com/office/word/2010/wordprocessingDrawing" xmlns:wp="http://schemas.openxmlformats.org/drawingml/2006/wordprocessingDrawing" xmlns:w10="urn:schemas-microsoft-com:office:word" xmlns:w="http://schemas.openxmlformats.org/wordprocessingml/2006/main" xmlns:w14="http://schemas.microsoft.com/office/word/2010/wordml" xmlns:w15="http://schemas.microsoft.com/office/word/2012/wordml" xmlns:wpg="http://schemas.microsoft.com/office/word/2010/wordprocessingGroup" xmlns:wpi="http://schemas.microsoft.com/office/word/2010/wordprocessingInk" xmlns:wne="http://schemas.microsoft.com/office/word/2006/wordml" xmlns:wps="http://schemas.microsoft.com/office/word/2010/wordprocessingShape" mc:Ignorable="w14 w15 wp14">
+<w:endnotes xmlns:wpc="http://schemas.microsoft.com/office/word/2010/wordprocessingCanvas" xmlns:cx="http://schemas.microsoft.com/office/drawing/2014/chartex" xmlns:cx1="http://schemas.microsoft.com/office/drawing/2015/9/8/chartex" xmlns:cx2="http://schemas.microsoft.com/office/drawing/2015/10/21/chartex" xmlns:cx3="http://schemas.microsoft.com/office/drawing/2016/5/9/chartex" xmlns:cx4="http://schemas.microsoft.com/office/drawing/2016/5/10/chartex" xmlns:cx5="http://schemas.microsoft.com/office/drawing/2016/5/11/chartex" xmlns:cx6="http://schemas.microsoft.com/office/drawing/2016/5/12/chartex" xmlns:cx7="http://schemas.microsoft.com/office/drawing/2016/5/13/chartex" xmlns:cx8="http://schemas.microsoft.com/office/drawing/2016/5/14/chartex" xmlns:mc="http://schemas.openxmlformats.org/markup-compatibility/2006" xmlns:aink="http://schemas.microsoft.com/office/drawing/2016/ink" xmlns:am3d="http://schemas.microsoft.com/office/drawing/2017/model3d" xmlns:o="urn:schemas-microsoft-com:office:office" xmlns:r="http://schemas.openxmlformats.org/officeDocument/2006/relationships" xmlns:m="http://schemas.openxmlformats.org/officeDocument/2006/math" xmlns:v="urn:schemas-microsoft-com:vml" xmlns:wp14="http://schemas.microsoft.com/office/word/2010/wordprocessingDrawing" xmlns:wp="http://schemas.openxmlformats.org/drawingml/2006/wordprocessingDrawing" xmlns:w10="urn:schemas-microsoft-com:office:word" xmlns:w="http://schemas.openxmlformats.org/wordprocessingml/2006/main" xmlns:w14="http://schemas.microsoft.com/office/word/2010/wordml" xmlns:w15="http://schemas.microsoft.com/office/word/2012/wordml" xmlns:w16cex="http://schemas.microsoft.com/office/word/2018/wordml/cex" xmlns:w16cid="http://schemas.microsoft.com/office/word/2016/wordml/cid" xmlns:w16="http://schemas.microsoft.com/office/word/2018/wordml" xmlns:w16se="http://schemas.microsoft.com/office/word/2015/wordml/symex" xmlns:wpg="http://schemas.microsoft.com/office/word/2010/wordprocessingGroup" xmlns:wpi="http://schemas.microsoft.com/office/word/2010/wordprocessingInk" xmlns:wne="http://schemas.microsoft.com/office/word/2006/wordml" xmlns:wps="http://schemas.microsoft.com/office/word/2010/wordprocessingShape" mc:Ignorable="w14 w15 w16se w16cid w16 w16cex wp14">
   <w:endnote w:type="separator" w:id="-1">
     <w:p>
       <w:pPr>
@@ -1864,7 +1875,7 @@
 </file>
 
 <file path=word/footer1.xml><?xml version="1.0" encoding="utf-8"?>
-<w:ftr xmlns:wpc="http://schemas.microsoft.com/office/word/2010/wordprocessingCanvas" xmlns:mc="http://schemas.openxmlformats.org/markup-compatibility/2006" xmlns:o="urn:schemas-microsoft-com:office:office" xmlns:r="http://schemas.openxmlformats.org/officeDocument/2006/relationships" xmlns:m="http://schemas.openxmlformats.org/officeDocument/2006/math" xmlns:v="urn:schemas-microsoft-com:vml" xmlns:wp14="http://schemas.microsoft.com/office/word/2010/wordprocessingDrawing" xmlns:wp="http://schemas.openxmlformats.org/drawingml/2006/wordprocessingDrawing" xmlns:w10="urn:schemas-microsoft-com:office:word" xmlns:w="http://schemas.openxmlformats.org/wordprocessingml/2006/main" xmlns:w14="http://schemas.microsoft.com/office/word/2010/wordml" xmlns:w15="http://schemas.microsoft.com/office/word/2012/wordml" xmlns:wpg="http://schemas.microsoft.com/office/word/2010/wordprocessingGroup" xmlns:wpi="http://schemas.microsoft.com/office/word/2010/wordprocessingInk" xmlns:wne="http://schemas.microsoft.com/office/word/2006/wordml" xmlns:wps="http://schemas.microsoft.com/office/word/2010/wordprocessingShape" mc:Ignorable="w14 w15 wp14">
+<w:ftr xmlns:wpc="http://schemas.microsoft.com/office/word/2010/wordprocessingCanvas" xmlns:cx="http://schemas.microsoft.com/office/drawing/2014/chartex" xmlns:cx1="http://schemas.microsoft.com/office/drawing/2015/9/8/chartex" xmlns:cx2="http://schemas.microsoft.com/office/drawing/2015/10/21/chartex" xmlns:cx3="http://schemas.microsoft.com/office/drawing/2016/5/9/chartex" xmlns:cx4="http://schemas.microsoft.com/office/drawing/2016/5/10/chartex" xmlns:cx5="http://schemas.microsoft.com/office/drawing/2016/5/11/chartex" xmlns:cx6="http://schemas.microsoft.com/office/drawing/2016/5/12/chartex" xmlns:cx7="http://schemas.microsoft.com/office/drawing/2016/5/13/chartex" xmlns:cx8="http://schemas.microsoft.com/office/drawing/2016/5/14/chartex" xmlns:mc="http://schemas.openxmlformats.org/markup-compatibility/2006" xmlns:aink="http://schemas.microsoft.com/office/drawing/2016/ink" xmlns:am3d="http://schemas.microsoft.com/office/drawing/2017/model3d" xmlns:o="urn:schemas-microsoft-com:office:office" xmlns:r="http://schemas.openxmlformats.org/officeDocument/2006/relationships" xmlns:m="http://schemas.openxmlformats.org/officeDocument/2006/math" xmlns:v="urn:schemas-microsoft-com:vml" xmlns:wp14="http://schemas.microsoft.com/office/word/2010/wordprocessingDrawing" xmlns:wp="http://schemas.openxmlformats.org/drawingml/2006/wordprocessingDrawing" xmlns:w10="urn:schemas-microsoft-com:office:word" xmlns:w="http://schemas.openxmlformats.org/wordprocessingml/2006/main" xmlns:w14="http://schemas.microsoft.com/office/word/2010/wordml" xmlns:w15="http://schemas.microsoft.com/office/word/2012/wordml" xmlns:w16cex="http://schemas.microsoft.com/office/word/2018/wordml/cex" xmlns:w16cid="http://schemas.microsoft.com/office/word/2016/wordml/cid" xmlns:w16="http://schemas.microsoft.com/office/word/2018/wordml" xmlns:w16se="http://schemas.microsoft.com/office/word/2015/wordml/symex" xmlns:wpg="http://schemas.microsoft.com/office/word/2010/wordprocessingGroup" xmlns:wpi="http://schemas.microsoft.com/office/word/2010/wordprocessingInk" xmlns:wne="http://schemas.microsoft.com/office/word/2006/wordml" xmlns:wps="http://schemas.microsoft.com/office/word/2010/wordprocessingShape" mc:Ignorable="w14 w15 w16se w16cid w16 w16cex wp14">
   <w:sdt>
     <w:sdtPr>
       <w:id w:val="1595975183"/>
@@ -1873,6 +1884,7 @@
         <w:docPartUnique/>
       </w:docPartObj>
     </w:sdtPr>
+    <w:sdtEndPr/>
     <w:sdtContent>
       <w:p>
         <w:pPr>
@@ -1910,7 +1922,7 @@
 </file>
 
 <file path=word/footnotes.xml><?xml version="1.0" encoding="utf-8"?>
-<w:footnotes xmlns:wpc="http://schemas.microsoft.com/office/word/2010/wordprocessingCanvas" xmlns:mc="http://schemas.openxmlformats.org/markup-compatibility/2006" xmlns:o="urn:schemas-microsoft-com:office:office" xmlns:r="http://schemas.openxmlformats.org/officeDocument/2006/relationships" xmlns:m="http://schemas.openxmlformats.org/officeDocument/2006/math" xmlns:v="urn:schemas-microsoft-com:vml" xmlns:wp14="http://schemas.microsoft.com/office/word/2010/wordprocessingDrawing" xmlns:wp="http://schemas.openxmlformats.org/drawingml/2006/wordprocessingDrawing" xmlns:w10="urn:schemas-microsoft-com:office:word" xmlns:w="http://schemas.openxmlformats.org/wordprocessingml/2006/main" xmlns:w14="http://schemas.microsoft.com/office/word/2010/wordml" xmlns:w15="http://schemas.microsoft.com/office/word/2012/wordml" xmlns:wpg="http://schemas.microsoft.com/office/word/2010/wordprocessingGroup" xmlns:wpi="http://schemas.microsoft.com/office/word/2010/wordprocessingInk" xmlns:wne="http://schemas.microsoft.com/office/word/2006/wordml" xmlns:wps="http://schemas.microsoft.com/office/word/2010/wordprocessingShape" mc:Ignorable="w14 w15 wp14">
+<w:footnotes xmlns:wpc="http://schemas.microsoft.com/office/word/2010/wordprocessingCanvas" xmlns:cx="http://schemas.microsoft.com/office/drawing/2014/chartex" xmlns:cx1="http://schemas.microsoft.com/office/drawing/2015/9/8/chartex" xmlns:cx2="http://schemas.microsoft.com/office/drawing/2015/10/21/chartex" xmlns:cx3="http://schemas.microsoft.com/office/drawing/2016/5/9/chartex" xmlns:cx4="http://schemas.microsoft.com/office/drawing/2016/5/10/chartex" xmlns:cx5="http://schemas.microsoft.com/office/drawing/2016/5/11/chartex" xmlns:cx6="http://schemas.microsoft.com/office/drawing/2016/5/12/chartex" xmlns:cx7="http://schemas.microsoft.com/office/drawing/2016/5/13/chartex" xmlns:cx8="http://schemas.microsoft.com/office/drawing/2016/5/14/chartex" xmlns:mc="http://schemas.openxmlformats.org/markup-compatibility/2006" xmlns:aink="http://schemas.microsoft.com/office/drawing/2016/ink" xmlns:am3d="http://schemas.microsoft.com/office/drawing/2017/model3d" xmlns:o="urn:schemas-microsoft-com:office:office" xmlns:r="http://schemas.openxmlformats.org/officeDocument/2006/relationships" xmlns:m="http://schemas.openxmlformats.org/officeDocument/2006/math" xmlns:v="urn:schemas-microsoft-com:vml" xmlns:wp14="http://schemas.microsoft.com/office/word/2010/wordprocessingDrawing" xmlns:wp="http://schemas.openxmlformats.org/drawingml/2006/wordprocessingDrawing" xmlns:w10="urn:schemas-microsoft-com:office:word" xmlns:w="http://schemas.openxmlformats.org/wordprocessingml/2006/main" xmlns:w14="http://schemas.microsoft.com/office/word/2010/wordml" xmlns:w15="http://schemas.microsoft.com/office/word/2012/wordml" xmlns:w16cex="http://schemas.microsoft.com/office/word/2018/wordml/cex" xmlns:w16cid="http://schemas.microsoft.com/office/word/2016/wordml/cid" xmlns:w16="http://schemas.microsoft.com/office/word/2018/wordml" xmlns:w16se="http://schemas.microsoft.com/office/word/2015/wordml/symex" xmlns:wpg="http://schemas.microsoft.com/office/word/2010/wordprocessingGroup" xmlns:wpi="http://schemas.microsoft.com/office/word/2010/wordprocessingInk" xmlns:wne="http://schemas.microsoft.com/office/word/2006/wordml" xmlns:wps="http://schemas.microsoft.com/office/word/2010/wordprocessingShape" mc:Ignorable="w14 w15 w16se w16cid w16 w16cex wp14">
   <w:footnote w:type="separator" w:id="-1">
     <w:p>
       <w:pPr>
@@ -1935,8 +1947,8 @@
 </file>
 
 <file path=word/numbering.xml><?xml version="1.0" encoding="utf-8"?>
-<w:numbering xmlns:wpc="http://schemas.microsoft.com/office/word/2010/wordprocessingCanvas" xmlns:mc="http://schemas.openxmlformats.org/markup-compatibility/2006" xmlns:o="urn:schemas-microsoft-com:office:office" xmlns:r="http://schemas.openxmlformats.org/officeDocument/2006/relationships" xmlns:m="http://schemas.openxmlformats.org/officeDocument/2006/math" xmlns:v="urn:schemas-microsoft-com:vml" xmlns:wp14="http://schemas.microsoft.com/office/word/2010/wordprocessingDrawing" xmlns:wp="http://schemas.openxmlformats.org/drawingml/2006/wordprocessingDrawing" xmlns:w10="urn:schemas-microsoft-com:office:word" xmlns:w="http://schemas.openxmlformats.org/wordprocessingml/2006/main" xmlns:w14="http://schemas.microsoft.com/office/word/2010/wordml" xmlns:w15="http://schemas.microsoft.com/office/word/2012/wordml" xmlns:wpg="http://schemas.microsoft.com/office/word/2010/wordprocessingGroup" xmlns:wpi="http://schemas.microsoft.com/office/word/2010/wordprocessingInk" xmlns:wne="http://schemas.microsoft.com/office/word/2006/wordml" xmlns:wps="http://schemas.microsoft.com/office/word/2010/wordprocessingShape" mc:Ignorable="w14 w15 wp14">
-  <w:abstractNum w:abstractNumId="0">
+<w:numbering xmlns:wpc="http://schemas.microsoft.com/office/word/2010/wordprocessingCanvas" xmlns:cx="http://schemas.microsoft.com/office/drawing/2014/chartex" xmlns:cx1="http://schemas.microsoft.com/office/drawing/2015/9/8/chartex" xmlns:cx2="http://schemas.microsoft.com/office/drawing/2015/10/21/chartex" xmlns:cx3="http://schemas.microsoft.com/office/drawing/2016/5/9/chartex" xmlns:cx4="http://schemas.microsoft.com/office/drawing/2016/5/10/chartex" xmlns:cx5="http://schemas.microsoft.com/office/drawing/2016/5/11/chartex" xmlns:cx6="http://schemas.microsoft.com/office/drawing/2016/5/12/chartex" xmlns:cx7="http://schemas.microsoft.com/office/drawing/2016/5/13/chartex" xmlns:cx8="http://schemas.microsoft.com/office/drawing/2016/5/14/chartex" xmlns:mc="http://schemas.openxmlformats.org/markup-compatibility/2006" xmlns:aink="http://schemas.microsoft.com/office/drawing/2016/ink" xmlns:am3d="http://schemas.microsoft.com/office/drawing/2017/model3d" xmlns:o="urn:schemas-microsoft-com:office:office" xmlns:r="http://schemas.openxmlformats.org/officeDocument/2006/relationships" xmlns:m="http://schemas.openxmlformats.org/officeDocument/2006/math" xmlns:v="urn:schemas-microsoft-com:vml" xmlns:wp14="http://schemas.microsoft.com/office/word/2010/wordprocessingDrawing" xmlns:wp="http://schemas.openxmlformats.org/drawingml/2006/wordprocessingDrawing" xmlns:w10="urn:schemas-microsoft-com:office:word" xmlns:w="http://schemas.openxmlformats.org/wordprocessingml/2006/main" xmlns:w14="http://schemas.microsoft.com/office/word/2010/wordml" xmlns:w15="http://schemas.microsoft.com/office/word/2012/wordml" xmlns:w16cex="http://schemas.microsoft.com/office/word/2018/wordml/cex" xmlns:w16cid="http://schemas.microsoft.com/office/word/2016/wordml/cid" xmlns:w16="http://schemas.microsoft.com/office/word/2018/wordml" xmlns:w16se="http://schemas.microsoft.com/office/word/2015/wordml/symex" xmlns:wpg="http://schemas.microsoft.com/office/word/2010/wordprocessingGroup" xmlns:wpi="http://schemas.microsoft.com/office/word/2010/wordprocessingInk" xmlns:wne="http://schemas.microsoft.com/office/word/2006/wordml" xmlns:wps="http://schemas.microsoft.com/office/word/2010/wordprocessingShape" mc:Ignorable="w14 w15 w16se w16cid w16 w16cex wp14">
+  <w:abstractNum w:abstractNumId="0" w15:restartNumberingAfterBreak="0">
     <w:nsid w:val="17887E02"/>
     <w:multiLevelType w:val="hybridMultilevel"/>
     <w:tmpl w:val="CE0673EE"/>
@@ -2056,7 +2068,7 @@
 </file>
 
 <file path=word/styles.xml><?xml version="1.0" encoding="utf-8"?>
-<w:styles xmlns:mc="http://schemas.openxmlformats.org/markup-compatibility/2006" xmlns:r="http://schemas.openxmlformats.org/officeDocument/2006/relationships" xmlns:w="http://schemas.openxmlformats.org/wordprocessingml/2006/main" xmlns:w14="http://schemas.microsoft.com/office/word/2010/wordml" xmlns:w15="http://schemas.microsoft.com/office/word/2012/wordml" mc:Ignorable="w14 w15">
+<w:styles xmlns:mc="http://schemas.openxmlformats.org/markup-compatibility/2006" xmlns:r="http://schemas.openxmlformats.org/officeDocument/2006/relationships" xmlns:w="http://schemas.openxmlformats.org/wordprocessingml/2006/main" xmlns:w14="http://schemas.microsoft.com/office/word/2010/wordml" xmlns:w15="http://schemas.microsoft.com/office/word/2012/wordml" xmlns:w16cex="http://schemas.microsoft.com/office/word/2018/wordml/cex" xmlns:w16cid="http://schemas.microsoft.com/office/word/2016/wordml/cid" xmlns:w16="http://schemas.microsoft.com/office/word/2018/wordml" xmlns:w16se="http://schemas.microsoft.com/office/word/2015/wordml/symex" mc:Ignorable="w14 w15 w16se w16cid w16 w16cex">
   <w:docDefaults>
     <w:rPrDefault>
       <w:rPr>
@@ -2072,7 +2084,7 @@
       </w:pPr>
     </w:pPrDefault>
   </w:docDefaults>
-  <w:latentStyles w:defLockedState="0" w:defUIPriority="99" w:defSemiHidden="0" w:defUnhideWhenUsed="0" w:defQFormat="0" w:count="371">
+  <w:latentStyles w:defLockedState="0" w:defUIPriority="99" w:defSemiHidden="0" w:defUnhideWhenUsed="0" w:defQFormat="0" w:count="376">
     <w:lsdException w:name="Normal" w:uiPriority="0" w:qFormat="1"/>
     <w:lsdException w:name="heading 1" w:uiPriority="9" w:qFormat="1"/>
     <w:lsdException w:name="heading 2" w:semiHidden="1" w:uiPriority="9" w:unhideWhenUsed="1" w:qFormat="1"/>
@@ -2178,7 +2190,6 @@
     <w:lsdException w:name="HTML Sample" w:semiHidden="1" w:unhideWhenUsed="1"/>
     <w:lsdException w:name="HTML Typewriter" w:semiHidden="1" w:unhideWhenUsed="1"/>
     <w:lsdException w:name="HTML Variable" w:semiHidden="1" w:unhideWhenUsed="1"/>
-    <w:lsdException w:name="Normal Table" w:semiHidden="1" w:unhideWhenUsed="1"/>
     <w:lsdException w:name="annotation subject" w:semiHidden="1" w:unhideWhenUsed="1"/>
     <w:lsdException w:name="No List" w:semiHidden="1" w:unhideWhenUsed="1"/>
     <w:lsdException w:name="Outline List 1" w:semiHidden="1" w:unhideWhenUsed="1"/>
@@ -2221,11 +2232,8 @@
     <w:lsdException w:name="Table Contemporary" w:semiHidden="1" w:unhideWhenUsed="1"/>
     <w:lsdException w:name="Table Elegant" w:semiHidden="1" w:unhideWhenUsed="1"/>
     <w:lsdException w:name="Table Professional" w:semiHidden="1" w:unhideWhenUsed="1"/>
-    <w:lsdException w:name="Table Subtle 1" w:semiHidden="1" w:unhideWhenUsed="1"/>
     <w:lsdException w:name="Table Subtle 2" w:semiHidden="1" w:unhideWhenUsed="1"/>
     <w:lsdException w:name="Table Web 1" w:semiHidden="1" w:unhideWhenUsed="1"/>
-    <w:lsdException w:name="Table Web 2" w:semiHidden="1" w:unhideWhenUsed="1"/>
-    <w:lsdException w:name="Table Web 3" w:semiHidden="1" w:unhideWhenUsed="1"/>
     <w:lsdException w:name="Balloon Text" w:semiHidden="1" w:unhideWhenUsed="1"/>
     <w:lsdException w:name="Table Grid" w:uiPriority="39"/>
     <w:lsdException w:name="Table Theme" w:semiHidden="1" w:unhideWhenUsed="1"/>
@@ -2444,6 +2452,11 @@
     <w:lsdException w:name="List Table 5 Dark Accent 6" w:uiPriority="50"/>
     <w:lsdException w:name="List Table 6 Colorful Accent 6" w:uiPriority="51"/>
     <w:lsdException w:name="List Table 7 Colorful Accent 6" w:uiPriority="52"/>
+    <w:lsdException w:name="Mention" w:semiHidden="1" w:unhideWhenUsed="1"/>
+    <w:lsdException w:name="Smart Hyperlink" w:semiHidden="1" w:unhideWhenUsed="1"/>
+    <w:lsdException w:name="Hashtag" w:semiHidden="1" w:unhideWhenUsed="1"/>
+    <w:lsdException w:name="Unresolved Mention" w:semiHidden="1" w:unhideWhenUsed="1"/>
+    <w:lsdException w:name="Smart Link" w:semiHidden="1" w:unhideWhenUsed="1"/>
   </w:latentStyles>
   <w:style w:type="paragraph" w:default="1" w:styleId="Normal">
     <w:name w:val="Normal"/>

</xml_diff>

<commit_message>
Agregando anexos y bibliografia a Documentacion
</commit_message>
<xml_diff>
--- a/DocumentacionProyectoMED.docx
+++ b/DocumentacionProyectoMED.docx
@@ -1,6 +1,6 @@
 
 <file path=word/document.xml><?xml version="1.0" encoding="utf-8"?>
-<w:document xmlns:wpc="http://schemas.microsoft.com/office/word/2010/wordprocessingCanvas" xmlns:cx="http://schemas.microsoft.com/office/drawing/2014/chartex" xmlns:cx1="http://schemas.microsoft.com/office/drawing/2015/9/8/chartex" xmlns:cx2="http://schemas.microsoft.com/office/drawing/2015/10/21/chartex" xmlns:cx3="http://schemas.microsoft.com/office/drawing/2016/5/9/chartex" xmlns:cx4="http://schemas.microsoft.com/office/drawing/2016/5/10/chartex" xmlns:cx5="http://schemas.microsoft.com/office/drawing/2016/5/11/chartex" xmlns:cx6="http://schemas.microsoft.com/office/drawing/2016/5/12/chartex" xmlns:cx7="http://schemas.microsoft.com/office/drawing/2016/5/13/chartex" xmlns:cx8="http://schemas.microsoft.com/office/drawing/2016/5/14/chartex" xmlns:mc="http://schemas.openxmlformats.org/markup-compatibility/2006" xmlns:aink="http://schemas.microsoft.com/office/drawing/2016/ink" xmlns:am3d="http://schemas.microsoft.com/office/drawing/2017/model3d" xmlns:o="urn:schemas-microsoft-com:office:office" xmlns:r="http://schemas.openxmlformats.org/officeDocument/2006/relationships" xmlns:m="http://schemas.openxmlformats.org/officeDocument/2006/math" xmlns:v="urn:schemas-microsoft-com:vml" xmlns:wp14="http://schemas.microsoft.com/office/word/2010/wordprocessingDrawing" xmlns:wp="http://schemas.openxmlformats.org/drawingml/2006/wordprocessingDrawing" xmlns:w10="urn:schemas-microsoft-com:office:word" xmlns:w="http://schemas.openxmlformats.org/wordprocessingml/2006/main" xmlns:w14="http://schemas.microsoft.com/office/word/2010/wordml" xmlns:w15="http://schemas.microsoft.com/office/word/2012/wordml" xmlns:w16cex="http://schemas.microsoft.com/office/word/2018/wordml/cex" xmlns:w16cid="http://schemas.microsoft.com/office/word/2016/wordml/cid" xmlns:w16="http://schemas.microsoft.com/office/word/2018/wordml" xmlns:w16se="http://schemas.microsoft.com/office/word/2015/wordml/symex" xmlns:wpg="http://schemas.microsoft.com/office/word/2010/wordprocessingGroup" xmlns:wpi="http://schemas.microsoft.com/office/word/2010/wordprocessingInk" xmlns:wne="http://schemas.microsoft.com/office/word/2006/wordml" xmlns:wps="http://schemas.microsoft.com/office/word/2010/wordprocessingShape" mc:Ignorable="w14 w15 w16se w16cid w16 w16cex wp14">
+<w:document xmlns:wpc="http://schemas.microsoft.com/office/word/2010/wordprocessingCanvas" xmlns:mc="http://schemas.openxmlformats.org/markup-compatibility/2006" xmlns:o="urn:schemas-microsoft-com:office:office" xmlns:r="http://schemas.openxmlformats.org/officeDocument/2006/relationships" xmlns:m="http://schemas.openxmlformats.org/officeDocument/2006/math" xmlns:v="urn:schemas-microsoft-com:vml" xmlns:wp14="http://schemas.microsoft.com/office/word/2010/wordprocessingDrawing" xmlns:wp="http://schemas.openxmlformats.org/drawingml/2006/wordprocessingDrawing" xmlns:w10="urn:schemas-microsoft-com:office:word" xmlns:w="http://schemas.openxmlformats.org/wordprocessingml/2006/main" xmlns:w14="http://schemas.microsoft.com/office/word/2010/wordml" xmlns:w15="http://schemas.microsoft.com/office/word/2012/wordml" xmlns:wpg="http://schemas.microsoft.com/office/word/2010/wordprocessingGroup" xmlns:wpi="http://schemas.microsoft.com/office/word/2010/wordprocessingInk" xmlns:wne="http://schemas.microsoft.com/office/word/2006/wordml" xmlns:wps="http://schemas.microsoft.com/office/word/2010/wordprocessingShape" mc:Ignorable="w14 w15 wp14">
   <w:body>
     <w:p>
       <w:pPr>
@@ -36,7 +36,7 @@
                     </pic:cNvPicPr>
                   </pic:nvPicPr>
                   <pic:blipFill>
-                    <a:blip r:embed="rId7" cstate="print">
+                    <a:blip r:embed="rId8" cstate="print">
                       <a:extLst>
                         <a:ext uri="{28A0092B-C50C-407E-A947-70E740481C1C}">
                           <a14:useLocalDpi xmlns:a14="http://schemas.microsoft.com/office/drawing/2010/main" val="0"/>
@@ -91,21 +91,7 @@
           <w:rFonts w:ascii="Verdana" w:hAnsi="Verdana"/>
           <w:sz w:val="24"/>
         </w:rPr>
-        <w:t>Carrera</w:t>
-      </w:r>
-      <w:r>
-        <w:rPr>
-          <w:rFonts w:ascii="Verdana" w:hAnsi="Verdana"/>
-          <w:sz w:val="24"/>
-        </w:rPr>
-        <w:t xml:space="preserve"> (cambio)</w:t>
-      </w:r>
-      <w:r>
-        <w:rPr>
-          <w:rFonts w:ascii="Verdana" w:hAnsi="Verdana"/>
-          <w:sz w:val="24"/>
-        </w:rPr>
-        <w:t>:</w:t>
+        <w:t>Carrera:</w:t>
       </w:r>
     </w:p>
     <w:p>
@@ -403,16 +389,6 @@
         </w:rPr>
         <w:t xml:space="preserve"> 147316</w:t>
       </w:r>
-    </w:p>
-    <w:p>
-      <w:pPr>
-        <w:spacing w:line="360" w:lineRule="auto"/>
-        <w:rPr>
-          <w:rFonts w:ascii="Verdana" w:hAnsi="Verdana" w:cs="Open Sans"/>
-          <w:color w:val="3A3A3A"/>
-          <w:shd w:val="clear" w:color="auto" w:fill="FFFFFF"/>
-        </w:rPr>
-      </w:pPr>
     </w:p>
     <w:p>
       <w:pPr>
@@ -652,6 +628,54 @@
     </w:p>
     <w:p>
       <w:pPr>
+        <w:tabs>
+          <w:tab w:val="left" w:pos="0"/>
+          <w:tab w:val="left" w:leader="dot" w:pos="8505"/>
+        </w:tabs>
+        <w:rPr>
+          <w:rFonts w:ascii="Verdana" w:hAnsi="Verdana"/>
+        </w:rPr>
+      </w:pPr>
+      <w:r>
+        <w:rPr>
+          <w:rFonts w:ascii="Verdana" w:hAnsi="Verdana"/>
+        </w:rPr>
+        <w:t>Bibliografía</w:t>
+      </w:r>
+      <w:r>
+        <w:rPr>
+          <w:rFonts w:ascii="Verdana" w:hAnsi="Verdana"/>
+        </w:rPr>
+        <w:tab/>
+        <w:t>12</w:t>
+      </w:r>
+    </w:p>
+    <w:p>
+      <w:pPr>
+        <w:tabs>
+          <w:tab w:val="left" w:pos="0"/>
+          <w:tab w:val="left" w:leader="dot" w:pos="8505"/>
+        </w:tabs>
+        <w:rPr>
+          <w:rFonts w:ascii="Verdana" w:hAnsi="Verdana"/>
+        </w:rPr>
+      </w:pPr>
+      <w:r>
+        <w:rPr>
+          <w:rFonts w:ascii="Verdana" w:hAnsi="Verdana"/>
+        </w:rPr>
+        <w:t>Anexo</w:t>
+      </w:r>
+      <w:r>
+        <w:rPr>
+          <w:rFonts w:ascii="Verdana" w:hAnsi="Verdana"/>
+        </w:rPr>
+        <w:tab/>
+        <w:t>13</w:t>
+      </w:r>
+    </w:p>
+    <w:p>
+      <w:pPr>
         <w:pStyle w:val="Ttulo1"/>
         <w:spacing w:line="360" w:lineRule="auto"/>
         <w:jc w:val="center"/>
@@ -783,11 +807,6 @@
       </w:pPr>
     </w:p>
     <w:p/>
-    <w:p/>
-    <w:p/>
-    <w:p/>
-    <w:p/>
-    <w:p/>
     <w:p>
       <w:pPr>
         <w:pStyle w:val="Ttulo1"/>
@@ -805,6 +824,7 @@
           <w:sz w:val="24"/>
           <w:shd w:val="clear" w:color="auto" w:fill="FFFFFF"/>
         </w:rPr>
+        <w:lastRenderedPageBreak/>
         <w:t>Introducción</w:t>
       </w:r>
     </w:p>
@@ -1043,6 +1063,7 @@
           <w:rFonts w:ascii="Verdana" w:hAnsi="Verdana"/>
           <w:sz w:val="24"/>
         </w:rPr>
+        <w:lastRenderedPageBreak/>
         <w:t>Objetivos</w:t>
       </w:r>
     </w:p>
@@ -1288,46 +1309,6 @@
     </w:p>
     <w:p>
       <w:pPr>
-        <w:spacing w:line="360" w:lineRule="auto"/>
-        <w:rPr>
-          <w:rFonts w:ascii="Verdana" w:hAnsi="Verdana"/>
-        </w:rPr>
-      </w:pPr>
-    </w:p>
-    <w:p>
-      <w:pPr>
-        <w:spacing w:line="360" w:lineRule="auto"/>
-        <w:rPr>
-          <w:rFonts w:ascii="Verdana" w:hAnsi="Verdana"/>
-        </w:rPr>
-      </w:pPr>
-    </w:p>
-    <w:p>
-      <w:pPr>
-        <w:spacing w:line="360" w:lineRule="auto"/>
-        <w:rPr>
-          <w:rFonts w:ascii="Verdana" w:hAnsi="Verdana"/>
-        </w:rPr>
-      </w:pPr>
-    </w:p>
-    <w:p>
-      <w:pPr>
-        <w:spacing w:line="360" w:lineRule="auto"/>
-        <w:rPr>
-          <w:rFonts w:ascii="Verdana" w:hAnsi="Verdana"/>
-        </w:rPr>
-      </w:pPr>
-    </w:p>
-    <w:p>
-      <w:pPr>
-        <w:spacing w:line="360" w:lineRule="auto"/>
-        <w:rPr>
-          <w:rFonts w:ascii="Verdana" w:hAnsi="Verdana"/>
-        </w:rPr>
-      </w:pPr>
-    </w:p>
-    <w:p>
-      <w:pPr>
         <w:tabs>
           <w:tab w:val="left" w:pos="6293"/>
         </w:tabs>
@@ -1350,6 +1331,50 @@
     </w:p>
     <w:p>
       <w:pPr>
+        <w:tabs>
+          <w:tab w:val="left" w:pos="6293"/>
+        </w:tabs>
+        <w:spacing w:line="360" w:lineRule="auto"/>
+        <w:rPr>
+          <w:rFonts w:ascii="Verdana" w:hAnsi="Verdana"/>
+        </w:rPr>
+      </w:pPr>
+    </w:p>
+    <w:p>
+      <w:pPr>
+        <w:tabs>
+          <w:tab w:val="left" w:pos="6293"/>
+        </w:tabs>
+        <w:spacing w:line="360" w:lineRule="auto"/>
+        <w:rPr>
+          <w:rFonts w:ascii="Verdana" w:hAnsi="Verdana"/>
+        </w:rPr>
+      </w:pPr>
+    </w:p>
+    <w:p>
+      <w:pPr>
+        <w:tabs>
+          <w:tab w:val="left" w:pos="6293"/>
+        </w:tabs>
+        <w:spacing w:line="360" w:lineRule="auto"/>
+        <w:rPr>
+          <w:rFonts w:ascii="Verdana" w:hAnsi="Verdana"/>
+        </w:rPr>
+      </w:pPr>
+    </w:p>
+    <w:p>
+      <w:pPr>
+        <w:tabs>
+          <w:tab w:val="left" w:pos="6293"/>
+        </w:tabs>
+        <w:spacing w:line="360" w:lineRule="auto"/>
+        <w:rPr>
+          <w:rFonts w:ascii="Verdana" w:hAnsi="Verdana"/>
+        </w:rPr>
+      </w:pPr>
+    </w:p>
+    <w:p>
+      <w:pPr>
         <w:pStyle w:val="Ttulo1"/>
         <w:spacing w:line="360" w:lineRule="auto"/>
         <w:jc w:val="center"/>
@@ -1363,6 +1388,7 @@
           <w:rFonts w:ascii="Verdana" w:hAnsi="Verdana"/>
           <w:sz w:val="24"/>
         </w:rPr>
+        <w:lastRenderedPageBreak/>
         <w:t>Descripción del Proyecto</w:t>
       </w:r>
     </w:p>
@@ -1548,6 +1574,7 @@
           <w:rFonts w:ascii="Verdana" w:hAnsi="Verdana"/>
           <w:sz w:val="24"/>
         </w:rPr>
+        <w:lastRenderedPageBreak/>
         <w:t>Análisis del Problema</w:t>
       </w:r>
     </w:p>
@@ -1755,6 +1782,7 @@
           <w:rFonts w:ascii="Verdana" w:hAnsi="Verdana"/>
           <w:sz w:val="24"/>
         </w:rPr>
+        <w:lastRenderedPageBreak/>
         <w:t xml:space="preserve">Planeación de </w:t>
       </w:r>
       <w:r>
@@ -1838,10 +1866,1796 @@
         <w:t>teniendo una mayor cantidad de personas que hagan uso de sus libros y servicios.</w:t>
       </w:r>
     </w:p>
+    <w:p>
+      <w:pPr>
+        <w:rPr>
+          <w:rFonts w:ascii="Verdana" w:hAnsi="Verdana"/>
+        </w:rPr>
+      </w:pPr>
+    </w:p>
+    <w:p>
+      <w:pPr>
+        <w:rPr>
+          <w:rFonts w:ascii="Verdana" w:hAnsi="Verdana"/>
+        </w:rPr>
+      </w:pPr>
+    </w:p>
+    <w:p>
+      <w:pPr>
+        <w:rPr>
+          <w:rFonts w:ascii="Verdana" w:hAnsi="Verdana"/>
+        </w:rPr>
+      </w:pPr>
+    </w:p>
+    <w:p>
+      <w:pPr>
+        <w:rPr>
+          <w:rFonts w:ascii="Verdana" w:hAnsi="Verdana"/>
+        </w:rPr>
+      </w:pPr>
+    </w:p>
+    <w:p>
+      <w:pPr>
+        <w:rPr>
+          <w:rFonts w:ascii="Verdana" w:hAnsi="Verdana"/>
+        </w:rPr>
+      </w:pPr>
+    </w:p>
+    <w:p>
+      <w:pPr>
+        <w:rPr>
+          <w:rFonts w:ascii="Verdana" w:hAnsi="Verdana"/>
+        </w:rPr>
+      </w:pPr>
+    </w:p>
+    <w:p>
+      <w:pPr>
+        <w:rPr>
+          <w:rFonts w:ascii="Verdana" w:hAnsi="Verdana"/>
+        </w:rPr>
+      </w:pPr>
+    </w:p>
+    <w:p>
+      <w:pPr>
+        <w:rPr>
+          <w:rFonts w:ascii="Verdana" w:hAnsi="Verdana"/>
+        </w:rPr>
+      </w:pPr>
+    </w:p>
+    <w:p>
+      <w:pPr>
+        <w:rPr>
+          <w:rFonts w:ascii="Verdana" w:hAnsi="Verdana"/>
+        </w:rPr>
+      </w:pPr>
+    </w:p>
+    <w:p>
+      <w:pPr>
+        <w:rPr>
+          <w:rFonts w:ascii="Verdana" w:hAnsi="Verdana"/>
+        </w:rPr>
+      </w:pPr>
+    </w:p>
+    <w:p>
+      <w:pPr>
+        <w:rPr>
+          <w:rFonts w:ascii="Verdana" w:hAnsi="Verdana"/>
+        </w:rPr>
+      </w:pPr>
+    </w:p>
+    <w:p>
+      <w:pPr>
+        <w:rPr>
+          <w:rFonts w:ascii="Verdana" w:hAnsi="Verdana"/>
+        </w:rPr>
+      </w:pPr>
+    </w:p>
+    <w:p>
+      <w:pPr>
+        <w:rPr>
+          <w:rFonts w:ascii="Verdana" w:hAnsi="Verdana"/>
+        </w:rPr>
+      </w:pPr>
+    </w:p>
+    <w:p>
+      <w:pPr>
+        <w:tabs>
+          <w:tab w:val="left" w:pos="3120"/>
+        </w:tabs>
+        <w:rPr>
+          <w:rFonts w:ascii="Verdana" w:hAnsi="Verdana"/>
+        </w:rPr>
+      </w:pPr>
+      <w:r>
+        <w:rPr>
+          <w:rFonts w:ascii="Verdana" w:hAnsi="Verdana"/>
+        </w:rPr>
+        <w:tab/>
+      </w:r>
+    </w:p>
+    <w:p>
+      <w:pPr>
+        <w:tabs>
+          <w:tab w:val="left" w:pos="3120"/>
+        </w:tabs>
+        <w:rPr>
+          <w:rFonts w:ascii="Verdana" w:hAnsi="Verdana"/>
+        </w:rPr>
+      </w:pPr>
+    </w:p>
+    <w:p>
+      <w:pPr>
+        <w:tabs>
+          <w:tab w:val="left" w:pos="3120"/>
+        </w:tabs>
+        <w:rPr>
+          <w:rFonts w:ascii="Verdana" w:hAnsi="Verdana"/>
+        </w:rPr>
+      </w:pPr>
+    </w:p>
+    <w:p>
+      <w:pPr>
+        <w:tabs>
+          <w:tab w:val="left" w:pos="3120"/>
+        </w:tabs>
+        <w:rPr>
+          <w:rFonts w:ascii="Verdana" w:hAnsi="Verdana"/>
+        </w:rPr>
+      </w:pPr>
+    </w:p>
+    <w:p>
+      <w:pPr>
+        <w:pStyle w:val="Ttulo1"/>
+        <w:jc w:val="center"/>
+        <w:rPr>
+          <w:rFonts w:ascii="Verdana" w:hAnsi="Verdana"/>
+          <w:sz w:val="24"/>
+        </w:rPr>
+      </w:pPr>
+      <w:r>
+        <w:rPr>
+          <w:rFonts w:ascii="Verdana" w:hAnsi="Verdana"/>
+          <w:sz w:val="24"/>
+        </w:rPr>
+        <w:lastRenderedPageBreak/>
+        <w:t>Bibliografía</w:t>
+      </w:r>
+    </w:p>
+    <w:p>
+      <w:pPr>
+        <w:pStyle w:val="Ttulo1"/>
+        <w:jc w:val="center"/>
+        <w:rPr>
+          <w:rFonts w:ascii="Verdana" w:hAnsi="Verdana"/>
+          <w:sz w:val="24"/>
+        </w:rPr>
+      </w:pPr>
+    </w:p>
+    <w:sdt>
+      <w:sdtPr>
+        <w:rPr>
+          <w:lang w:val="es-ES"/>
+        </w:rPr>
+        <w:id w:val="-1528323717"/>
+        <w:docPartObj>
+          <w:docPartGallery w:val="Bibliographies"/>
+          <w:docPartUnique/>
+        </w:docPartObj>
+      </w:sdtPr>
+      <w:sdtEndPr>
+        <w:rPr>
+          <w:rFonts w:asciiTheme="minorHAnsi" w:eastAsiaTheme="minorHAnsi" w:hAnsiTheme="minorHAnsi" w:cstheme="minorBidi"/>
+          <w:color w:val="auto"/>
+          <w:sz w:val="22"/>
+          <w:szCs w:val="22"/>
+          <w:lang w:val="es-SV"/>
+        </w:rPr>
+      </w:sdtEndPr>
+      <w:sdtContent>
+        <w:p>
+          <w:pPr>
+            <w:pStyle w:val="Ttulo1"/>
+            <w:rPr>
+              <w:rFonts w:ascii="Verdana" w:hAnsi="Verdana"/>
+              <w:sz w:val="24"/>
+            </w:rPr>
+          </w:pPr>
+          <w:r>
+            <w:rPr>
+              <w:rFonts w:ascii="Verdana" w:hAnsi="Verdana"/>
+              <w:sz w:val="24"/>
+              <w:lang w:val="es-ES"/>
+            </w:rPr>
+            <w:t>Crear archivo .</w:t>
+          </w:r>
+          <w:proofErr w:type="spellStart"/>
+          <w:r>
+            <w:rPr>
+              <w:rFonts w:ascii="Verdana" w:hAnsi="Verdana"/>
+              <w:sz w:val="24"/>
+              <w:lang w:val="es-ES"/>
+            </w:rPr>
+            <w:t>txt</w:t>
+          </w:r>
+          <w:proofErr w:type="spellEnd"/>
+        </w:p>
+        <w:sdt>
+          <w:sdtPr>
+            <w:id w:val="111145805"/>
+            <w:bibliography/>
+          </w:sdtPr>
+          <w:sdtContent>
+            <w:p>
+              <w:pPr>
+                <w:pStyle w:val="Bibliografa"/>
+                <w:ind w:left="720" w:hanging="720"/>
+                <w:rPr>
+                  <w:rFonts w:ascii="Verdana" w:hAnsi="Verdana"/>
+                  <w:noProof/>
+                  <w:sz w:val="24"/>
+                  <w:szCs w:val="24"/>
+                  <w:lang w:val="es-ES"/>
+                </w:rPr>
+              </w:pPr>
+              <w:r>
+                <w:rPr>
+                  <w:rFonts w:ascii="Verdana" w:hAnsi="Verdana"/>
+                </w:rPr>
+                <w:fldChar w:fldCharType="begin"/>
+              </w:r>
+              <w:r>
+                <w:rPr>
+                  <w:rFonts w:ascii="Verdana" w:hAnsi="Verdana"/>
+                </w:rPr>
+                <w:instrText>BIBLIOGRAPHY</w:instrText>
+              </w:r>
+              <w:r>
+                <w:rPr>
+                  <w:rFonts w:ascii="Verdana" w:hAnsi="Verdana"/>
+                </w:rPr>
+                <w:fldChar w:fldCharType="separate"/>
+              </w:r>
+              <w:r>
+                <w:rPr>
+                  <w:rFonts w:ascii="Verdana" w:hAnsi="Verdana"/>
+                  <w:noProof/>
+                  <w:lang w:val="es-ES"/>
+                </w:rPr>
+                <w:t>stackoverflow. (2020). Obtenido de stackoverflow: https://stackoverflow.com/questions/11573974/write-to-txt-file</w:t>
+              </w:r>
+            </w:p>
+            <w:p>
+              <w:r>
+                <w:rPr>
+                  <w:rFonts w:ascii="Verdana" w:hAnsi="Verdana"/>
+                  <w:b/>
+                  <w:bCs/>
+                </w:rPr>
+                <w:fldChar w:fldCharType="end"/>
+              </w:r>
+            </w:p>
+          </w:sdtContent>
+        </w:sdt>
+      </w:sdtContent>
+    </w:sdt>
+    <w:p>
+      <w:pPr>
+        <w:pStyle w:val="Ttulo1"/>
+        <w:rPr>
+          <w:rFonts w:ascii="Verdana" w:hAnsi="Verdana"/>
+          <w:sz w:val="24"/>
+        </w:rPr>
+      </w:pPr>
+    </w:p>
+    <w:sdt>
+      <w:sdtPr>
+        <w:rPr>
+          <w:lang w:val="es-ES"/>
+        </w:rPr>
+        <w:id w:val="1015731726"/>
+        <w:docPartObj>
+          <w:docPartGallery w:val="Bibliographies"/>
+          <w:docPartUnique/>
+        </w:docPartObj>
+      </w:sdtPr>
+      <w:sdtEndPr>
+        <w:rPr>
+          <w:rFonts w:asciiTheme="minorHAnsi" w:eastAsiaTheme="minorHAnsi" w:hAnsiTheme="minorHAnsi" w:cstheme="minorBidi"/>
+          <w:color w:val="auto"/>
+          <w:sz w:val="22"/>
+          <w:szCs w:val="22"/>
+          <w:lang w:val="es-SV"/>
+        </w:rPr>
+      </w:sdtEndPr>
+      <w:sdtContent>
+        <w:p>
+          <w:pPr>
+            <w:pStyle w:val="Ttulo1"/>
+            <w:rPr>
+              <w:rFonts w:ascii="Verdana" w:hAnsi="Verdana"/>
+              <w:sz w:val="24"/>
+            </w:rPr>
+          </w:pPr>
+          <w:r>
+            <w:rPr>
+              <w:rFonts w:ascii="Verdana" w:hAnsi="Verdana"/>
+              <w:sz w:val="24"/>
+              <w:lang w:val="es-ES"/>
+            </w:rPr>
+            <w:t xml:space="preserve">Validar números </w:t>
+          </w:r>
+        </w:p>
+        <w:sdt>
+          <w:sdtPr>
+            <w:id w:val="1391613751"/>
+            <w:bibliography/>
+          </w:sdtPr>
+          <w:sdtContent>
+            <w:p>
+              <w:pPr>
+                <w:pStyle w:val="Bibliografa"/>
+                <w:ind w:left="720" w:hanging="720"/>
+                <w:rPr>
+                  <w:rFonts w:ascii="Verdana" w:hAnsi="Verdana"/>
+                  <w:noProof/>
+                  <w:sz w:val="24"/>
+                  <w:szCs w:val="24"/>
+                  <w:lang w:val="es-ES"/>
+                </w:rPr>
+              </w:pPr>
+              <w:r>
+                <w:rPr>
+                  <w:rFonts w:ascii="Verdana" w:hAnsi="Verdana"/>
+                </w:rPr>
+                <w:fldChar w:fldCharType="begin"/>
+              </w:r>
+              <w:r>
+                <w:rPr>
+                  <w:rFonts w:ascii="Verdana" w:hAnsi="Verdana"/>
+                </w:rPr>
+                <w:instrText>BIBLIOGRAPHY</w:instrText>
+              </w:r>
+              <w:r>
+                <w:rPr>
+                  <w:rFonts w:ascii="Verdana" w:hAnsi="Verdana"/>
+                </w:rPr>
+                <w:fldChar w:fldCharType="separate"/>
+              </w:r>
+              <w:r>
+                <w:rPr>
+                  <w:rFonts w:ascii="Verdana" w:hAnsi="Verdana"/>
+                  <w:noProof/>
+                  <w:lang w:val="es-ES"/>
+                </w:rPr>
+                <w:t>stackoverflow. (2020).</w:t>
+              </w:r>
+              <w:r>
+                <w:rPr>
+                  <w:rFonts w:ascii="Verdana" w:hAnsi="Verdana"/>
+                  <w:noProof/>
+                  <w:lang w:val="es-ES"/>
+                </w:rPr>
+                <w:t xml:space="preserve">Obtenido de stackoverflow: </w:t>
+              </w:r>
+              <w:hyperlink r:id="rId9" w:history="1">
+                <w:r>
+                  <w:rPr>
+                    <w:rStyle w:val="Hipervnculo"/>
+                    <w:rFonts w:ascii="Verdana" w:hAnsi="Verdana"/>
+                    <w:color w:val="auto"/>
+                    <w:u w:val="none"/>
+                  </w:rPr>
+                  <w:t>https://es.stackoverflow.com/questions/158123/funcion-para-validar-si-un-dato-leido-es-un-n%C3%BAmero</w:t>
+                </w:r>
+              </w:hyperlink>
+            </w:p>
+            <w:p>
+              <w:r>
+                <w:rPr>
+                  <w:rFonts w:ascii="Verdana" w:hAnsi="Verdana"/>
+                  <w:b/>
+                  <w:bCs/>
+                </w:rPr>
+                <w:fldChar w:fldCharType="end"/>
+              </w:r>
+            </w:p>
+          </w:sdtContent>
+        </w:sdt>
+      </w:sdtContent>
+    </w:sdt>
+    <w:p>
+      <w:pPr>
+        <w:pStyle w:val="Ttulo1"/>
+        <w:tabs>
+          <w:tab w:val="left" w:pos="1800"/>
+        </w:tabs>
+        <w:rPr>
+          <w:rFonts w:ascii="Verdana" w:hAnsi="Verdana"/>
+          <w:sz w:val="24"/>
+        </w:rPr>
+      </w:pPr>
+      <w:r>
+        <w:rPr>
+          <w:rFonts w:ascii="Verdana" w:hAnsi="Verdana"/>
+          <w:sz w:val="24"/>
+        </w:rPr>
+        <w:tab/>
+      </w:r>
+    </w:p>
+    <w:sdt>
+      <w:sdtPr>
+        <w:rPr>
+          <w:lang w:val="es-ES"/>
+        </w:rPr>
+        <w:id w:val="405193409"/>
+        <w:docPartObj>
+          <w:docPartGallery w:val="Bibliographies"/>
+          <w:docPartUnique/>
+        </w:docPartObj>
+      </w:sdtPr>
+      <w:sdtEndPr>
+        <w:rPr>
+          <w:rFonts w:asciiTheme="minorHAnsi" w:eastAsiaTheme="minorHAnsi" w:hAnsiTheme="minorHAnsi" w:cstheme="minorBidi"/>
+          <w:color w:val="auto"/>
+          <w:sz w:val="22"/>
+          <w:szCs w:val="22"/>
+          <w:lang w:val="es-SV"/>
+        </w:rPr>
+      </w:sdtEndPr>
+      <w:sdtContent>
+        <w:p>
+          <w:pPr>
+            <w:pStyle w:val="Ttulo1"/>
+            <w:rPr>
+              <w:rFonts w:ascii="Verdana" w:hAnsi="Verdana"/>
+              <w:sz w:val="24"/>
+            </w:rPr>
+          </w:pPr>
+          <w:r>
+            <w:rPr>
+              <w:rFonts w:ascii="Verdana" w:hAnsi="Verdana"/>
+              <w:sz w:val="24"/>
+              <w:lang w:val="es-ES"/>
+            </w:rPr>
+            <w:t>Pasar cadena a elemento de lista</w:t>
+          </w:r>
+        </w:p>
+        <w:sdt>
+          <w:sdtPr>
+            <w:id w:val="-654370321"/>
+            <w:bibliography/>
+          </w:sdtPr>
+          <w:sdtContent>
+            <w:p>
+              <w:pPr>
+                <w:pStyle w:val="Bibliografa"/>
+                <w:ind w:left="720" w:hanging="720"/>
+                <w:rPr>
+                  <w:rFonts w:ascii="Verdana" w:hAnsi="Verdana"/>
+                  <w:noProof/>
+                  <w:sz w:val="24"/>
+                  <w:szCs w:val="24"/>
+                  <w:lang w:val="es-ES"/>
+                </w:rPr>
+              </w:pPr>
+              <w:r>
+                <w:rPr>
+                  <w:rFonts w:ascii="Verdana" w:hAnsi="Verdana"/>
+                </w:rPr>
+                <w:fldChar w:fldCharType="begin"/>
+              </w:r>
+              <w:r>
+                <w:rPr>
+                  <w:rFonts w:ascii="Verdana" w:hAnsi="Verdana"/>
+                </w:rPr>
+                <w:instrText>BIBLIOGRAPHY</w:instrText>
+              </w:r>
+              <w:r>
+                <w:rPr>
+                  <w:rFonts w:ascii="Verdana" w:hAnsi="Verdana"/>
+                </w:rPr>
+                <w:fldChar w:fldCharType="separate"/>
+              </w:r>
+              <w:r>
+                <w:rPr>
+                  <w:rFonts w:ascii="Verdana" w:hAnsi="Verdana"/>
+                  <w:noProof/>
+                  <w:lang w:val="es-ES"/>
+                </w:rPr>
+                <w:t>stackoverflow. (2020).</w:t>
+              </w:r>
+              <w:r>
+                <w:rPr>
+                  <w:rFonts w:ascii="Verdana" w:hAnsi="Verdana"/>
+                  <w:noProof/>
+                  <w:lang w:val="es-ES"/>
+                </w:rPr>
+                <w:t xml:space="preserve">Obtenido de stackoverflow: </w:t>
+              </w:r>
+              <w:hyperlink r:id="rId10" w:history="1">
+                <w:r>
+                  <w:rPr>
+                    <w:rStyle w:val="Hipervnculo"/>
+                    <w:rFonts w:ascii="Verdana" w:hAnsi="Verdana"/>
+                    <w:color w:val="auto"/>
+                    <w:u w:val="none"/>
+                  </w:rPr>
+                  <w:t>https://stackoverflow.com/questions/3860488/c-copy-string-into-a-linked-list-variable</w:t>
+                </w:r>
+              </w:hyperlink>
+            </w:p>
+            <w:p>
+              <w:r>
+                <w:rPr>
+                  <w:rFonts w:ascii="Verdana" w:hAnsi="Verdana"/>
+                  <w:b/>
+                  <w:bCs/>
+                </w:rPr>
+                <w:fldChar w:fldCharType="end"/>
+              </w:r>
+            </w:p>
+          </w:sdtContent>
+        </w:sdt>
+      </w:sdtContent>
+    </w:sdt>
+    <w:p>
+      <w:bookmarkStart w:id="0" w:name="_GoBack"/>
+      <w:bookmarkEnd w:id="0"/>
+    </w:p>
+    <w:sdt>
+      <w:sdtPr>
+        <w:rPr>
+          <w:lang w:val="es-ES"/>
+        </w:rPr>
+        <w:id w:val="1203523810"/>
+        <w:docPartObj>
+          <w:docPartGallery w:val="Bibliographies"/>
+          <w:docPartUnique/>
+        </w:docPartObj>
+      </w:sdtPr>
+      <w:sdtEndPr>
+        <w:rPr>
+          <w:rFonts w:asciiTheme="minorHAnsi" w:eastAsiaTheme="minorHAnsi" w:hAnsiTheme="minorHAnsi" w:cstheme="minorBidi"/>
+          <w:color w:val="auto"/>
+          <w:sz w:val="22"/>
+          <w:szCs w:val="22"/>
+          <w:lang w:val="es-SV"/>
+        </w:rPr>
+      </w:sdtEndPr>
+      <w:sdtContent>
+        <w:p>
+          <w:pPr>
+            <w:pStyle w:val="Ttulo1"/>
+            <w:rPr>
+              <w:rFonts w:ascii="Verdana" w:hAnsi="Verdana"/>
+              <w:sz w:val="24"/>
+            </w:rPr>
+          </w:pPr>
+          <w:r>
+            <w:rPr>
+              <w:rFonts w:ascii="Verdana" w:hAnsi="Verdana"/>
+              <w:sz w:val="24"/>
+              <w:lang w:val="es-ES"/>
+            </w:rPr>
+            <w:t>Comparar caracteres en cadena</w:t>
+          </w:r>
+        </w:p>
+        <w:sdt>
+          <w:sdtPr>
+            <w:id w:val="996919897"/>
+            <w:bibliography/>
+          </w:sdtPr>
+          <w:sdtContent>
+            <w:p>
+              <w:pPr>
+                <w:pStyle w:val="Bibliografa"/>
+                <w:ind w:left="720" w:hanging="720"/>
+              </w:pPr>
+              <w:r>
+                <w:rPr>
+                  <w:rFonts w:ascii="Verdana" w:hAnsi="Verdana"/>
+                </w:rPr>
+                <w:fldChar w:fldCharType="begin"/>
+              </w:r>
+              <w:r>
+                <w:rPr>
+                  <w:rFonts w:ascii="Verdana" w:hAnsi="Verdana"/>
+                </w:rPr>
+                <w:instrText>BIBLIOGRAPHY</w:instrText>
+              </w:r>
+              <w:r>
+                <w:rPr>
+                  <w:rFonts w:ascii="Verdana" w:hAnsi="Verdana"/>
+                </w:rPr>
+                <w:fldChar w:fldCharType="separate"/>
+              </w:r>
+              <w:r>
+                <w:t xml:space="preserve"> </w:t>
+              </w:r>
+              <w:r>
+                <w:rPr>
+                  <w:rFonts w:ascii="Verdana" w:hAnsi="Verdana"/>
+                  <w:noProof/>
+                  <w:lang w:val="es-ES"/>
+                </w:rPr>
+                <w:t>tutorialspoint</w:t>
+              </w:r>
+              <w:r>
+                <w:rPr>
+                  <w:rFonts w:ascii="Verdana" w:hAnsi="Verdana"/>
+                  <w:noProof/>
+                  <w:lang w:val="es-ES"/>
+                </w:rPr>
+                <w:t>. (2020).</w:t>
+              </w:r>
+              <w:r>
+                <w:rPr>
+                  <w:rFonts w:ascii="Verdana" w:hAnsi="Verdana"/>
+                  <w:noProof/>
+                  <w:lang w:val="es-ES"/>
+                </w:rPr>
+                <w:t xml:space="preserve">Obtenido de </w:t>
+              </w:r>
+              <w:r>
+                <w:rPr>
+                  <w:rFonts w:ascii="Verdana" w:hAnsi="Verdana"/>
+                  <w:noProof/>
+                  <w:lang w:val="es-ES"/>
+                </w:rPr>
+                <w:t>tutorialspoint</w:t>
+              </w:r>
+              <w:r>
+                <w:rPr>
+                  <w:rFonts w:ascii="Verdana" w:hAnsi="Verdana"/>
+                  <w:noProof/>
+                  <w:lang w:val="es-ES"/>
+                </w:rPr>
+                <w:t xml:space="preserve">: </w:t>
+              </w:r>
+              <w:r>
+                <w:rPr>
+                  <w:rFonts w:ascii="Verdana" w:hAnsi="Verdana"/>
+                  <w:b/>
+                  <w:bCs/>
+                </w:rPr>
+                <w:fldChar w:fldCharType="end"/>
+              </w:r>
+              <w:r>
+                <w:t xml:space="preserve"> </w:t>
+              </w:r>
+              <w:hyperlink r:id="rId11" w:history="1">
+                <w:r>
+                  <w:rPr>
+                    <w:rStyle w:val="Hipervnculo"/>
+                    <w:rFonts w:ascii="Verdana" w:hAnsi="Verdana"/>
+                    <w:color w:val="auto"/>
+                    <w:u w:val="none"/>
+                  </w:rPr>
+                  <w:t>https://www.tutorialspoint.com/c_standard_library/c_function_strchr.htm</w:t>
+                </w:r>
+              </w:hyperlink>
+            </w:p>
+          </w:sdtContent>
+        </w:sdt>
+      </w:sdtContent>
+    </w:sdt>
+    <w:p>
+      <w:pPr>
+        <w:tabs>
+          <w:tab w:val="left" w:pos="2250"/>
+        </w:tabs>
+      </w:pPr>
+    </w:p>
+    <w:sdt>
+      <w:sdtPr>
+        <w:rPr>
+          <w:lang w:val="es-ES"/>
+        </w:rPr>
+        <w:id w:val="647717654"/>
+        <w:docPartObj>
+          <w:docPartGallery w:val="Bibliographies"/>
+          <w:docPartUnique/>
+        </w:docPartObj>
+      </w:sdtPr>
+      <w:sdtEndPr>
+        <w:rPr>
+          <w:rFonts w:ascii="Verdana" w:eastAsiaTheme="minorHAnsi" w:hAnsi="Verdana" w:cstheme="minorBidi"/>
+          <w:color w:val="auto"/>
+          <w:sz w:val="22"/>
+          <w:szCs w:val="22"/>
+          <w:lang w:val="es-SV"/>
+        </w:rPr>
+      </w:sdtEndPr>
+      <w:sdtContent>
+        <w:p>
+          <w:pPr>
+            <w:pStyle w:val="Ttulo1"/>
+            <w:rPr>
+              <w:rFonts w:ascii="Verdana" w:hAnsi="Verdana"/>
+              <w:sz w:val="24"/>
+            </w:rPr>
+          </w:pPr>
+          <w:r>
+            <w:rPr>
+              <w:rFonts w:ascii="Verdana" w:hAnsi="Verdana"/>
+              <w:sz w:val="24"/>
+              <w:lang w:val="es-ES"/>
+            </w:rPr>
+            <w:t>Uso y estructura de ISBN</w:t>
+          </w:r>
+        </w:p>
+        <w:sdt>
+          <w:sdtPr>
+            <w:id w:val="-1398269429"/>
+            <w:bibliography/>
+          </w:sdtPr>
+          <w:sdtEndPr>
+            <w:rPr>
+              <w:rFonts w:ascii="Verdana" w:hAnsi="Verdana"/>
+            </w:rPr>
+          </w:sdtEndPr>
+          <w:sdtContent>
+            <w:p>
+              <w:pPr>
+                <w:pStyle w:val="Bibliografa"/>
+                <w:ind w:left="720" w:hanging="720"/>
+              </w:pPr>
+              <w:r>
+                <w:rPr>
+                  <w:rFonts w:ascii="Verdana" w:hAnsi="Verdana"/>
+                </w:rPr>
+                <w:fldChar w:fldCharType="begin"/>
+              </w:r>
+              <w:r>
+                <w:rPr>
+                  <w:rFonts w:ascii="Verdana" w:hAnsi="Verdana"/>
+                </w:rPr>
+                <w:instrText>BIBLIOGRAPHY</w:instrText>
+              </w:r>
+              <w:r>
+                <w:rPr>
+                  <w:rFonts w:ascii="Verdana" w:hAnsi="Verdana"/>
+                </w:rPr>
+                <w:fldChar w:fldCharType="separate"/>
+              </w:r>
+              <w:r>
+                <w:t xml:space="preserve"> </w:t>
+              </w:r>
+              <w:r>
+                <w:rPr>
+                  <w:rFonts w:ascii="Verdana" w:hAnsi="Verdana"/>
+                  <w:noProof/>
+                  <w:lang w:val="es-ES"/>
+                </w:rPr>
+                <w:t>isbn-international</w:t>
+              </w:r>
+              <w:r>
+                <w:rPr>
+                  <w:rFonts w:ascii="Verdana" w:hAnsi="Verdana"/>
+                  <w:noProof/>
+                  <w:lang w:val="es-ES"/>
+                </w:rPr>
+                <w:t>. (2020).</w:t>
+              </w:r>
+              <w:r>
+                <w:rPr>
+                  <w:rFonts w:ascii="Verdana" w:hAnsi="Verdana"/>
+                  <w:noProof/>
+                  <w:lang w:val="es-ES"/>
+                </w:rPr>
+                <w:t xml:space="preserve">Obtenido de </w:t>
+              </w:r>
+              <w:r>
+                <w:rPr>
+                  <w:rFonts w:ascii="Verdana" w:hAnsi="Verdana"/>
+                  <w:noProof/>
+                  <w:lang w:val="es-ES"/>
+                </w:rPr>
+                <w:t>isbn-international</w:t>
+              </w:r>
+              <w:r>
+                <w:rPr>
+                  <w:rFonts w:ascii="Verdana" w:hAnsi="Verdana"/>
+                  <w:noProof/>
+                  <w:lang w:val="es-ES"/>
+                </w:rPr>
+                <w:t xml:space="preserve">: </w:t>
+              </w:r>
+              <w:r>
+                <w:rPr>
+                  <w:rFonts w:ascii="Verdana" w:hAnsi="Verdana"/>
+                  <w:b/>
+                  <w:bCs/>
+                </w:rPr>
+                <w:fldChar w:fldCharType="end"/>
+              </w:r>
+              <w:r>
+                <w:t xml:space="preserve"> </w:t>
+              </w:r>
+            </w:p>
+            <w:p>
+              <w:pPr>
+                <w:pStyle w:val="Bibliografa"/>
+                <w:ind w:left="720" w:hanging="11"/>
+              </w:pPr>
+              <w:hyperlink r:id="rId12" w:anchor=":~:text=Un%20ISBN%20es%20un%20c%C3%B3digo,(International%20Standard%20Book%20Number).&amp;text=Cada%20ISBN%20se%20compone%20de,pueden%20ser%20978%20o%20979." w:history="1">
+                <w:r>
+                  <w:rPr>
+                    <w:rStyle w:val="Hipervnculo"/>
+                    <w:rFonts w:ascii="Verdana" w:hAnsi="Verdana"/>
+                    <w:color w:val="auto"/>
+                    <w:u w:val="none"/>
+                  </w:rPr>
+                  <w:t>https://www.isbn-international.org/es/content/%C2%BFqu%C3%A9-es-un-isbn#:~:text=Un%20ISBN%20es%20un%20c%C3%B3digo,(International%20Standard%20Book%20Number).&amp;text=Cada%20ISBN%20se%20compone%20de,pueden%20ser%20978%20o%20979.</w:t>
+                </w:r>
+              </w:hyperlink>
+            </w:p>
+          </w:sdtContent>
+        </w:sdt>
+      </w:sdtContent>
+    </w:sdt>
+    <w:p>
+      <w:pPr>
+        <w:tabs>
+          <w:tab w:val="left" w:pos="2250"/>
+        </w:tabs>
+      </w:pPr>
+    </w:p>
+    <w:p>
+      <w:pPr>
+        <w:pStyle w:val="Ttulo1"/>
+        <w:jc w:val="center"/>
+        <w:rPr>
+          <w:rFonts w:ascii="Verdana" w:hAnsi="Verdana"/>
+          <w:sz w:val="24"/>
+        </w:rPr>
+      </w:pPr>
+    </w:p>
+    <w:p>
+      <w:pPr>
+        <w:pStyle w:val="Ttulo1"/>
+        <w:jc w:val="center"/>
+        <w:rPr>
+          <w:rFonts w:ascii="Verdana" w:hAnsi="Verdana"/>
+          <w:sz w:val="24"/>
+        </w:rPr>
+      </w:pPr>
+    </w:p>
+    <w:p>
+      <w:pPr>
+        <w:pStyle w:val="Ttulo1"/>
+        <w:jc w:val="center"/>
+        <w:rPr>
+          <w:rFonts w:ascii="Verdana" w:hAnsi="Verdana"/>
+          <w:sz w:val="24"/>
+        </w:rPr>
+      </w:pPr>
+    </w:p>
+    <w:p>
+      <w:pPr>
+        <w:pStyle w:val="Ttulo1"/>
+        <w:jc w:val="center"/>
+        <w:rPr>
+          <w:rFonts w:ascii="Verdana" w:hAnsi="Verdana"/>
+          <w:sz w:val="24"/>
+        </w:rPr>
+      </w:pPr>
+    </w:p>
+    <w:p>
+      <w:pPr>
+        <w:pStyle w:val="Ttulo1"/>
+        <w:jc w:val="center"/>
+        <w:rPr>
+          <w:rFonts w:ascii="Verdana" w:hAnsi="Verdana"/>
+          <w:sz w:val="24"/>
+        </w:rPr>
+      </w:pPr>
+    </w:p>
+    <w:p>
+      <w:pPr>
+        <w:pStyle w:val="Ttulo1"/>
+        <w:jc w:val="center"/>
+        <w:rPr>
+          <w:rFonts w:ascii="Verdana" w:hAnsi="Verdana"/>
+          <w:sz w:val="24"/>
+        </w:rPr>
+      </w:pPr>
+    </w:p>
+    <w:p>
+      <w:pPr>
+        <w:pStyle w:val="Ttulo1"/>
+        <w:jc w:val="center"/>
+        <w:rPr>
+          <w:rFonts w:ascii="Verdana" w:hAnsi="Verdana"/>
+          <w:sz w:val="24"/>
+        </w:rPr>
+      </w:pPr>
+    </w:p>
+    <w:p>
+      <w:pPr>
+        <w:pStyle w:val="Ttulo1"/>
+        <w:jc w:val="center"/>
+        <w:rPr>
+          <w:rFonts w:ascii="Verdana" w:hAnsi="Verdana"/>
+          <w:sz w:val="24"/>
+        </w:rPr>
+      </w:pPr>
+    </w:p>
+    <w:p>
+      <w:pPr>
+        <w:pStyle w:val="Ttulo1"/>
+        <w:jc w:val="center"/>
+        <w:rPr>
+          <w:rFonts w:ascii="Verdana" w:hAnsi="Verdana"/>
+          <w:sz w:val="24"/>
+        </w:rPr>
+      </w:pPr>
+    </w:p>
+    <w:p>
+      <w:pPr>
+        <w:pStyle w:val="Ttulo1"/>
+        <w:jc w:val="center"/>
+        <w:rPr>
+          <w:rFonts w:ascii="Verdana" w:hAnsi="Verdana"/>
+          <w:sz w:val="24"/>
+        </w:rPr>
+      </w:pPr>
+    </w:p>
+    <w:p>
+      <w:pPr>
+        <w:pStyle w:val="Ttulo1"/>
+        <w:jc w:val="center"/>
+        <w:rPr>
+          <w:rFonts w:ascii="Verdana" w:hAnsi="Verdana"/>
+          <w:sz w:val="24"/>
+        </w:rPr>
+      </w:pPr>
+    </w:p>
+    <w:p>
+      <w:pPr>
+        <w:pStyle w:val="Ttulo1"/>
+        <w:jc w:val="center"/>
+        <w:rPr>
+          <w:rFonts w:ascii="Verdana" w:hAnsi="Verdana"/>
+          <w:sz w:val="24"/>
+        </w:rPr>
+      </w:pPr>
+    </w:p>
+    <w:p>
+      <w:pPr>
+        <w:pStyle w:val="Ttulo1"/>
+        <w:jc w:val="center"/>
+        <w:rPr>
+          <w:rFonts w:ascii="Verdana" w:hAnsi="Verdana"/>
+          <w:sz w:val="24"/>
+        </w:rPr>
+      </w:pPr>
+    </w:p>
+    <w:p/>
+    <w:p/>
+    <w:p/>
+    <w:p/>
+    <w:p>
+      <w:pPr>
+        <w:pStyle w:val="Ttulo1"/>
+        <w:jc w:val="center"/>
+        <w:rPr>
+          <w:rFonts w:ascii="Verdana" w:hAnsi="Verdana"/>
+          <w:sz w:val="24"/>
+        </w:rPr>
+      </w:pPr>
+      <w:r>
+        <w:rPr>
+          <w:rFonts w:ascii="Verdana" w:hAnsi="Verdana"/>
+          <w:sz w:val="24"/>
+        </w:rPr>
+        <w:t>Anexo</w:t>
+      </w:r>
+    </w:p>
+    <w:p>
+      <w:pPr>
+        <w:rPr>
+          <w:rFonts w:ascii="Verdana" w:hAnsi="Verdana"/>
+        </w:rPr>
+      </w:pPr>
+    </w:p>
+    <w:p>
+      <w:pPr>
+        <w:rPr>
+          <w:rFonts w:ascii="Verdana" w:hAnsi="Verdana"/>
+        </w:rPr>
+      </w:pPr>
+    </w:p>
+    <w:p>
+      <w:pPr>
+        <w:rPr>
+          <w:rFonts w:ascii="Verdana" w:hAnsi="Verdana"/>
+        </w:rPr>
+      </w:pPr>
+      <w:r>
+        <w:rPr>
+          <w:noProof/>
+          <w:lang w:eastAsia="es-SV"/>
+        </w:rPr>
+        <w:lastRenderedPageBreak/>
+        <w:drawing>
+          <wp:inline distT="0" distB="0" distL="0" distR="0" wp14:anchorId="758E56CF" wp14:editId="2B5E2DAA">
+            <wp:extent cx="5971540" cy="4018280"/>
+            <wp:effectExtent l="0" t="0" r="0" b="1270"/>
+            <wp:docPr id="1" name="Imagen 1"/>
+            <wp:cNvGraphicFramePr>
+              <a:graphicFrameLocks xmlns:a="http://schemas.openxmlformats.org/drawingml/2006/main" noChangeAspect="1"/>
+            </wp:cNvGraphicFramePr>
+            <a:graphic xmlns:a="http://schemas.openxmlformats.org/drawingml/2006/main">
+              <a:graphicData uri="http://schemas.openxmlformats.org/drawingml/2006/picture">
+                <pic:pic xmlns:pic="http://schemas.openxmlformats.org/drawingml/2006/picture">
+                  <pic:nvPicPr>
+                    <pic:cNvPr id="1" name=""/>
+                    <pic:cNvPicPr/>
+                  </pic:nvPicPr>
+                  <pic:blipFill>
+                    <a:blip r:embed="rId13"/>
+                    <a:stretch>
+                      <a:fillRect/>
+                    </a:stretch>
+                  </pic:blipFill>
+                  <pic:spPr>
+                    <a:xfrm>
+                      <a:off x="0" y="0"/>
+                      <a:ext cx="5971540" cy="4018280"/>
+                    </a:xfrm>
+                    <a:prstGeom prst="rect">
+                      <a:avLst/>
+                    </a:prstGeom>
+                  </pic:spPr>
+                </pic:pic>
+              </a:graphicData>
+            </a:graphic>
+          </wp:inline>
+        </w:drawing>
+      </w:r>
+    </w:p>
+    <w:p>
+      <w:pPr>
+        <w:jc w:val="both"/>
+        <w:rPr>
+          <w:rFonts w:ascii="Verdana" w:hAnsi="Verdana"/>
+        </w:rPr>
+      </w:pPr>
+      <w:r>
+        <w:rPr>
+          <w:rFonts w:ascii="Verdana" w:hAnsi="Verdana"/>
+        </w:rPr>
+        <w:t>En esta imagen se puede visualizar el diagrama en el cual se basó para realizar el sistema de biblioteca, ubicando las clases primordiales que se estarían utilizando para desarrollar las diferentes actividades</w:t>
+      </w:r>
+      <w:r>
+        <w:rPr>
+          <w:rFonts w:ascii="Verdana" w:hAnsi="Verdana"/>
+        </w:rPr>
+        <w:t xml:space="preserve"> y sus múltiples relaciones</w:t>
+      </w:r>
+      <w:r>
+        <w:rPr>
+          <w:rFonts w:ascii="Verdana" w:hAnsi="Verdana"/>
+        </w:rPr>
+        <w:t>, así como unas breves anotaciones referentes a las mismas.</w:t>
+      </w:r>
+    </w:p>
+    <w:p>
+      <w:pPr>
+        <w:rPr>
+          <w:rFonts w:ascii="Verdana" w:hAnsi="Verdana"/>
+        </w:rPr>
+      </w:pPr>
+    </w:p>
+    <w:p>
+      <w:pPr>
+        <w:tabs>
+          <w:tab w:val="left" w:pos="3570"/>
+        </w:tabs>
+        <w:rPr>
+          <w:rFonts w:ascii="Verdana" w:hAnsi="Verdana"/>
+        </w:rPr>
+      </w:pPr>
+      <w:r>
+        <w:rPr>
+          <w:rFonts w:ascii="Verdana" w:hAnsi="Verdana"/>
+        </w:rPr>
+        <w:tab/>
+      </w:r>
+    </w:p>
+    <w:p>
+      <w:pPr>
+        <w:tabs>
+          <w:tab w:val="left" w:pos="3570"/>
+        </w:tabs>
+        <w:rPr>
+          <w:rFonts w:ascii="Verdana" w:hAnsi="Verdana"/>
+        </w:rPr>
+      </w:pPr>
+      <w:r>
+        <w:rPr>
+          <w:rFonts w:ascii="Verdana" w:hAnsi="Verdana"/>
+        </w:rPr>
+        <w:tab/>
+      </w:r>
+    </w:p>
+    <w:p>
+      <w:pPr>
+        <w:rPr>
+          <w:rFonts w:ascii="Verdana" w:hAnsi="Verdana"/>
+        </w:rPr>
+      </w:pPr>
+    </w:p>
+    <w:p>
+      <w:pPr>
+        <w:rPr>
+          <w:rFonts w:ascii="Verdana" w:hAnsi="Verdana"/>
+        </w:rPr>
+      </w:pPr>
+    </w:p>
+    <w:p>
+      <w:pPr>
+        <w:rPr>
+          <w:rFonts w:ascii="Verdana" w:hAnsi="Verdana"/>
+        </w:rPr>
+      </w:pPr>
+    </w:p>
+    <w:p>
+      <w:pPr>
+        <w:rPr>
+          <w:rFonts w:ascii="Verdana" w:hAnsi="Verdana"/>
+        </w:rPr>
+      </w:pPr>
+    </w:p>
+    <w:p>
+      <w:pPr>
+        <w:tabs>
+          <w:tab w:val="left" w:pos="2955"/>
+        </w:tabs>
+        <w:rPr>
+          <w:rFonts w:ascii="Verdana" w:hAnsi="Verdana"/>
+        </w:rPr>
+      </w:pPr>
+      <w:r>
+        <w:rPr>
+          <w:rFonts w:ascii="Verdana" w:hAnsi="Verdana"/>
+        </w:rPr>
+        <w:tab/>
+      </w:r>
+    </w:p>
+    <w:p>
+      <w:pPr>
+        <w:tabs>
+          <w:tab w:val="left" w:pos="2955"/>
+        </w:tabs>
+        <w:rPr>
+          <w:rFonts w:ascii="Verdana" w:hAnsi="Verdana"/>
+        </w:rPr>
+      </w:pPr>
+    </w:p>
+    <w:p>
+      <w:pPr>
+        <w:tabs>
+          <w:tab w:val="left" w:pos="2955"/>
+        </w:tabs>
+        <w:rPr>
+          <w:rFonts w:ascii="Verdana" w:hAnsi="Verdana"/>
+        </w:rPr>
+      </w:pPr>
+      <w:r>
+        <w:rPr>
+          <w:rFonts w:ascii="Verdana" w:hAnsi="Verdana"/>
+        </w:rPr>
+        <w:t xml:space="preserve">A continuación se presentaran algunas </w:t>
+      </w:r>
+      <w:r>
+        <w:rPr>
+          <w:rFonts w:ascii="Verdana" w:hAnsi="Verdana"/>
+        </w:rPr>
+        <w:t>interacciones entre los usuarios y el sistema:</w:t>
+      </w:r>
+      <w:r>
+        <w:rPr>
+          <w:rFonts w:ascii="Verdana" w:hAnsi="Verdana"/>
+        </w:rPr>
+        <w:t xml:space="preserve"> </w:t>
+      </w:r>
+    </w:p>
+    <w:p>
+      <w:pPr>
+        <w:tabs>
+          <w:tab w:val="left" w:pos="2955"/>
+        </w:tabs>
+        <w:rPr>
+          <w:rFonts w:ascii="Verdana" w:hAnsi="Verdana"/>
+        </w:rPr>
+      </w:pPr>
+    </w:p>
+    <w:p>
+      <w:pPr>
+        <w:pStyle w:val="Ttulo1"/>
+        <w:jc w:val="center"/>
+        <w:rPr>
+          <w:rFonts w:ascii="Verdana" w:hAnsi="Verdana"/>
+          <w:sz w:val="24"/>
+        </w:rPr>
+      </w:pPr>
+      <w:r>
+        <w:rPr>
+          <w:rFonts w:ascii="Verdana" w:hAnsi="Verdana"/>
+          <w:sz w:val="24"/>
+        </w:rPr>
+        <w:lastRenderedPageBreak/>
+        <w:t>Registrar Libro</w:t>
+      </w:r>
+    </w:p>
+    <w:p/>
+    <w:p>
+      <w:r>
+        <w:rPr>
+          <w:noProof/>
+          <w:lang w:eastAsia="es-SV"/>
+        </w:rPr>
+        <w:drawing>
+          <wp:anchor distT="0" distB="0" distL="114300" distR="114300" simplePos="0" relativeHeight="251658240" behindDoc="0" locked="0" layoutInCell="1" allowOverlap="1" wp14:anchorId="684AB23F" wp14:editId="1473511C">
+            <wp:simplePos x="0" y="0"/>
+            <wp:positionH relativeFrom="margin">
+              <wp:align>center</wp:align>
+            </wp:positionH>
+            <wp:positionV relativeFrom="paragraph">
+              <wp:posOffset>15875</wp:posOffset>
+            </wp:positionV>
+            <wp:extent cx="4029075" cy="2765425"/>
+            <wp:effectExtent l="0" t="0" r="9525" b="0"/>
+            <wp:wrapSquare wrapText="bothSides"/>
+            <wp:docPr id="4" name="Imagen 4"/>
+            <wp:cNvGraphicFramePr>
+              <a:graphicFrameLocks xmlns:a="http://schemas.openxmlformats.org/drawingml/2006/main" noChangeAspect="1"/>
+            </wp:cNvGraphicFramePr>
+            <a:graphic xmlns:a="http://schemas.openxmlformats.org/drawingml/2006/main">
+              <a:graphicData uri="http://schemas.openxmlformats.org/drawingml/2006/picture">
+                <pic:pic xmlns:pic="http://schemas.openxmlformats.org/drawingml/2006/picture">
+                  <pic:nvPicPr>
+                    <pic:cNvPr id="1" name=""/>
+                    <pic:cNvPicPr/>
+                  </pic:nvPicPr>
+                  <pic:blipFill>
+                    <a:blip r:embed="rId14">
+                      <a:extLst>
+                        <a:ext uri="{28A0092B-C50C-407E-A947-70E740481C1C}">
+                          <a14:useLocalDpi xmlns:a14="http://schemas.microsoft.com/office/drawing/2010/main" val="0"/>
+                        </a:ext>
+                      </a:extLst>
+                    </a:blip>
+                    <a:stretch>
+                      <a:fillRect/>
+                    </a:stretch>
+                  </pic:blipFill>
+                  <pic:spPr>
+                    <a:xfrm>
+                      <a:off x="0" y="0"/>
+                      <a:ext cx="4029075" cy="2765425"/>
+                    </a:xfrm>
+                    <a:prstGeom prst="rect">
+                      <a:avLst/>
+                    </a:prstGeom>
+                  </pic:spPr>
+                </pic:pic>
+              </a:graphicData>
+            </a:graphic>
+            <wp14:sizeRelH relativeFrom="margin">
+              <wp14:pctWidth>0</wp14:pctWidth>
+            </wp14:sizeRelH>
+            <wp14:sizeRelV relativeFrom="margin">
+              <wp14:pctHeight>0</wp14:pctHeight>
+            </wp14:sizeRelV>
+          </wp:anchor>
+        </w:drawing>
+      </w:r>
+    </w:p>
+    <w:p/>
+    <w:p/>
+    <w:p/>
+    <w:p/>
+    <w:p/>
+    <w:p/>
+    <w:p/>
+    <w:p/>
+    <w:p/>
+    <w:p/>
+    <w:p>
+      <w:pPr>
+        <w:pStyle w:val="Ttulo1"/>
+        <w:jc w:val="center"/>
+        <w:rPr>
+          <w:rFonts w:ascii="Verdana" w:hAnsi="Verdana"/>
+          <w:sz w:val="24"/>
+        </w:rPr>
+      </w:pPr>
+      <w:r>
+        <w:rPr>
+          <w:noProof/>
+          <w:lang w:eastAsia="es-SV"/>
+        </w:rPr>
+        <w:drawing>
+          <wp:anchor distT="0" distB="0" distL="114300" distR="114300" simplePos="0" relativeHeight="251659264" behindDoc="0" locked="0" layoutInCell="1" allowOverlap="1" wp14:anchorId="10D4E74F" wp14:editId="2FBC52D1">
+            <wp:simplePos x="0" y="0"/>
+            <wp:positionH relativeFrom="margin">
+              <wp:align>center</wp:align>
+            </wp:positionH>
+            <wp:positionV relativeFrom="paragraph">
+              <wp:posOffset>471805</wp:posOffset>
+            </wp:positionV>
+            <wp:extent cx="3581400" cy="3084830"/>
+            <wp:effectExtent l="0" t="0" r="0" b="1270"/>
+            <wp:wrapSquare wrapText="bothSides"/>
+            <wp:docPr id="5" name="Imagen 5"/>
+            <wp:cNvGraphicFramePr>
+              <a:graphicFrameLocks xmlns:a="http://schemas.openxmlformats.org/drawingml/2006/main" noChangeAspect="1"/>
+            </wp:cNvGraphicFramePr>
+            <a:graphic xmlns:a="http://schemas.openxmlformats.org/drawingml/2006/main">
+              <a:graphicData uri="http://schemas.openxmlformats.org/drawingml/2006/picture">
+                <pic:pic xmlns:pic="http://schemas.openxmlformats.org/drawingml/2006/picture">
+                  <pic:nvPicPr>
+                    <pic:cNvPr id="1" name=""/>
+                    <pic:cNvPicPr/>
+                  </pic:nvPicPr>
+                  <pic:blipFill>
+                    <a:blip r:embed="rId15">
+                      <a:extLst>
+                        <a:ext uri="{28A0092B-C50C-407E-A947-70E740481C1C}">
+                          <a14:useLocalDpi xmlns:a14="http://schemas.microsoft.com/office/drawing/2010/main" val="0"/>
+                        </a:ext>
+                      </a:extLst>
+                    </a:blip>
+                    <a:stretch>
+                      <a:fillRect/>
+                    </a:stretch>
+                  </pic:blipFill>
+                  <pic:spPr>
+                    <a:xfrm>
+                      <a:off x="0" y="0"/>
+                      <a:ext cx="3581400" cy="3084830"/>
+                    </a:xfrm>
+                    <a:prstGeom prst="rect">
+                      <a:avLst/>
+                    </a:prstGeom>
+                  </pic:spPr>
+                </pic:pic>
+              </a:graphicData>
+            </a:graphic>
+            <wp14:sizeRelH relativeFrom="margin">
+              <wp14:pctWidth>0</wp14:pctWidth>
+            </wp14:sizeRelH>
+            <wp14:sizeRelV relativeFrom="margin">
+              <wp14:pctHeight>0</wp14:pctHeight>
+            </wp14:sizeRelV>
+          </wp:anchor>
+        </w:drawing>
+      </w:r>
+      <w:r>
+        <w:rPr>
+          <w:rFonts w:ascii="Verdana" w:hAnsi="Verdana"/>
+          <w:sz w:val="24"/>
+        </w:rPr>
+        <w:t>Registro Alumno</w:t>
+      </w:r>
+    </w:p>
+    <w:p/>
+    <w:p/>
+    <w:p/>
+    <w:p/>
+    <w:p/>
+    <w:p/>
+    <w:p/>
+    <w:p/>
+    <w:p/>
+    <w:p/>
+    <w:p/>
+    <w:p/>
+    <w:p/>
+    <w:p>
+      <w:pPr>
+        <w:pStyle w:val="Ttulo2"/>
+        <w:jc w:val="center"/>
+        <w:rPr>
+          <w:rFonts w:ascii="Verdana" w:hAnsi="Verdana"/>
+          <w:sz w:val="24"/>
+        </w:rPr>
+      </w:pPr>
+      <w:r>
+        <w:rPr>
+          <w:rFonts w:ascii="Verdana" w:hAnsi="Verdana"/>
+          <w:sz w:val="24"/>
+        </w:rPr>
+        <w:t>Realizar préstamo</w:t>
+      </w:r>
+    </w:p>
+    <w:p/>
+    <w:p>
+      <w:r>
+        <w:rPr>
+          <w:noProof/>
+          <w:lang w:eastAsia="es-SV"/>
+        </w:rPr>
+        <w:lastRenderedPageBreak/>
+        <w:drawing>
+          <wp:anchor distT="0" distB="0" distL="114300" distR="114300" simplePos="0" relativeHeight="251660288" behindDoc="0" locked="0" layoutInCell="1" allowOverlap="1" wp14:anchorId="648DE707" wp14:editId="6D9ACD36">
+            <wp:simplePos x="0" y="0"/>
+            <wp:positionH relativeFrom="margin">
+              <wp:align>center</wp:align>
+            </wp:positionH>
+            <wp:positionV relativeFrom="paragraph">
+              <wp:posOffset>13970</wp:posOffset>
+            </wp:positionV>
+            <wp:extent cx="5257800" cy="3170670"/>
+            <wp:effectExtent l="0" t="0" r="0" b="0"/>
+            <wp:wrapSquare wrapText="bothSides"/>
+            <wp:docPr id="6" name="Imagen 6"/>
+            <wp:cNvGraphicFramePr>
+              <a:graphicFrameLocks xmlns:a="http://schemas.openxmlformats.org/drawingml/2006/main" noChangeAspect="1"/>
+            </wp:cNvGraphicFramePr>
+            <a:graphic xmlns:a="http://schemas.openxmlformats.org/drawingml/2006/main">
+              <a:graphicData uri="http://schemas.openxmlformats.org/drawingml/2006/picture">
+                <pic:pic xmlns:pic="http://schemas.openxmlformats.org/drawingml/2006/picture">
+                  <pic:nvPicPr>
+                    <pic:cNvPr id="1" name=""/>
+                    <pic:cNvPicPr/>
+                  </pic:nvPicPr>
+                  <pic:blipFill>
+                    <a:blip r:embed="rId16">
+                      <a:extLst>
+                        <a:ext uri="{28A0092B-C50C-407E-A947-70E740481C1C}">
+                          <a14:useLocalDpi xmlns:a14="http://schemas.microsoft.com/office/drawing/2010/main" val="0"/>
+                        </a:ext>
+                      </a:extLst>
+                    </a:blip>
+                    <a:stretch>
+                      <a:fillRect/>
+                    </a:stretch>
+                  </pic:blipFill>
+                  <pic:spPr>
+                    <a:xfrm>
+                      <a:off x="0" y="0"/>
+                      <a:ext cx="5257800" cy="3170670"/>
+                    </a:xfrm>
+                    <a:prstGeom prst="rect">
+                      <a:avLst/>
+                    </a:prstGeom>
+                  </pic:spPr>
+                </pic:pic>
+              </a:graphicData>
+            </a:graphic>
+          </wp:anchor>
+        </w:drawing>
+      </w:r>
+    </w:p>
+    <w:p/>
+    <w:p>
+      <w:pPr>
+        <w:tabs>
+          <w:tab w:val="left" w:pos="1545"/>
+        </w:tabs>
+      </w:pPr>
+      <w:r>
+        <w:tab/>
+      </w:r>
+    </w:p>
+    <w:p>
+      <w:pPr>
+        <w:pStyle w:val="Ttulo1"/>
+        <w:jc w:val="center"/>
+        <w:rPr>
+          <w:rFonts w:ascii="Verdana" w:hAnsi="Verdana"/>
+          <w:sz w:val="24"/>
+        </w:rPr>
+      </w:pPr>
+    </w:p>
+    <w:p>
+      <w:pPr>
+        <w:pStyle w:val="Ttulo1"/>
+        <w:jc w:val="center"/>
+        <w:rPr>
+          <w:rFonts w:ascii="Verdana" w:hAnsi="Verdana"/>
+          <w:sz w:val="24"/>
+        </w:rPr>
+      </w:pPr>
+    </w:p>
+    <w:p>
+      <w:pPr>
+        <w:pStyle w:val="Ttulo1"/>
+        <w:jc w:val="center"/>
+        <w:rPr>
+          <w:rFonts w:ascii="Verdana" w:hAnsi="Verdana"/>
+          <w:sz w:val="24"/>
+        </w:rPr>
+      </w:pPr>
+    </w:p>
+    <w:p>
+      <w:pPr>
+        <w:pStyle w:val="Ttulo1"/>
+        <w:jc w:val="center"/>
+        <w:rPr>
+          <w:rFonts w:ascii="Verdana" w:hAnsi="Verdana"/>
+          <w:sz w:val="24"/>
+        </w:rPr>
+      </w:pPr>
+    </w:p>
+    <w:p/>
+    <w:p/>
+    <w:p/>
+    <w:p/>
+    <w:p/>
+    <w:p/>
+    <w:p>
+      <w:pPr>
+        <w:pStyle w:val="Ttulo1"/>
+        <w:jc w:val="center"/>
+        <w:rPr>
+          <w:rFonts w:ascii="Verdana" w:hAnsi="Verdana"/>
+          <w:sz w:val="24"/>
+        </w:rPr>
+      </w:pPr>
+      <w:r>
+        <w:rPr>
+          <w:noProof/>
+          <w:lang w:eastAsia="es-SV"/>
+        </w:rPr>
+        <w:drawing>
+          <wp:anchor distT="0" distB="0" distL="114300" distR="114300" simplePos="0" relativeHeight="251661312" behindDoc="0" locked="0" layoutInCell="1" allowOverlap="1" wp14:anchorId="34288567" wp14:editId="115243E7">
+            <wp:simplePos x="0" y="0"/>
+            <wp:positionH relativeFrom="margin">
+              <wp:align>center</wp:align>
+            </wp:positionH>
+            <wp:positionV relativeFrom="paragraph">
+              <wp:posOffset>580390</wp:posOffset>
+            </wp:positionV>
+            <wp:extent cx="4924425" cy="3361323"/>
+            <wp:effectExtent l="0" t="0" r="0" b="0"/>
+            <wp:wrapSquare wrapText="bothSides"/>
+            <wp:docPr id="7" name="Imagen 7"/>
+            <wp:cNvGraphicFramePr>
+              <a:graphicFrameLocks xmlns:a="http://schemas.openxmlformats.org/drawingml/2006/main" noChangeAspect="1"/>
+            </wp:cNvGraphicFramePr>
+            <a:graphic xmlns:a="http://schemas.openxmlformats.org/drawingml/2006/main">
+              <a:graphicData uri="http://schemas.openxmlformats.org/drawingml/2006/picture">
+                <pic:pic xmlns:pic="http://schemas.openxmlformats.org/drawingml/2006/picture">
+                  <pic:nvPicPr>
+                    <pic:cNvPr id="1" name=""/>
+                    <pic:cNvPicPr/>
+                  </pic:nvPicPr>
+                  <pic:blipFill>
+                    <a:blip r:embed="rId17">
+                      <a:extLst>
+                        <a:ext uri="{28A0092B-C50C-407E-A947-70E740481C1C}">
+                          <a14:useLocalDpi xmlns:a14="http://schemas.microsoft.com/office/drawing/2010/main" val="0"/>
+                        </a:ext>
+                      </a:extLst>
+                    </a:blip>
+                    <a:stretch>
+                      <a:fillRect/>
+                    </a:stretch>
+                  </pic:blipFill>
+                  <pic:spPr>
+                    <a:xfrm>
+                      <a:off x="0" y="0"/>
+                      <a:ext cx="4924425" cy="3361323"/>
+                    </a:xfrm>
+                    <a:prstGeom prst="rect">
+                      <a:avLst/>
+                    </a:prstGeom>
+                  </pic:spPr>
+                </pic:pic>
+              </a:graphicData>
+            </a:graphic>
+          </wp:anchor>
+        </w:drawing>
+      </w:r>
+      <w:r>
+        <w:rPr>
+          <w:rFonts w:ascii="Verdana" w:hAnsi="Verdana"/>
+          <w:sz w:val="24"/>
+        </w:rPr>
+        <w:t>Traslado de libros</w:t>
+      </w:r>
+    </w:p>
+    <w:p/>
+    <w:p/>
+    <w:p/>
+    <w:p/>
+    <w:p/>
+    <w:p/>
+    <w:p/>
+    <w:p/>
+    <w:p/>
+    <w:p/>
+    <w:p/>
+    <w:p/>
+    <w:p/>
+    <w:p>
+      <w:pPr>
+        <w:pStyle w:val="Ttulo1"/>
+        <w:jc w:val="center"/>
+        <w:rPr>
+          <w:rFonts w:ascii="Verdana" w:hAnsi="Verdana"/>
+          <w:sz w:val="24"/>
+        </w:rPr>
+      </w:pPr>
+      <w:r>
+        <w:rPr>
+          <w:rFonts w:ascii="Verdana" w:hAnsi="Verdana"/>
+          <w:sz w:val="24"/>
+        </w:rPr>
+        <w:lastRenderedPageBreak/>
+        <w:t>Devolución de libro</w:t>
+      </w:r>
+    </w:p>
+    <w:p>
+      <w:r>
+        <w:rPr>
+          <w:noProof/>
+          <w:lang w:eastAsia="es-SV"/>
+        </w:rPr>
+        <w:drawing>
+          <wp:anchor distT="0" distB="0" distL="114300" distR="114300" simplePos="0" relativeHeight="251663360" behindDoc="0" locked="0" layoutInCell="1" allowOverlap="1" wp14:anchorId="47B8D03D" wp14:editId="0FB944EC">
+            <wp:simplePos x="0" y="0"/>
+            <wp:positionH relativeFrom="margin">
+              <wp:align>center</wp:align>
+            </wp:positionH>
+            <wp:positionV relativeFrom="paragraph">
+              <wp:posOffset>4335780</wp:posOffset>
+            </wp:positionV>
+            <wp:extent cx="3638550" cy="3719081"/>
+            <wp:effectExtent l="0" t="0" r="0" b="0"/>
+            <wp:wrapSquare wrapText="bothSides"/>
+            <wp:docPr id="9" name="Imagen 9"/>
+            <wp:cNvGraphicFramePr>
+              <a:graphicFrameLocks xmlns:a="http://schemas.openxmlformats.org/drawingml/2006/main" noChangeAspect="1"/>
+            </wp:cNvGraphicFramePr>
+            <a:graphic xmlns:a="http://schemas.openxmlformats.org/drawingml/2006/main">
+              <a:graphicData uri="http://schemas.openxmlformats.org/drawingml/2006/picture">
+                <pic:pic xmlns:pic="http://schemas.openxmlformats.org/drawingml/2006/picture">
+                  <pic:nvPicPr>
+                    <pic:cNvPr id="1" name=""/>
+                    <pic:cNvPicPr/>
+                  </pic:nvPicPr>
+                  <pic:blipFill>
+                    <a:blip r:embed="rId18">
+                      <a:extLst>
+                        <a:ext uri="{28A0092B-C50C-407E-A947-70E740481C1C}">
+                          <a14:useLocalDpi xmlns:a14="http://schemas.microsoft.com/office/drawing/2010/main" val="0"/>
+                        </a:ext>
+                      </a:extLst>
+                    </a:blip>
+                    <a:stretch>
+                      <a:fillRect/>
+                    </a:stretch>
+                  </pic:blipFill>
+                  <pic:spPr>
+                    <a:xfrm>
+                      <a:off x="0" y="0"/>
+                      <a:ext cx="3638550" cy="3719081"/>
+                    </a:xfrm>
+                    <a:prstGeom prst="rect">
+                      <a:avLst/>
+                    </a:prstGeom>
+                  </pic:spPr>
+                </pic:pic>
+              </a:graphicData>
+            </a:graphic>
+            <wp14:sizeRelH relativeFrom="margin">
+              <wp14:pctWidth>0</wp14:pctWidth>
+            </wp14:sizeRelH>
+            <wp14:sizeRelV relativeFrom="margin">
+              <wp14:pctHeight>0</wp14:pctHeight>
+            </wp14:sizeRelV>
+          </wp:anchor>
+        </w:drawing>
+      </w:r>
+      <w:r>
+        <w:rPr>
+          <w:noProof/>
+          <w:lang w:eastAsia="es-SV"/>
+        </w:rPr>
+        <w:drawing>
+          <wp:anchor distT="0" distB="0" distL="114300" distR="114300" simplePos="0" relativeHeight="251662336" behindDoc="0" locked="0" layoutInCell="1" allowOverlap="1" wp14:anchorId="0D02D4D4" wp14:editId="1D821EFF">
+            <wp:simplePos x="0" y="0"/>
+            <wp:positionH relativeFrom="margin">
+              <wp:align>center</wp:align>
+            </wp:positionH>
+            <wp:positionV relativeFrom="paragraph">
+              <wp:posOffset>118745</wp:posOffset>
+            </wp:positionV>
+            <wp:extent cx="4752975" cy="3609714"/>
+            <wp:effectExtent l="0" t="0" r="0" b="0"/>
+            <wp:wrapSquare wrapText="bothSides"/>
+            <wp:docPr id="8" name="Imagen 8"/>
+            <wp:cNvGraphicFramePr>
+              <a:graphicFrameLocks xmlns:a="http://schemas.openxmlformats.org/drawingml/2006/main" noChangeAspect="1"/>
+            </wp:cNvGraphicFramePr>
+            <a:graphic xmlns:a="http://schemas.openxmlformats.org/drawingml/2006/main">
+              <a:graphicData uri="http://schemas.openxmlformats.org/drawingml/2006/picture">
+                <pic:pic xmlns:pic="http://schemas.openxmlformats.org/drawingml/2006/picture">
+                  <pic:nvPicPr>
+                    <pic:cNvPr id="1" name=""/>
+                    <pic:cNvPicPr/>
+                  </pic:nvPicPr>
+                  <pic:blipFill>
+                    <a:blip r:embed="rId19">
+                      <a:extLst>
+                        <a:ext uri="{28A0092B-C50C-407E-A947-70E740481C1C}">
+                          <a14:useLocalDpi xmlns:a14="http://schemas.microsoft.com/office/drawing/2010/main" val="0"/>
+                        </a:ext>
+                      </a:extLst>
+                    </a:blip>
+                    <a:stretch>
+                      <a:fillRect/>
+                    </a:stretch>
+                  </pic:blipFill>
+                  <pic:spPr>
+                    <a:xfrm>
+                      <a:off x="0" y="0"/>
+                      <a:ext cx="4752975" cy="3609714"/>
+                    </a:xfrm>
+                    <a:prstGeom prst="rect">
+                      <a:avLst/>
+                    </a:prstGeom>
+                  </pic:spPr>
+                </pic:pic>
+              </a:graphicData>
+            </a:graphic>
+          </wp:anchor>
+        </w:drawing>
+      </w:r>
+    </w:p>
+    <w:p/>
+    <w:p/>
+    <w:p/>
+    <w:p/>
+    <w:p/>
+    <w:p/>
+    <w:p/>
+    <w:p/>
+    <w:p/>
+    <w:p/>
+    <w:p/>
+    <w:p/>
+    <w:p/>
+    <w:p>
+      <w:pPr>
+        <w:pStyle w:val="Ttulo1"/>
+        <w:jc w:val="center"/>
+        <w:rPr>
+          <w:rFonts w:ascii="Verdana" w:hAnsi="Verdana"/>
+          <w:sz w:val="24"/>
+        </w:rPr>
+      </w:pPr>
+      <w:r>
+        <w:rPr>
+          <w:rFonts w:ascii="Verdana" w:hAnsi="Verdana"/>
+          <w:sz w:val="24"/>
+        </w:rPr>
+        <w:t>Creación Sedes</w:t>
+      </w:r>
+    </w:p>
+    <w:p/>
+    <w:p/>
+    <w:p/>
+    <w:p/>
+    <w:p/>
+    <w:p/>
+    <w:p/>
+    <w:p/>
+    <w:p/>
+    <w:p/>
+    <w:p/>
+    <w:p/>
+    <w:p/>
     <w:sectPr>
-      <w:footerReference w:type="default" r:id="rId8"/>
+      <w:footerReference w:type="default" r:id="rId20"/>
       <w:pgSz w:w="12240" w:h="15840"/>
-      <w:pgMar w:top="1418" w:right="1134" w:bottom="851" w:left="1418" w:header="708" w:footer="708" w:gutter="0"/>
+      <w:pgMar w:top="1418" w:right="1418" w:bottom="1418" w:left="1418" w:header="709" w:footer="709" w:gutter="0"/>
       <w:cols w:space="708"/>
       <w:docGrid w:linePitch="360"/>
     </w:sectPr>
@@ -1850,7 +3664,7 @@
 </file>
 
 <file path=word/endnotes.xml><?xml version="1.0" encoding="utf-8"?>
-<w:endnotes xmlns:wpc="http://schemas.microsoft.com/office/word/2010/wordprocessingCanvas" xmlns:cx="http://schemas.microsoft.com/office/drawing/2014/chartex" xmlns:cx1="http://schemas.microsoft.com/office/drawing/2015/9/8/chartex" xmlns:cx2="http://schemas.microsoft.com/office/drawing/2015/10/21/chartex" xmlns:cx3="http://schemas.microsoft.com/office/drawing/2016/5/9/chartex" xmlns:cx4="http://schemas.microsoft.com/office/drawing/2016/5/10/chartex" xmlns:cx5="http://schemas.microsoft.com/office/drawing/2016/5/11/chartex" xmlns:cx6="http://schemas.microsoft.com/office/drawing/2016/5/12/chartex" xmlns:cx7="http://schemas.microsoft.com/office/drawing/2016/5/13/chartex" xmlns:cx8="http://schemas.microsoft.com/office/drawing/2016/5/14/chartex" xmlns:mc="http://schemas.openxmlformats.org/markup-compatibility/2006" xmlns:aink="http://schemas.microsoft.com/office/drawing/2016/ink" xmlns:am3d="http://schemas.microsoft.com/office/drawing/2017/model3d" xmlns:o="urn:schemas-microsoft-com:office:office" xmlns:r="http://schemas.openxmlformats.org/officeDocument/2006/relationships" xmlns:m="http://schemas.openxmlformats.org/officeDocument/2006/math" xmlns:v="urn:schemas-microsoft-com:vml" xmlns:wp14="http://schemas.microsoft.com/office/word/2010/wordprocessingDrawing" xmlns:wp="http://schemas.openxmlformats.org/drawingml/2006/wordprocessingDrawing" xmlns:w10="urn:schemas-microsoft-com:office:word" xmlns:w="http://schemas.openxmlformats.org/wordprocessingml/2006/main" xmlns:w14="http://schemas.microsoft.com/office/word/2010/wordml" xmlns:w15="http://schemas.microsoft.com/office/word/2012/wordml" xmlns:w16cex="http://schemas.microsoft.com/office/word/2018/wordml/cex" xmlns:w16cid="http://schemas.microsoft.com/office/word/2016/wordml/cid" xmlns:w16="http://schemas.microsoft.com/office/word/2018/wordml" xmlns:w16se="http://schemas.microsoft.com/office/word/2015/wordml/symex" xmlns:wpg="http://schemas.microsoft.com/office/word/2010/wordprocessingGroup" xmlns:wpi="http://schemas.microsoft.com/office/word/2010/wordprocessingInk" xmlns:wne="http://schemas.microsoft.com/office/word/2006/wordml" xmlns:wps="http://schemas.microsoft.com/office/word/2010/wordprocessingShape" mc:Ignorable="w14 w15 w16se w16cid w16 w16cex wp14">
+<w:endnotes xmlns:wpc="http://schemas.microsoft.com/office/word/2010/wordprocessingCanvas" xmlns:mc="http://schemas.openxmlformats.org/markup-compatibility/2006" xmlns:o="urn:schemas-microsoft-com:office:office" xmlns:r="http://schemas.openxmlformats.org/officeDocument/2006/relationships" xmlns:m="http://schemas.openxmlformats.org/officeDocument/2006/math" xmlns:v="urn:schemas-microsoft-com:vml" xmlns:wp14="http://schemas.microsoft.com/office/word/2010/wordprocessingDrawing" xmlns:wp="http://schemas.openxmlformats.org/drawingml/2006/wordprocessingDrawing" xmlns:w10="urn:schemas-microsoft-com:office:word" xmlns:w="http://schemas.openxmlformats.org/wordprocessingml/2006/main" xmlns:w14="http://schemas.microsoft.com/office/word/2010/wordml" xmlns:w15="http://schemas.microsoft.com/office/word/2012/wordml" xmlns:wpg="http://schemas.microsoft.com/office/word/2010/wordprocessingGroup" xmlns:wpi="http://schemas.microsoft.com/office/word/2010/wordprocessingInk" xmlns:wne="http://schemas.microsoft.com/office/word/2006/wordml" xmlns:wps="http://schemas.microsoft.com/office/word/2010/wordprocessingShape" mc:Ignorable="w14 w15 wp14">
   <w:endnote w:type="separator" w:id="-1">
     <w:p>
       <w:pPr>
@@ -1875,7 +3689,7 @@
 </file>
 
 <file path=word/footer1.xml><?xml version="1.0" encoding="utf-8"?>
-<w:ftr xmlns:wpc="http://schemas.microsoft.com/office/word/2010/wordprocessingCanvas" xmlns:cx="http://schemas.microsoft.com/office/drawing/2014/chartex" xmlns:cx1="http://schemas.microsoft.com/office/drawing/2015/9/8/chartex" xmlns:cx2="http://schemas.microsoft.com/office/drawing/2015/10/21/chartex" xmlns:cx3="http://schemas.microsoft.com/office/drawing/2016/5/9/chartex" xmlns:cx4="http://schemas.microsoft.com/office/drawing/2016/5/10/chartex" xmlns:cx5="http://schemas.microsoft.com/office/drawing/2016/5/11/chartex" xmlns:cx6="http://schemas.microsoft.com/office/drawing/2016/5/12/chartex" xmlns:cx7="http://schemas.microsoft.com/office/drawing/2016/5/13/chartex" xmlns:cx8="http://schemas.microsoft.com/office/drawing/2016/5/14/chartex" xmlns:mc="http://schemas.openxmlformats.org/markup-compatibility/2006" xmlns:aink="http://schemas.microsoft.com/office/drawing/2016/ink" xmlns:am3d="http://schemas.microsoft.com/office/drawing/2017/model3d" xmlns:o="urn:schemas-microsoft-com:office:office" xmlns:r="http://schemas.openxmlformats.org/officeDocument/2006/relationships" xmlns:m="http://schemas.openxmlformats.org/officeDocument/2006/math" xmlns:v="urn:schemas-microsoft-com:vml" xmlns:wp14="http://schemas.microsoft.com/office/word/2010/wordprocessingDrawing" xmlns:wp="http://schemas.openxmlformats.org/drawingml/2006/wordprocessingDrawing" xmlns:w10="urn:schemas-microsoft-com:office:word" xmlns:w="http://schemas.openxmlformats.org/wordprocessingml/2006/main" xmlns:w14="http://schemas.microsoft.com/office/word/2010/wordml" xmlns:w15="http://schemas.microsoft.com/office/word/2012/wordml" xmlns:w16cex="http://schemas.microsoft.com/office/word/2018/wordml/cex" xmlns:w16cid="http://schemas.microsoft.com/office/word/2016/wordml/cid" xmlns:w16="http://schemas.microsoft.com/office/word/2018/wordml" xmlns:w16se="http://schemas.microsoft.com/office/word/2015/wordml/symex" xmlns:wpg="http://schemas.microsoft.com/office/word/2010/wordprocessingGroup" xmlns:wpi="http://schemas.microsoft.com/office/word/2010/wordprocessingInk" xmlns:wne="http://schemas.microsoft.com/office/word/2006/wordml" xmlns:wps="http://schemas.microsoft.com/office/word/2010/wordprocessingShape" mc:Ignorable="w14 w15 w16se w16cid w16 w16cex wp14">
+<w:ftr xmlns:wpc="http://schemas.microsoft.com/office/word/2010/wordprocessingCanvas" xmlns:mc="http://schemas.openxmlformats.org/markup-compatibility/2006" xmlns:o="urn:schemas-microsoft-com:office:office" xmlns:r="http://schemas.openxmlformats.org/officeDocument/2006/relationships" xmlns:m="http://schemas.openxmlformats.org/officeDocument/2006/math" xmlns:v="urn:schemas-microsoft-com:vml" xmlns:wp14="http://schemas.microsoft.com/office/word/2010/wordprocessingDrawing" xmlns:wp="http://schemas.openxmlformats.org/drawingml/2006/wordprocessingDrawing" xmlns:w10="urn:schemas-microsoft-com:office:word" xmlns:w="http://schemas.openxmlformats.org/wordprocessingml/2006/main" xmlns:w14="http://schemas.microsoft.com/office/word/2010/wordml" xmlns:w15="http://schemas.microsoft.com/office/word/2012/wordml" xmlns:wpg="http://schemas.microsoft.com/office/word/2010/wordprocessingGroup" xmlns:wpi="http://schemas.microsoft.com/office/word/2010/wordprocessingInk" xmlns:wne="http://schemas.microsoft.com/office/word/2006/wordml" xmlns:wps="http://schemas.microsoft.com/office/word/2010/wordprocessingShape" mc:Ignorable="w14 w15 wp14">
   <w:sdt>
     <w:sdtPr>
       <w:id w:val="1595975183"/>
@@ -1905,7 +3719,7 @@
             <w:noProof/>
             <w:lang w:val="es-ES"/>
           </w:rPr>
-          <w:t>3</w:t>
+          <w:t>9</w:t>
         </w:r>
         <w:r>
           <w:fldChar w:fldCharType="end"/>
@@ -1922,7 +3736,7 @@
 </file>
 
 <file path=word/footnotes.xml><?xml version="1.0" encoding="utf-8"?>
-<w:footnotes xmlns:wpc="http://schemas.microsoft.com/office/word/2010/wordprocessingCanvas" xmlns:cx="http://schemas.microsoft.com/office/drawing/2014/chartex" xmlns:cx1="http://schemas.microsoft.com/office/drawing/2015/9/8/chartex" xmlns:cx2="http://schemas.microsoft.com/office/drawing/2015/10/21/chartex" xmlns:cx3="http://schemas.microsoft.com/office/drawing/2016/5/9/chartex" xmlns:cx4="http://schemas.microsoft.com/office/drawing/2016/5/10/chartex" xmlns:cx5="http://schemas.microsoft.com/office/drawing/2016/5/11/chartex" xmlns:cx6="http://schemas.microsoft.com/office/drawing/2016/5/12/chartex" xmlns:cx7="http://schemas.microsoft.com/office/drawing/2016/5/13/chartex" xmlns:cx8="http://schemas.microsoft.com/office/drawing/2016/5/14/chartex" xmlns:mc="http://schemas.openxmlformats.org/markup-compatibility/2006" xmlns:aink="http://schemas.microsoft.com/office/drawing/2016/ink" xmlns:am3d="http://schemas.microsoft.com/office/drawing/2017/model3d" xmlns:o="urn:schemas-microsoft-com:office:office" xmlns:r="http://schemas.openxmlformats.org/officeDocument/2006/relationships" xmlns:m="http://schemas.openxmlformats.org/officeDocument/2006/math" xmlns:v="urn:schemas-microsoft-com:vml" xmlns:wp14="http://schemas.microsoft.com/office/word/2010/wordprocessingDrawing" xmlns:wp="http://schemas.openxmlformats.org/drawingml/2006/wordprocessingDrawing" xmlns:w10="urn:schemas-microsoft-com:office:word" xmlns:w="http://schemas.openxmlformats.org/wordprocessingml/2006/main" xmlns:w14="http://schemas.microsoft.com/office/word/2010/wordml" xmlns:w15="http://schemas.microsoft.com/office/word/2012/wordml" xmlns:w16cex="http://schemas.microsoft.com/office/word/2018/wordml/cex" xmlns:w16cid="http://schemas.microsoft.com/office/word/2016/wordml/cid" xmlns:w16="http://schemas.microsoft.com/office/word/2018/wordml" xmlns:w16se="http://schemas.microsoft.com/office/word/2015/wordml/symex" xmlns:wpg="http://schemas.microsoft.com/office/word/2010/wordprocessingGroup" xmlns:wpi="http://schemas.microsoft.com/office/word/2010/wordprocessingInk" xmlns:wne="http://schemas.microsoft.com/office/word/2006/wordml" xmlns:wps="http://schemas.microsoft.com/office/word/2010/wordprocessingShape" mc:Ignorable="w14 w15 w16se w16cid w16 w16cex wp14">
+<w:footnotes xmlns:wpc="http://schemas.microsoft.com/office/word/2010/wordprocessingCanvas" xmlns:mc="http://schemas.openxmlformats.org/markup-compatibility/2006" xmlns:o="urn:schemas-microsoft-com:office:office" xmlns:r="http://schemas.openxmlformats.org/officeDocument/2006/relationships" xmlns:m="http://schemas.openxmlformats.org/officeDocument/2006/math" xmlns:v="urn:schemas-microsoft-com:vml" xmlns:wp14="http://schemas.microsoft.com/office/word/2010/wordprocessingDrawing" xmlns:wp="http://schemas.openxmlformats.org/drawingml/2006/wordprocessingDrawing" xmlns:w10="urn:schemas-microsoft-com:office:word" xmlns:w="http://schemas.openxmlformats.org/wordprocessingml/2006/main" xmlns:w14="http://schemas.microsoft.com/office/word/2010/wordml" xmlns:w15="http://schemas.microsoft.com/office/word/2012/wordml" xmlns:wpg="http://schemas.microsoft.com/office/word/2010/wordprocessingGroup" xmlns:wpi="http://schemas.microsoft.com/office/word/2010/wordprocessingInk" xmlns:wne="http://schemas.microsoft.com/office/word/2006/wordml" xmlns:wps="http://schemas.microsoft.com/office/word/2010/wordprocessingShape" mc:Ignorable="w14 w15 wp14">
   <w:footnote w:type="separator" w:id="-1">
     <w:p>
       <w:pPr>
@@ -1947,8 +3761,8 @@
 </file>
 
 <file path=word/numbering.xml><?xml version="1.0" encoding="utf-8"?>
-<w:numbering xmlns:wpc="http://schemas.microsoft.com/office/word/2010/wordprocessingCanvas" xmlns:cx="http://schemas.microsoft.com/office/drawing/2014/chartex" xmlns:cx1="http://schemas.microsoft.com/office/drawing/2015/9/8/chartex" xmlns:cx2="http://schemas.microsoft.com/office/drawing/2015/10/21/chartex" xmlns:cx3="http://schemas.microsoft.com/office/drawing/2016/5/9/chartex" xmlns:cx4="http://schemas.microsoft.com/office/drawing/2016/5/10/chartex" xmlns:cx5="http://schemas.microsoft.com/office/drawing/2016/5/11/chartex" xmlns:cx6="http://schemas.microsoft.com/office/drawing/2016/5/12/chartex" xmlns:cx7="http://schemas.microsoft.com/office/drawing/2016/5/13/chartex" xmlns:cx8="http://schemas.microsoft.com/office/drawing/2016/5/14/chartex" xmlns:mc="http://schemas.openxmlformats.org/markup-compatibility/2006" xmlns:aink="http://schemas.microsoft.com/office/drawing/2016/ink" xmlns:am3d="http://schemas.microsoft.com/office/drawing/2017/model3d" xmlns:o="urn:schemas-microsoft-com:office:office" xmlns:r="http://schemas.openxmlformats.org/officeDocument/2006/relationships" xmlns:m="http://schemas.openxmlformats.org/officeDocument/2006/math" xmlns:v="urn:schemas-microsoft-com:vml" xmlns:wp14="http://schemas.microsoft.com/office/word/2010/wordprocessingDrawing" xmlns:wp="http://schemas.openxmlformats.org/drawingml/2006/wordprocessingDrawing" xmlns:w10="urn:schemas-microsoft-com:office:word" xmlns:w="http://schemas.openxmlformats.org/wordprocessingml/2006/main" xmlns:w14="http://schemas.microsoft.com/office/word/2010/wordml" xmlns:w15="http://schemas.microsoft.com/office/word/2012/wordml" xmlns:w16cex="http://schemas.microsoft.com/office/word/2018/wordml/cex" xmlns:w16cid="http://schemas.microsoft.com/office/word/2016/wordml/cid" xmlns:w16="http://schemas.microsoft.com/office/word/2018/wordml" xmlns:w16se="http://schemas.microsoft.com/office/word/2015/wordml/symex" xmlns:wpg="http://schemas.microsoft.com/office/word/2010/wordprocessingGroup" xmlns:wpi="http://schemas.microsoft.com/office/word/2010/wordprocessingInk" xmlns:wne="http://schemas.microsoft.com/office/word/2006/wordml" xmlns:wps="http://schemas.microsoft.com/office/word/2010/wordprocessingShape" mc:Ignorable="w14 w15 w16se w16cid w16 w16cex wp14">
-  <w:abstractNum w:abstractNumId="0" w15:restartNumberingAfterBreak="0">
+<w:numbering xmlns:wpc="http://schemas.microsoft.com/office/word/2010/wordprocessingCanvas" xmlns:mc="http://schemas.openxmlformats.org/markup-compatibility/2006" xmlns:o="urn:schemas-microsoft-com:office:office" xmlns:r="http://schemas.openxmlformats.org/officeDocument/2006/relationships" xmlns:m="http://schemas.openxmlformats.org/officeDocument/2006/math" xmlns:v="urn:schemas-microsoft-com:vml" xmlns:wp14="http://schemas.microsoft.com/office/word/2010/wordprocessingDrawing" xmlns:wp="http://schemas.openxmlformats.org/drawingml/2006/wordprocessingDrawing" xmlns:w10="urn:schemas-microsoft-com:office:word" xmlns:w="http://schemas.openxmlformats.org/wordprocessingml/2006/main" xmlns:w14="http://schemas.microsoft.com/office/word/2010/wordml" xmlns:w15="http://schemas.microsoft.com/office/word/2012/wordml" xmlns:wpg="http://schemas.microsoft.com/office/word/2010/wordprocessingGroup" xmlns:wpi="http://schemas.microsoft.com/office/word/2010/wordprocessingInk" xmlns:wne="http://schemas.microsoft.com/office/word/2006/wordml" xmlns:wps="http://schemas.microsoft.com/office/word/2010/wordprocessingShape" mc:Ignorable="w14 w15 wp14">
+  <w:abstractNum w:abstractNumId="0">
     <w:nsid w:val="17887E02"/>
     <w:multiLevelType w:val="hybridMultilevel"/>
     <w:tmpl w:val="CE0673EE"/>
@@ -2068,7 +3882,7 @@
 </file>
 
 <file path=word/styles.xml><?xml version="1.0" encoding="utf-8"?>
-<w:styles xmlns:mc="http://schemas.openxmlformats.org/markup-compatibility/2006" xmlns:r="http://schemas.openxmlformats.org/officeDocument/2006/relationships" xmlns:w="http://schemas.openxmlformats.org/wordprocessingml/2006/main" xmlns:w14="http://schemas.microsoft.com/office/word/2010/wordml" xmlns:w15="http://schemas.microsoft.com/office/word/2012/wordml" xmlns:w16cex="http://schemas.microsoft.com/office/word/2018/wordml/cex" xmlns:w16cid="http://schemas.microsoft.com/office/word/2016/wordml/cid" xmlns:w16="http://schemas.microsoft.com/office/word/2018/wordml" xmlns:w16se="http://schemas.microsoft.com/office/word/2015/wordml/symex" mc:Ignorable="w14 w15 w16se w16cid w16 w16cex">
+<w:styles xmlns:mc="http://schemas.openxmlformats.org/markup-compatibility/2006" xmlns:r="http://schemas.openxmlformats.org/officeDocument/2006/relationships" xmlns:w="http://schemas.openxmlformats.org/wordprocessingml/2006/main" xmlns:w14="http://schemas.microsoft.com/office/word/2010/wordml" xmlns:w15="http://schemas.microsoft.com/office/word/2012/wordml" mc:Ignorable="w14 w15">
   <w:docDefaults>
     <w:rPrDefault>
       <w:rPr>
@@ -2084,7 +3898,7 @@
       </w:pPr>
     </w:pPrDefault>
   </w:docDefaults>
-  <w:latentStyles w:defLockedState="0" w:defUIPriority="99" w:defSemiHidden="0" w:defUnhideWhenUsed="0" w:defQFormat="0" w:count="376">
+  <w:latentStyles w:defLockedState="0" w:defUIPriority="99" w:defSemiHidden="0" w:defUnhideWhenUsed="0" w:defQFormat="0" w:count="371">
     <w:lsdException w:name="Normal" w:uiPriority="0" w:qFormat="1"/>
     <w:lsdException w:name="heading 1" w:uiPriority="9" w:qFormat="1"/>
     <w:lsdException w:name="heading 2" w:semiHidden="1" w:uiPriority="9" w:unhideWhenUsed="1" w:qFormat="1"/>
@@ -2190,6 +4004,7 @@
     <w:lsdException w:name="HTML Sample" w:semiHidden="1" w:unhideWhenUsed="1"/>
     <w:lsdException w:name="HTML Typewriter" w:semiHidden="1" w:unhideWhenUsed="1"/>
     <w:lsdException w:name="HTML Variable" w:semiHidden="1" w:unhideWhenUsed="1"/>
+    <w:lsdException w:name="Normal Table" w:semiHidden="1" w:unhideWhenUsed="1"/>
     <w:lsdException w:name="annotation subject" w:semiHidden="1" w:unhideWhenUsed="1"/>
     <w:lsdException w:name="No List" w:semiHidden="1" w:unhideWhenUsed="1"/>
     <w:lsdException w:name="Outline List 1" w:semiHidden="1" w:unhideWhenUsed="1"/>
@@ -2232,8 +4047,11 @@
     <w:lsdException w:name="Table Contemporary" w:semiHidden="1" w:unhideWhenUsed="1"/>
     <w:lsdException w:name="Table Elegant" w:semiHidden="1" w:unhideWhenUsed="1"/>
     <w:lsdException w:name="Table Professional" w:semiHidden="1" w:unhideWhenUsed="1"/>
+    <w:lsdException w:name="Table Subtle 1" w:semiHidden="1" w:unhideWhenUsed="1"/>
     <w:lsdException w:name="Table Subtle 2" w:semiHidden="1" w:unhideWhenUsed="1"/>
     <w:lsdException w:name="Table Web 1" w:semiHidden="1" w:unhideWhenUsed="1"/>
+    <w:lsdException w:name="Table Web 2" w:semiHidden="1" w:unhideWhenUsed="1"/>
+    <w:lsdException w:name="Table Web 3" w:semiHidden="1" w:unhideWhenUsed="1"/>
     <w:lsdException w:name="Balloon Text" w:semiHidden="1" w:unhideWhenUsed="1"/>
     <w:lsdException w:name="Table Grid" w:uiPriority="39"/>
     <w:lsdException w:name="Table Theme" w:semiHidden="1" w:unhideWhenUsed="1"/>
@@ -2452,11 +4270,6 @@
     <w:lsdException w:name="List Table 5 Dark Accent 6" w:uiPriority="50"/>
     <w:lsdException w:name="List Table 6 Colorful Accent 6" w:uiPriority="51"/>
     <w:lsdException w:name="List Table 7 Colorful Accent 6" w:uiPriority="52"/>
-    <w:lsdException w:name="Mention" w:semiHidden="1" w:unhideWhenUsed="1"/>
-    <w:lsdException w:name="Smart Hyperlink" w:semiHidden="1" w:unhideWhenUsed="1"/>
-    <w:lsdException w:name="Hashtag" w:semiHidden="1" w:unhideWhenUsed="1"/>
-    <w:lsdException w:name="Unresolved Mention" w:semiHidden="1" w:unhideWhenUsed="1"/>
-    <w:lsdException w:name="Smart Link" w:semiHidden="1" w:unhideWhenUsed="1"/>
   </w:latentStyles>
   <w:style w:type="paragraph" w:default="1" w:styleId="Normal">
     <w:name w:val="Normal"/>
@@ -2509,7 +4322,6 @@
   <w:style w:type="character" w:default="1" w:styleId="Fuentedeprrafopredeter">
     <w:name w:val="Default Paragraph Font"/>
     <w:uiPriority w:val="1"/>
-    <w:semiHidden/>
     <w:unhideWhenUsed/>
   </w:style>
   <w:style w:type="table" w:default="1" w:styleId="Tablanormal">
@@ -2613,6 +4425,26 @@
     <w:link w:val="Piedepgina"/>
     <w:uiPriority w:val="99"/>
     <w:rsid w:val="005D06F0"/>
+  </w:style>
+  <w:style w:type="paragraph" w:styleId="Bibliografa">
+    <w:name w:val="Bibliography"/>
+    <w:basedOn w:val="Normal"/>
+    <w:next w:val="Normal"/>
+    <w:uiPriority w:val="37"/>
+    <w:unhideWhenUsed/>
+    <w:rsid w:val="00F55B64"/>
+  </w:style>
+  <w:style w:type="character" w:styleId="Hipervnculo">
+    <w:name w:val="Hyperlink"/>
+    <w:basedOn w:val="Fuentedeprrafopredeter"/>
+    <w:uiPriority w:val="99"/>
+    <w:semiHidden/>
+    <w:unhideWhenUsed/>
+    <w:rsid w:val="00352618"/>
+    <w:rPr>
+      <w:color w:val="0000FF"/>
+      <w:u w:val="single"/>
+    </w:rPr>
   </w:style>
 </w:styles>
 </file>
@@ -2876,4 +4708,36 @@
     </a:ext>
   </a:extLst>
 </a:theme>
+</file>
+
+<file path=customXml/item1.xml><?xml version="1.0" encoding="utf-8"?>
+<b:Sources xmlns:b="http://schemas.openxmlformats.org/officeDocument/2006/bibliography" xmlns="http://schemas.openxmlformats.org/officeDocument/2006/bibliography" SelectedStyle="\APASixthEditionOfficeOnline.xsl" StyleName="APA" Version="6">
+  <b:Source>
+    <b:Tag>sta20</b:Tag>
+    <b:SourceType>InternetSite</b:SourceType>
+    <b:Guid>{FE36C1D0-66A7-4836-B077-E257521CABAF}</b:Guid>
+    <b:Title>stackoverflow</b:Title>
+    <b:Year>2020</b:Year>
+    <b:Author>
+      <b:Author>
+        <b:NameList>
+          <b:Person>
+            <b:Last>stackoverflow</b:Last>
+          </b:Person>
+        </b:NameList>
+      </b:Author>
+    </b:Author>
+    <b:InternetSiteTitle>stackoverflow</b:InternetSiteTitle>
+    <b:URL>https://stackoverflow.com/questions/11573974/write-to-txt-file</b:URL>
+    <b:RefOrder>1</b:RefOrder>
+  </b:Source>
+</b:Sources>
+</file>
+
+<file path=customXml/itemProps1.xml><?xml version="1.0" encoding="utf-8"?>
+<ds:datastoreItem xmlns:ds="http://schemas.openxmlformats.org/officeDocument/2006/customXml" ds:itemID="{BBA36E3A-F4C3-4407-AF32-B9D880FB8DB5}">
+  <ds:schemaRefs>
+    <ds:schemaRef ds:uri="http://schemas.openxmlformats.org/officeDocument/2006/bibliography"/>
+  </ds:schemaRefs>
+</ds:datastoreItem>
 </file>
</xml_diff>

<commit_message>
Agregar capturas de pantalla
</commit_message>
<xml_diff>
--- a/DocumentacionProyectoMED.docx
+++ b/DocumentacionProyectoMED.docx
@@ -1,6 +1,6 @@
 
 <file path=word/document.xml><?xml version="1.0" encoding="utf-8"?>
-<w:document xmlns:wpc="http://schemas.microsoft.com/office/word/2010/wordprocessingCanvas" xmlns:mc="http://schemas.openxmlformats.org/markup-compatibility/2006" xmlns:o="urn:schemas-microsoft-com:office:office" xmlns:r="http://schemas.openxmlformats.org/officeDocument/2006/relationships" xmlns:m="http://schemas.openxmlformats.org/officeDocument/2006/math" xmlns:v="urn:schemas-microsoft-com:vml" xmlns:wp14="http://schemas.microsoft.com/office/word/2010/wordprocessingDrawing" xmlns:wp="http://schemas.openxmlformats.org/drawingml/2006/wordprocessingDrawing" xmlns:w10="urn:schemas-microsoft-com:office:word" xmlns:w="http://schemas.openxmlformats.org/wordprocessingml/2006/main" xmlns:w14="http://schemas.microsoft.com/office/word/2010/wordml" xmlns:w15="http://schemas.microsoft.com/office/word/2012/wordml" xmlns:wpg="http://schemas.microsoft.com/office/word/2010/wordprocessingGroup" xmlns:wpi="http://schemas.microsoft.com/office/word/2010/wordprocessingInk" xmlns:wne="http://schemas.microsoft.com/office/word/2006/wordml" xmlns:wps="http://schemas.microsoft.com/office/word/2010/wordprocessingShape" mc:Ignorable="w14 w15 wp14">
+<w:document xmlns:wpc="http://schemas.microsoft.com/office/word/2010/wordprocessingCanvas" xmlns:cx="http://schemas.microsoft.com/office/drawing/2014/chartex" xmlns:cx1="http://schemas.microsoft.com/office/drawing/2015/9/8/chartex" xmlns:cx2="http://schemas.microsoft.com/office/drawing/2015/10/21/chartex" xmlns:cx3="http://schemas.microsoft.com/office/drawing/2016/5/9/chartex" xmlns:cx4="http://schemas.microsoft.com/office/drawing/2016/5/10/chartex" xmlns:cx5="http://schemas.microsoft.com/office/drawing/2016/5/11/chartex" xmlns:cx6="http://schemas.microsoft.com/office/drawing/2016/5/12/chartex" xmlns:cx7="http://schemas.microsoft.com/office/drawing/2016/5/13/chartex" xmlns:cx8="http://schemas.microsoft.com/office/drawing/2016/5/14/chartex" xmlns:mc="http://schemas.openxmlformats.org/markup-compatibility/2006" xmlns:aink="http://schemas.microsoft.com/office/drawing/2016/ink" xmlns:am3d="http://schemas.microsoft.com/office/drawing/2017/model3d" xmlns:o="urn:schemas-microsoft-com:office:office" xmlns:r="http://schemas.openxmlformats.org/officeDocument/2006/relationships" xmlns:m="http://schemas.openxmlformats.org/officeDocument/2006/math" xmlns:v="urn:schemas-microsoft-com:vml" xmlns:wp14="http://schemas.microsoft.com/office/word/2010/wordprocessingDrawing" xmlns:wp="http://schemas.openxmlformats.org/drawingml/2006/wordprocessingDrawing" xmlns:w10="urn:schemas-microsoft-com:office:word" xmlns:w="http://schemas.openxmlformats.org/wordprocessingml/2006/main" xmlns:w14="http://schemas.microsoft.com/office/word/2010/wordml" xmlns:w15="http://schemas.microsoft.com/office/word/2012/wordml" xmlns:w16cex="http://schemas.microsoft.com/office/word/2018/wordml/cex" xmlns:w16cid="http://schemas.microsoft.com/office/word/2016/wordml/cid" xmlns:w16="http://schemas.microsoft.com/office/word/2018/wordml" xmlns:w16se="http://schemas.microsoft.com/office/word/2015/wordml/symex" xmlns:wpg="http://schemas.microsoft.com/office/word/2010/wordprocessingGroup" xmlns:wpi="http://schemas.microsoft.com/office/word/2010/wordprocessingInk" xmlns:wne="http://schemas.microsoft.com/office/word/2006/wordml" xmlns:wps="http://schemas.microsoft.com/office/word/2010/wordprocessingShape" mc:Ignorable="w14 w15 w16se w16cid w16 w16cex wp14">
   <w:body>
     <w:p>
       <w:pPr>
@@ -425,8 +425,6 @@
       <w:pPr>
         <w:spacing w:line="360" w:lineRule="auto"/>
       </w:pPr>
-      <w:bookmarkStart w:id="0" w:name="_GoBack"/>
-      <w:bookmarkEnd w:id="0"/>
     </w:p>
     <w:p>
       <w:pPr>
@@ -2983,7 +2981,7 @@
     </w:p>
     <w:tbl>
       <w:tblPr>
-        <w:tblStyle w:val="Tabladecuadrcula4-nfasis1"/>
+        <w:tblStyle w:val="Tablaconcuadrcula4-nfasis1"/>
         <w:tblW w:w="0" w:type="auto"/>
         <w:tblLook w:val="04A0" w:firstRow="1" w:lastRow="0" w:firstColumn="1" w:lastColumn="0" w:noHBand="0" w:noVBand="1"/>
       </w:tblPr>
@@ -3618,7 +3616,7 @@
     </w:p>
     <w:tbl>
       <w:tblPr>
-        <w:tblStyle w:val="Tabladecuadrcula4-nfasis1"/>
+        <w:tblStyle w:val="Tablaconcuadrcula4-nfasis1"/>
         <w:tblW w:w="0" w:type="auto"/>
         <w:tblLook w:val="04A0" w:firstRow="1" w:lastRow="0" w:firstColumn="1" w:lastColumn="0" w:noHBand="0" w:noVBand="1"/>
       </w:tblPr>
@@ -4431,7 +4429,7 @@
     </w:p>
     <w:tbl>
       <w:tblPr>
-        <w:tblStyle w:val="Tabladecuadrcula4-nfasis1"/>
+        <w:tblStyle w:val="Tablaconcuadrcula4-nfasis1"/>
         <w:tblW w:w="0" w:type="auto"/>
         <w:tblLook w:val="04A0" w:firstRow="1" w:lastRow="0" w:firstColumn="1" w:lastColumn="0" w:noHBand="0" w:noVBand="1"/>
       </w:tblPr>
@@ -5095,7 +5093,7 @@
     </w:p>
     <w:tbl>
       <w:tblPr>
-        <w:tblStyle w:val="Tabladecuadrcula4-nfasis1"/>
+        <w:tblStyle w:val="Tablaconcuadrcula4-nfasis1"/>
         <w:tblW w:w="0" w:type="auto"/>
         <w:tblLook w:val="04A0" w:firstRow="1" w:lastRow="0" w:firstColumn="1" w:lastColumn="0" w:noHBand="0" w:noVBand="1"/>
       </w:tblPr>
@@ -6050,7 +6048,7 @@
     </w:p>
     <w:tbl>
       <w:tblPr>
-        <w:tblStyle w:val="Tabladecuadrcula4-nfasis1"/>
+        <w:tblStyle w:val="Tablaconcuadrcula4-nfasis1"/>
         <w:tblW w:w="0" w:type="auto"/>
         <w:tblLook w:val="04A0" w:firstRow="1" w:lastRow="0" w:firstColumn="1" w:lastColumn="0" w:noHBand="0" w:noVBand="1"/>
       </w:tblPr>
@@ -7434,7 +7432,7 @@
     </w:p>
     <w:tbl>
       <w:tblPr>
-        <w:tblStyle w:val="Tabladecuadrcula4-nfasis1"/>
+        <w:tblStyle w:val="Tablaconcuadrcula4-nfasis1"/>
         <w:tblW w:w="0" w:type="auto"/>
         <w:tblLook w:val="04A0" w:firstRow="1" w:lastRow="0" w:firstColumn="1" w:lastColumn="0" w:noHBand="0" w:noVBand="1"/>
       </w:tblPr>
@@ -7684,7 +7682,7 @@
     </w:p>
     <w:tbl>
       <w:tblPr>
-        <w:tblStyle w:val="Tabladecuadrcula4-nfasis1"/>
+        <w:tblStyle w:val="Tablaconcuadrcula4-nfasis1"/>
         <w:tblW w:w="0" w:type="auto"/>
         <w:tblLook w:val="04A0" w:firstRow="1" w:lastRow="0" w:firstColumn="1" w:lastColumn="0" w:noHBand="0" w:noVBand="1"/>
       </w:tblPr>
@@ -8188,7 +8186,7 @@
     </w:p>
     <w:tbl>
       <w:tblPr>
-        <w:tblStyle w:val="Tabladecuadrcula4-nfasis1"/>
+        <w:tblStyle w:val="Tablaconcuadrcula4-nfasis1"/>
         <w:tblW w:w="0" w:type="auto"/>
         <w:tblLook w:val="04A0" w:firstRow="1" w:lastRow="0" w:firstColumn="1" w:lastColumn="0" w:noHBand="0" w:noVBand="1"/>
       </w:tblPr>
@@ -8418,7 +8416,7 @@
     </w:p>
     <w:tbl>
       <w:tblPr>
-        <w:tblStyle w:val="Tabladecuadrcula4-nfasis1"/>
+        <w:tblStyle w:val="Tablaconcuadrcula4-nfasis1"/>
         <w:tblW w:w="0" w:type="auto"/>
         <w:tblLook w:val="04A0" w:firstRow="1" w:lastRow="0" w:firstColumn="1" w:lastColumn="0" w:noHBand="0" w:noVBand="1"/>
       </w:tblPr>
@@ -9505,7 +9503,7 @@
     </w:p>
     <w:tbl>
       <w:tblPr>
-        <w:tblStyle w:val="Tabladecuadrcula4-nfasis1"/>
+        <w:tblStyle w:val="Tablaconcuadrcula4-nfasis1"/>
         <w:tblW w:w="0" w:type="auto"/>
         <w:tblLook w:val="04A0" w:firstRow="1" w:lastRow="0" w:firstColumn="1" w:lastColumn="0" w:noHBand="0" w:noVBand="1"/>
       </w:tblPr>
@@ -9684,7 +9682,7 @@
     </w:p>
     <w:tbl>
       <w:tblPr>
-        <w:tblStyle w:val="Tabladecuadrcula4-nfasis1"/>
+        <w:tblStyle w:val="Tablaconcuadrcula4-nfasis1"/>
         <w:tblW w:w="0" w:type="auto"/>
         <w:tblLook w:val="04A0" w:firstRow="1" w:lastRow="0" w:firstColumn="1" w:lastColumn="0" w:noHBand="0" w:noVBand="1"/>
       </w:tblPr>
@@ -10038,13 +10036,7 @@
               <w:rPr>
                 <w:rFonts w:ascii="Verdana" w:hAnsi="Verdana"/>
               </w:rPr>
-              <w:t xml:space="preserve">Indica estado del préstamo, en este caso está </w:t>
-            </w:r>
-            <w:r>
-              <w:rPr>
-                <w:rFonts w:ascii="Verdana" w:hAnsi="Verdana"/>
-              </w:rPr>
-              <w:t>devuelto</w:t>
+              <w:t>Indica estado del préstamo, en este caso está devuelto</w:t>
             </w:r>
           </w:p>
         </w:tc>
@@ -10171,19 +10163,7 @@
               <w:rPr>
                 <w:rFonts w:ascii="Verdana" w:hAnsi="Verdana"/>
               </w:rPr>
-              <w:t>Indica si estado de bandera(</w:t>
-            </w:r>
-            <w:r>
-              <w:rPr>
-                <w:rFonts w:ascii="Verdana" w:hAnsi="Verdana"/>
-              </w:rPr>
-              <w:t>0</w:t>
-            </w:r>
-            <w:r>
-              <w:rPr>
-                <w:rFonts w:ascii="Verdana" w:hAnsi="Verdana"/>
-              </w:rPr>
-              <w:t>)</w:t>
+              <w:t>Indica si estado de bandera(0)</w:t>
             </w:r>
           </w:p>
         </w:tc>
@@ -12183,7 +12163,7 @@
     </w:p>
     <w:tbl>
       <w:tblPr>
-        <w:tblStyle w:val="Tabladecuadrcula4-nfasis1"/>
+        <w:tblStyle w:val="Tablaconcuadrcula4-nfasis1"/>
         <w:tblW w:w="0" w:type="auto"/>
         <w:tblLook w:val="04A0" w:firstRow="1" w:lastRow="0" w:firstColumn="1" w:lastColumn="0" w:noHBand="0" w:noVBand="1"/>
       </w:tblPr>
@@ -12302,19 +12282,7 @@
               <w:rPr>
                 <w:rFonts w:ascii="Verdana" w:hAnsi="Verdana"/>
               </w:rPr>
-              <w:t>Almacena todos los datos del préstamo</w:t>
-            </w:r>
-            <w:r>
-              <w:rPr>
-                <w:rFonts w:ascii="Verdana" w:hAnsi="Verdana"/>
-              </w:rPr>
-              <w:t xml:space="preserve">. Los datos son: </w:t>
-            </w:r>
-            <w:r>
-              <w:rPr>
-                <w:rFonts w:ascii="Verdana" w:hAnsi="Verdana"/>
-              </w:rPr>
-              <w:t>Datos de Alumno, Datos de fecha, Datos de Libro y estado</w:t>
+              <w:t>Almacena todos los datos del préstamo. Los datos son: Datos de Alumno, Datos de fecha, Datos de Libro y estado</w:t>
             </w:r>
           </w:p>
         </w:tc>
@@ -14599,22 +14567,1356 @@
     <w:p>
       <w:pPr>
         <w:spacing w:line="360" w:lineRule="auto"/>
-      </w:pPr>
-    </w:p>
-    <w:p>
-      <w:pPr>
-        <w:spacing w:line="360" w:lineRule="auto"/>
-      </w:pPr>
-    </w:p>
-    <w:p>
-      <w:pPr>
-        <w:spacing w:line="360" w:lineRule="auto"/>
-      </w:pPr>
-    </w:p>
-    <w:p>
-      <w:pPr>
-        <w:spacing w:line="360" w:lineRule="auto"/>
-      </w:pPr>
+        <w:rPr>
+          <w:rFonts w:ascii="Verdana" w:hAnsi="Verdana"/>
+        </w:rPr>
+      </w:pPr>
+      <w:r>
+        <w:rPr>
+          <w:rFonts w:ascii="Verdana" w:hAnsi="Verdana"/>
+        </w:rPr>
+        <w:lastRenderedPageBreak/>
+        <w:t>A continuación se adjuntas las capturas de pantalla del sistema</w:t>
+      </w:r>
+    </w:p>
+    <w:p>
+      <w:pPr>
+        <w:pStyle w:val="Ttulo1"/>
+      </w:pPr>
+      <w:r>
+        <w:t>Inicio de sesión</w:t>
+      </w:r>
+    </w:p>
+    <w:p>
+      <w:r>
+        <w:rPr>
+          <w:noProof/>
+        </w:rPr>
+        <w:drawing>
+          <wp:inline distT="0" distB="0" distL="0" distR="0" wp14:anchorId="3F794227" wp14:editId="4CB8F702">
+            <wp:extent cx="5971540" cy="2722880"/>
+            <wp:effectExtent l="0" t="0" r="0" b="1270"/>
+            <wp:docPr id="3" name="Imagen 3"/>
+            <wp:cNvGraphicFramePr>
+              <a:graphicFrameLocks xmlns:a="http://schemas.openxmlformats.org/drawingml/2006/main" noChangeAspect="1"/>
+            </wp:cNvGraphicFramePr>
+            <a:graphic xmlns:a="http://schemas.openxmlformats.org/drawingml/2006/main">
+              <a:graphicData uri="http://schemas.openxmlformats.org/drawingml/2006/picture">
+                <pic:pic xmlns:pic="http://schemas.openxmlformats.org/drawingml/2006/picture">
+                  <pic:nvPicPr>
+                    <pic:cNvPr id="1" name=""/>
+                    <pic:cNvPicPr/>
+                  </pic:nvPicPr>
+                  <pic:blipFill>
+                    <a:blip r:embed="rId26"/>
+                    <a:stretch>
+                      <a:fillRect/>
+                    </a:stretch>
+                  </pic:blipFill>
+                  <pic:spPr>
+                    <a:xfrm>
+                      <a:off x="0" y="0"/>
+                      <a:ext cx="5971540" cy="2722880"/>
+                    </a:xfrm>
+                    <a:prstGeom prst="rect">
+                      <a:avLst/>
+                    </a:prstGeom>
+                  </pic:spPr>
+                </pic:pic>
+              </a:graphicData>
+            </a:graphic>
+          </wp:inline>
+        </w:drawing>
+      </w:r>
+    </w:p>
+    <w:p/>
+    <w:p>
+      <w:pPr>
+        <w:pStyle w:val="Ttulo1"/>
+      </w:pPr>
+      <w:r>
+        <w:t>Menu principal</w:t>
+      </w:r>
+    </w:p>
+    <w:p>
+      <w:r>
+        <w:rPr>
+          <w:noProof/>
+        </w:rPr>
+        <w:drawing>
+          <wp:inline distT="0" distB="0" distL="0" distR="0" wp14:anchorId="1600C370" wp14:editId="53CDAF64">
+            <wp:extent cx="5971540" cy="2834005"/>
+            <wp:effectExtent l="0" t="0" r="0" b="4445"/>
+            <wp:docPr id="10" name="Imagen 10"/>
+            <wp:cNvGraphicFramePr>
+              <a:graphicFrameLocks xmlns:a="http://schemas.openxmlformats.org/drawingml/2006/main" noChangeAspect="1"/>
+            </wp:cNvGraphicFramePr>
+            <a:graphic xmlns:a="http://schemas.openxmlformats.org/drawingml/2006/main">
+              <a:graphicData uri="http://schemas.openxmlformats.org/drawingml/2006/picture">
+                <pic:pic xmlns:pic="http://schemas.openxmlformats.org/drawingml/2006/picture">
+                  <pic:nvPicPr>
+                    <pic:cNvPr id="1" name=""/>
+                    <pic:cNvPicPr/>
+                  </pic:nvPicPr>
+                  <pic:blipFill>
+                    <a:blip r:embed="rId27"/>
+                    <a:stretch>
+                      <a:fillRect/>
+                    </a:stretch>
+                  </pic:blipFill>
+                  <pic:spPr>
+                    <a:xfrm>
+                      <a:off x="0" y="0"/>
+                      <a:ext cx="5971540" cy="2834005"/>
+                    </a:xfrm>
+                    <a:prstGeom prst="rect">
+                      <a:avLst/>
+                    </a:prstGeom>
+                  </pic:spPr>
+                </pic:pic>
+              </a:graphicData>
+            </a:graphic>
+          </wp:inline>
+        </w:drawing>
+      </w:r>
+    </w:p>
+    <w:p/>
+    <w:p>
+      <w:pPr>
+        <w:pStyle w:val="Ttulo1"/>
+      </w:pPr>
+      <w:r>
+        <w:lastRenderedPageBreak/>
+        <w:t>Menu de sedes</w:t>
+      </w:r>
+    </w:p>
+    <w:p>
+      <w:r>
+        <w:rPr>
+          <w:noProof/>
+        </w:rPr>
+        <w:drawing>
+          <wp:inline distT="0" distB="0" distL="0" distR="0" wp14:anchorId="4F4A23FB" wp14:editId="43DEA455">
+            <wp:extent cx="5971540" cy="2795270"/>
+            <wp:effectExtent l="0" t="0" r="0" b="5080"/>
+            <wp:docPr id="18" name="Imagen 18"/>
+            <wp:cNvGraphicFramePr>
+              <a:graphicFrameLocks xmlns:a="http://schemas.openxmlformats.org/drawingml/2006/main" noChangeAspect="1"/>
+            </wp:cNvGraphicFramePr>
+            <a:graphic xmlns:a="http://schemas.openxmlformats.org/drawingml/2006/main">
+              <a:graphicData uri="http://schemas.openxmlformats.org/drawingml/2006/picture">
+                <pic:pic xmlns:pic="http://schemas.openxmlformats.org/drawingml/2006/picture">
+                  <pic:nvPicPr>
+                    <pic:cNvPr id="1" name=""/>
+                    <pic:cNvPicPr/>
+                  </pic:nvPicPr>
+                  <pic:blipFill>
+                    <a:blip r:embed="rId28"/>
+                    <a:stretch>
+                      <a:fillRect/>
+                    </a:stretch>
+                  </pic:blipFill>
+                  <pic:spPr>
+                    <a:xfrm>
+                      <a:off x="0" y="0"/>
+                      <a:ext cx="5971540" cy="2795270"/>
+                    </a:xfrm>
+                    <a:prstGeom prst="rect">
+                      <a:avLst/>
+                    </a:prstGeom>
+                  </pic:spPr>
+                </pic:pic>
+              </a:graphicData>
+            </a:graphic>
+          </wp:inline>
+        </w:drawing>
+      </w:r>
+    </w:p>
+    <w:p/>
+    <w:p>
+      <w:pPr>
+        <w:pStyle w:val="Ttulo1"/>
+      </w:pPr>
+      <w:r>
+        <w:t>Mostrar las sedes registradas</w:t>
+      </w:r>
+    </w:p>
+    <w:p>
+      <w:r>
+        <w:rPr>
+          <w:noProof/>
+        </w:rPr>
+        <w:drawing>
+          <wp:inline distT="0" distB="0" distL="0" distR="0" wp14:anchorId="5BFDC7CF" wp14:editId="59204645">
+            <wp:extent cx="5971540" cy="2879725"/>
+            <wp:effectExtent l="0" t="0" r="0" b="0"/>
+            <wp:docPr id="19" name="Imagen 19"/>
+            <wp:cNvGraphicFramePr>
+              <a:graphicFrameLocks xmlns:a="http://schemas.openxmlformats.org/drawingml/2006/main" noChangeAspect="1"/>
+            </wp:cNvGraphicFramePr>
+            <a:graphic xmlns:a="http://schemas.openxmlformats.org/drawingml/2006/main">
+              <a:graphicData uri="http://schemas.openxmlformats.org/drawingml/2006/picture">
+                <pic:pic xmlns:pic="http://schemas.openxmlformats.org/drawingml/2006/picture">
+                  <pic:nvPicPr>
+                    <pic:cNvPr id="1" name=""/>
+                    <pic:cNvPicPr/>
+                  </pic:nvPicPr>
+                  <pic:blipFill>
+                    <a:blip r:embed="rId29"/>
+                    <a:stretch>
+                      <a:fillRect/>
+                    </a:stretch>
+                  </pic:blipFill>
+                  <pic:spPr>
+                    <a:xfrm>
+                      <a:off x="0" y="0"/>
+                      <a:ext cx="5971540" cy="2879725"/>
+                    </a:xfrm>
+                    <a:prstGeom prst="rect">
+                      <a:avLst/>
+                    </a:prstGeom>
+                  </pic:spPr>
+                </pic:pic>
+              </a:graphicData>
+            </a:graphic>
+          </wp:inline>
+        </w:drawing>
+      </w:r>
+    </w:p>
+    <w:p/>
+    <w:p>
+      <w:pPr>
+        <w:pStyle w:val="Ttulo1"/>
+      </w:pPr>
+      <w:r>
+        <w:lastRenderedPageBreak/>
+        <w:t>Editar una sede</w:t>
+      </w:r>
+    </w:p>
+    <w:p>
+      <w:r>
+        <w:rPr>
+          <w:noProof/>
+        </w:rPr>
+        <w:drawing>
+          <wp:inline distT="0" distB="0" distL="0" distR="0" wp14:anchorId="2F15EE16" wp14:editId="0E0171EF">
+            <wp:extent cx="5971540" cy="2800350"/>
+            <wp:effectExtent l="0" t="0" r="0" b="0"/>
+            <wp:docPr id="20" name="Imagen 20"/>
+            <wp:cNvGraphicFramePr>
+              <a:graphicFrameLocks xmlns:a="http://schemas.openxmlformats.org/drawingml/2006/main" noChangeAspect="1"/>
+            </wp:cNvGraphicFramePr>
+            <a:graphic xmlns:a="http://schemas.openxmlformats.org/drawingml/2006/main">
+              <a:graphicData uri="http://schemas.openxmlformats.org/drawingml/2006/picture">
+                <pic:pic xmlns:pic="http://schemas.openxmlformats.org/drawingml/2006/picture">
+                  <pic:nvPicPr>
+                    <pic:cNvPr id="1" name=""/>
+                    <pic:cNvPicPr/>
+                  </pic:nvPicPr>
+                  <pic:blipFill>
+                    <a:blip r:embed="rId30"/>
+                    <a:stretch>
+                      <a:fillRect/>
+                    </a:stretch>
+                  </pic:blipFill>
+                  <pic:spPr>
+                    <a:xfrm>
+                      <a:off x="0" y="0"/>
+                      <a:ext cx="5971540" cy="2800350"/>
+                    </a:xfrm>
+                    <a:prstGeom prst="rect">
+                      <a:avLst/>
+                    </a:prstGeom>
+                  </pic:spPr>
+                </pic:pic>
+              </a:graphicData>
+            </a:graphic>
+          </wp:inline>
+        </w:drawing>
+      </w:r>
+    </w:p>
+    <w:p/>
+    <w:p>
+      <w:pPr>
+        <w:pStyle w:val="Ttulo1"/>
+      </w:pPr>
+      <w:r>
+        <w:t>Menu de libros</w:t>
+      </w:r>
+    </w:p>
+    <w:p>
+      <w:r>
+        <w:rPr>
+          <w:noProof/>
+        </w:rPr>
+        <w:drawing>
+          <wp:inline distT="0" distB="0" distL="0" distR="0" wp14:anchorId="3D9AADA5" wp14:editId="1651A3C9">
+            <wp:extent cx="5971540" cy="2882265"/>
+            <wp:effectExtent l="0" t="0" r="0" b="0"/>
+            <wp:docPr id="21" name="Imagen 21"/>
+            <wp:cNvGraphicFramePr>
+              <a:graphicFrameLocks xmlns:a="http://schemas.openxmlformats.org/drawingml/2006/main" noChangeAspect="1"/>
+            </wp:cNvGraphicFramePr>
+            <a:graphic xmlns:a="http://schemas.openxmlformats.org/drawingml/2006/main">
+              <a:graphicData uri="http://schemas.openxmlformats.org/drawingml/2006/picture">
+                <pic:pic xmlns:pic="http://schemas.openxmlformats.org/drawingml/2006/picture">
+                  <pic:nvPicPr>
+                    <pic:cNvPr id="1" name=""/>
+                    <pic:cNvPicPr/>
+                  </pic:nvPicPr>
+                  <pic:blipFill>
+                    <a:blip r:embed="rId31"/>
+                    <a:stretch>
+                      <a:fillRect/>
+                    </a:stretch>
+                  </pic:blipFill>
+                  <pic:spPr>
+                    <a:xfrm>
+                      <a:off x="0" y="0"/>
+                      <a:ext cx="5971540" cy="2882265"/>
+                    </a:xfrm>
+                    <a:prstGeom prst="rect">
+                      <a:avLst/>
+                    </a:prstGeom>
+                  </pic:spPr>
+                </pic:pic>
+              </a:graphicData>
+            </a:graphic>
+          </wp:inline>
+        </w:drawing>
+      </w:r>
+    </w:p>
+    <w:p/>
+    <w:p>
+      <w:pPr>
+        <w:pStyle w:val="Ttulo1"/>
+      </w:pPr>
+      <w:r>
+        <w:lastRenderedPageBreak/>
+        <w:t>Agregar libro</w:t>
+      </w:r>
+    </w:p>
+    <w:p>
+      <w:r>
+        <w:rPr>
+          <w:noProof/>
+        </w:rPr>
+        <w:drawing>
+          <wp:inline distT="0" distB="0" distL="0" distR="0" wp14:anchorId="0E740675" wp14:editId="771AF823">
+            <wp:extent cx="5971540" cy="2751455"/>
+            <wp:effectExtent l="0" t="0" r="0" b="0"/>
+            <wp:docPr id="22" name="Imagen 22"/>
+            <wp:cNvGraphicFramePr>
+              <a:graphicFrameLocks xmlns:a="http://schemas.openxmlformats.org/drawingml/2006/main" noChangeAspect="1"/>
+            </wp:cNvGraphicFramePr>
+            <a:graphic xmlns:a="http://schemas.openxmlformats.org/drawingml/2006/main">
+              <a:graphicData uri="http://schemas.openxmlformats.org/drawingml/2006/picture">
+                <pic:pic xmlns:pic="http://schemas.openxmlformats.org/drawingml/2006/picture">
+                  <pic:nvPicPr>
+                    <pic:cNvPr id="1" name=""/>
+                    <pic:cNvPicPr/>
+                  </pic:nvPicPr>
+                  <pic:blipFill>
+                    <a:blip r:embed="rId32"/>
+                    <a:stretch>
+                      <a:fillRect/>
+                    </a:stretch>
+                  </pic:blipFill>
+                  <pic:spPr>
+                    <a:xfrm>
+                      <a:off x="0" y="0"/>
+                      <a:ext cx="5971540" cy="2751455"/>
+                    </a:xfrm>
+                    <a:prstGeom prst="rect">
+                      <a:avLst/>
+                    </a:prstGeom>
+                  </pic:spPr>
+                </pic:pic>
+              </a:graphicData>
+            </a:graphic>
+          </wp:inline>
+        </w:drawing>
+      </w:r>
+    </w:p>
+    <w:p/>
+    <w:p>
+      <w:pPr>
+        <w:pStyle w:val="Ttulo1"/>
+      </w:pPr>
+      <w:r>
+        <w:t>Búsqueda de títulos</w:t>
+      </w:r>
+    </w:p>
+    <w:p>
+      <w:r>
+        <w:rPr>
+          <w:noProof/>
+        </w:rPr>
+        <w:drawing>
+          <wp:inline distT="0" distB="0" distL="0" distR="0" wp14:anchorId="1E8D924A" wp14:editId="140AD885">
+            <wp:extent cx="5971540" cy="2720340"/>
+            <wp:effectExtent l="0" t="0" r="0" b="3810"/>
+            <wp:docPr id="23" name="Imagen 23"/>
+            <wp:cNvGraphicFramePr>
+              <a:graphicFrameLocks xmlns:a="http://schemas.openxmlformats.org/drawingml/2006/main" noChangeAspect="1"/>
+            </wp:cNvGraphicFramePr>
+            <a:graphic xmlns:a="http://schemas.openxmlformats.org/drawingml/2006/main">
+              <a:graphicData uri="http://schemas.openxmlformats.org/drawingml/2006/picture">
+                <pic:pic xmlns:pic="http://schemas.openxmlformats.org/drawingml/2006/picture">
+                  <pic:nvPicPr>
+                    <pic:cNvPr id="1" name=""/>
+                    <pic:cNvPicPr/>
+                  </pic:nvPicPr>
+                  <pic:blipFill>
+                    <a:blip r:embed="rId33"/>
+                    <a:stretch>
+                      <a:fillRect/>
+                    </a:stretch>
+                  </pic:blipFill>
+                  <pic:spPr>
+                    <a:xfrm>
+                      <a:off x="0" y="0"/>
+                      <a:ext cx="5971540" cy="2720340"/>
+                    </a:xfrm>
+                    <a:prstGeom prst="rect">
+                      <a:avLst/>
+                    </a:prstGeom>
+                  </pic:spPr>
+                </pic:pic>
+              </a:graphicData>
+            </a:graphic>
+          </wp:inline>
+        </w:drawing>
+      </w:r>
+    </w:p>
+    <w:p/>
+    <w:p>
+      <w:pPr>
+        <w:pStyle w:val="Ttulo1"/>
+      </w:pPr>
+      <w:r>
+        <w:lastRenderedPageBreak/>
+        <w:t>Mostrar todos los libros</w:t>
+      </w:r>
+    </w:p>
+    <w:p>
+      <w:r>
+        <w:rPr>
+          <w:noProof/>
+        </w:rPr>
+        <w:drawing>
+          <wp:inline distT="0" distB="0" distL="0" distR="0" wp14:anchorId="090D46EC" wp14:editId="7C24F921">
+            <wp:extent cx="5971540" cy="2749550"/>
+            <wp:effectExtent l="0" t="0" r="0" b="0"/>
+            <wp:docPr id="24" name="Imagen 24"/>
+            <wp:cNvGraphicFramePr>
+              <a:graphicFrameLocks xmlns:a="http://schemas.openxmlformats.org/drawingml/2006/main" noChangeAspect="1"/>
+            </wp:cNvGraphicFramePr>
+            <a:graphic xmlns:a="http://schemas.openxmlformats.org/drawingml/2006/main">
+              <a:graphicData uri="http://schemas.openxmlformats.org/drawingml/2006/picture">
+                <pic:pic xmlns:pic="http://schemas.openxmlformats.org/drawingml/2006/picture">
+                  <pic:nvPicPr>
+                    <pic:cNvPr id="1" name=""/>
+                    <pic:cNvPicPr/>
+                  </pic:nvPicPr>
+                  <pic:blipFill>
+                    <a:blip r:embed="rId34"/>
+                    <a:stretch>
+                      <a:fillRect/>
+                    </a:stretch>
+                  </pic:blipFill>
+                  <pic:spPr>
+                    <a:xfrm>
+                      <a:off x="0" y="0"/>
+                      <a:ext cx="5971540" cy="2749550"/>
+                    </a:xfrm>
+                    <a:prstGeom prst="rect">
+                      <a:avLst/>
+                    </a:prstGeom>
+                  </pic:spPr>
+                </pic:pic>
+              </a:graphicData>
+            </a:graphic>
+          </wp:inline>
+        </w:drawing>
+      </w:r>
+    </w:p>
+    <w:p/>
+    <w:p>
+      <w:pPr>
+        <w:pStyle w:val="Ttulo1"/>
+      </w:pPr>
+      <w:r>
+        <w:t>Menu principal de alumnos</w:t>
+      </w:r>
+    </w:p>
+    <w:p>
+      <w:r>
+        <w:rPr>
+          <w:noProof/>
+        </w:rPr>
+        <w:drawing>
+          <wp:inline distT="0" distB="0" distL="0" distR="0" wp14:anchorId="7C8B28A3" wp14:editId="66370FCF">
+            <wp:extent cx="5971540" cy="2736215"/>
+            <wp:effectExtent l="0" t="0" r="0" b="6985"/>
+            <wp:docPr id="25" name="Imagen 25"/>
+            <wp:cNvGraphicFramePr>
+              <a:graphicFrameLocks xmlns:a="http://schemas.openxmlformats.org/drawingml/2006/main" noChangeAspect="1"/>
+            </wp:cNvGraphicFramePr>
+            <a:graphic xmlns:a="http://schemas.openxmlformats.org/drawingml/2006/main">
+              <a:graphicData uri="http://schemas.openxmlformats.org/drawingml/2006/picture">
+                <pic:pic xmlns:pic="http://schemas.openxmlformats.org/drawingml/2006/picture">
+                  <pic:nvPicPr>
+                    <pic:cNvPr id="1" name=""/>
+                    <pic:cNvPicPr/>
+                  </pic:nvPicPr>
+                  <pic:blipFill>
+                    <a:blip r:embed="rId35"/>
+                    <a:stretch>
+                      <a:fillRect/>
+                    </a:stretch>
+                  </pic:blipFill>
+                  <pic:spPr>
+                    <a:xfrm>
+                      <a:off x="0" y="0"/>
+                      <a:ext cx="5971540" cy="2736215"/>
+                    </a:xfrm>
+                    <a:prstGeom prst="rect">
+                      <a:avLst/>
+                    </a:prstGeom>
+                  </pic:spPr>
+                </pic:pic>
+              </a:graphicData>
+            </a:graphic>
+          </wp:inline>
+        </w:drawing>
+      </w:r>
+    </w:p>
+    <w:p/>
+    <w:p>
+      <w:pPr>
+        <w:pStyle w:val="Ttulo1"/>
+      </w:pPr>
+      <w:r>
+        <w:lastRenderedPageBreak/>
+        <w:t>Agregar alumno</w:t>
+      </w:r>
+    </w:p>
+    <w:p>
+      <w:r>
+        <w:rPr>
+          <w:noProof/>
+        </w:rPr>
+        <w:drawing>
+          <wp:inline distT="0" distB="0" distL="0" distR="0" wp14:anchorId="43A5FCD1" wp14:editId="3638EE71">
+            <wp:extent cx="5971540" cy="2722880"/>
+            <wp:effectExtent l="0" t="0" r="0" b="1270"/>
+            <wp:docPr id="26" name="Imagen 26"/>
+            <wp:cNvGraphicFramePr>
+              <a:graphicFrameLocks xmlns:a="http://schemas.openxmlformats.org/drawingml/2006/main" noChangeAspect="1"/>
+            </wp:cNvGraphicFramePr>
+            <a:graphic xmlns:a="http://schemas.openxmlformats.org/drawingml/2006/main">
+              <a:graphicData uri="http://schemas.openxmlformats.org/drawingml/2006/picture">
+                <pic:pic xmlns:pic="http://schemas.openxmlformats.org/drawingml/2006/picture">
+                  <pic:nvPicPr>
+                    <pic:cNvPr id="1" name=""/>
+                    <pic:cNvPicPr/>
+                  </pic:nvPicPr>
+                  <pic:blipFill>
+                    <a:blip r:embed="rId36"/>
+                    <a:stretch>
+                      <a:fillRect/>
+                    </a:stretch>
+                  </pic:blipFill>
+                  <pic:spPr>
+                    <a:xfrm>
+                      <a:off x="0" y="0"/>
+                      <a:ext cx="5971540" cy="2722880"/>
+                    </a:xfrm>
+                    <a:prstGeom prst="rect">
+                      <a:avLst/>
+                    </a:prstGeom>
+                  </pic:spPr>
+                </pic:pic>
+              </a:graphicData>
+            </a:graphic>
+          </wp:inline>
+        </w:drawing>
+      </w:r>
+    </w:p>
+    <w:p>
+      <w:pPr>
+        <w:pStyle w:val="Ttulo1"/>
+      </w:pPr>
+    </w:p>
+    <w:p>
+      <w:pPr>
+        <w:pStyle w:val="Ttulo1"/>
+      </w:pPr>
+      <w:r>
+        <w:t>Búsqueda de alumnos</w:t>
+      </w:r>
+    </w:p>
+    <w:p>
+      <w:r>
+        <w:rPr>
+          <w:noProof/>
+        </w:rPr>
+        <w:drawing>
+          <wp:inline distT="0" distB="0" distL="0" distR="0" wp14:anchorId="19AF0897" wp14:editId="322CB4F4">
+            <wp:extent cx="5971540" cy="2764155"/>
+            <wp:effectExtent l="0" t="0" r="0" b="0"/>
+            <wp:docPr id="27" name="Imagen 27"/>
+            <wp:cNvGraphicFramePr>
+              <a:graphicFrameLocks xmlns:a="http://schemas.openxmlformats.org/drawingml/2006/main" noChangeAspect="1"/>
+            </wp:cNvGraphicFramePr>
+            <a:graphic xmlns:a="http://schemas.openxmlformats.org/drawingml/2006/main">
+              <a:graphicData uri="http://schemas.openxmlformats.org/drawingml/2006/picture">
+                <pic:pic xmlns:pic="http://schemas.openxmlformats.org/drawingml/2006/picture">
+                  <pic:nvPicPr>
+                    <pic:cNvPr id="1" name=""/>
+                    <pic:cNvPicPr/>
+                  </pic:nvPicPr>
+                  <pic:blipFill>
+                    <a:blip r:embed="rId37"/>
+                    <a:stretch>
+                      <a:fillRect/>
+                    </a:stretch>
+                  </pic:blipFill>
+                  <pic:spPr>
+                    <a:xfrm>
+                      <a:off x="0" y="0"/>
+                      <a:ext cx="5971540" cy="2764155"/>
+                    </a:xfrm>
+                    <a:prstGeom prst="rect">
+                      <a:avLst/>
+                    </a:prstGeom>
+                  </pic:spPr>
+                </pic:pic>
+              </a:graphicData>
+            </a:graphic>
+          </wp:inline>
+        </w:drawing>
+      </w:r>
+    </w:p>
+    <w:p/>
+    <w:p>
+      <w:pPr>
+        <w:pStyle w:val="Ttulo1"/>
+      </w:pPr>
+      <w:r>
+        <w:lastRenderedPageBreak/>
+        <w:t>Modificar alumno</w:t>
+      </w:r>
+    </w:p>
+    <w:p>
+      <w:r>
+        <w:rPr>
+          <w:noProof/>
+        </w:rPr>
+        <w:drawing>
+          <wp:inline distT="0" distB="0" distL="0" distR="0" wp14:anchorId="75A74F67" wp14:editId="0BC33043">
+            <wp:extent cx="5971540" cy="2774315"/>
+            <wp:effectExtent l="0" t="0" r="0" b="6985"/>
+            <wp:docPr id="28" name="Imagen 28"/>
+            <wp:cNvGraphicFramePr>
+              <a:graphicFrameLocks xmlns:a="http://schemas.openxmlformats.org/drawingml/2006/main" noChangeAspect="1"/>
+            </wp:cNvGraphicFramePr>
+            <a:graphic xmlns:a="http://schemas.openxmlformats.org/drawingml/2006/main">
+              <a:graphicData uri="http://schemas.openxmlformats.org/drawingml/2006/picture">
+                <pic:pic xmlns:pic="http://schemas.openxmlformats.org/drawingml/2006/picture">
+                  <pic:nvPicPr>
+                    <pic:cNvPr id="1" name=""/>
+                    <pic:cNvPicPr/>
+                  </pic:nvPicPr>
+                  <pic:blipFill>
+                    <a:blip r:embed="rId38"/>
+                    <a:stretch>
+                      <a:fillRect/>
+                    </a:stretch>
+                  </pic:blipFill>
+                  <pic:spPr>
+                    <a:xfrm>
+                      <a:off x="0" y="0"/>
+                      <a:ext cx="5971540" cy="2774315"/>
+                    </a:xfrm>
+                    <a:prstGeom prst="rect">
+                      <a:avLst/>
+                    </a:prstGeom>
+                  </pic:spPr>
+                </pic:pic>
+              </a:graphicData>
+            </a:graphic>
+          </wp:inline>
+        </w:drawing>
+      </w:r>
+    </w:p>
+    <w:p/>
+    <w:p>
+      <w:pPr>
+        <w:pStyle w:val="Ttulo1"/>
+      </w:pPr>
+      <w:r>
+        <w:t>Eliminar alumno</w:t>
+      </w:r>
+    </w:p>
+    <w:p>
+      <w:r>
+        <w:rPr>
+          <w:noProof/>
+        </w:rPr>
+        <w:drawing>
+          <wp:inline distT="0" distB="0" distL="0" distR="0" wp14:anchorId="2FC318F1" wp14:editId="1C2B5957">
+            <wp:extent cx="5971540" cy="2757805"/>
+            <wp:effectExtent l="0" t="0" r="0" b="4445"/>
+            <wp:docPr id="30" name="Imagen 30"/>
+            <wp:cNvGraphicFramePr>
+              <a:graphicFrameLocks xmlns:a="http://schemas.openxmlformats.org/drawingml/2006/main" noChangeAspect="1"/>
+            </wp:cNvGraphicFramePr>
+            <a:graphic xmlns:a="http://schemas.openxmlformats.org/drawingml/2006/main">
+              <a:graphicData uri="http://schemas.openxmlformats.org/drawingml/2006/picture">
+                <pic:pic xmlns:pic="http://schemas.openxmlformats.org/drawingml/2006/picture">
+                  <pic:nvPicPr>
+                    <pic:cNvPr id="1" name=""/>
+                    <pic:cNvPicPr/>
+                  </pic:nvPicPr>
+                  <pic:blipFill>
+                    <a:blip r:embed="rId39"/>
+                    <a:stretch>
+                      <a:fillRect/>
+                    </a:stretch>
+                  </pic:blipFill>
+                  <pic:spPr>
+                    <a:xfrm>
+                      <a:off x="0" y="0"/>
+                      <a:ext cx="5971540" cy="2757805"/>
+                    </a:xfrm>
+                    <a:prstGeom prst="rect">
+                      <a:avLst/>
+                    </a:prstGeom>
+                  </pic:spPr>
+                </pic:pic>
+              </a:graphicData>
+            </a:graphic>
+          </wp:inline>
+        </w:drawing>
+      </w:r>
+    </w:p>
+    <w:p/>
+    <w:p>
+      <w:pPr>
+        <w:pStyle w:val="Ttulo1"/>
+      </w:pPr>
+      <w:r>
+        <w:lastRenderedPageBreak/>
+        <w:t>Mostrar todos los alumnos</w:t>
+      </w:r>
+    </w:p>
+    <w:p>
+      <w:r>
+        <w:rPr>
+          <w:noProof/>
+        </w:rPr>
+        <w:drawing>
+          <wp:inline distT="0" distB="0" distL="0" distR="0" wp14:anchorId="0653EF7D" wp14:editId="0D34CB45">
+            <wp:extent cx="5971540" cy="2764155"/>
+            <wp:effectExtent l="0" t="0" r="0" b="0"/>
+            <wp:docPr id="31" name="Imagen 31"/>
+            <wp:cNvGraphicFramePr>
+              <a:graphicFrameLocks xmlns:a="http://schemas.openxmlformats.org/drawingml/2006/main" noChangeAspect="1"/>
+            </wp:cNvGraphicFramePr>
+            <a:graphic xmlns:a="http://schemas.openxmlformats.org/drawingml/2006/main">
+              <a:graphicData uri="http://schemas.openxmlformats.org/drawingml/2006/picture">
+                <pic:pic xmlns:pic="http://schemas.openxmlformats.org/drawingml/2006/picture">
+                  <pic:nvPicPr>
+                    <pic:cNvPr id="1" name=""/>
+                    <pic:cNvPicPr/>
+                  </pic:nvPicPr>
+                  <pic:blipFill>
+                    <a:blip r:embed="rId40"/>
+                    <a:stretch>
+                      <a:fillRect/>
+                    </a:stretch>
+                  </pic:blipFill>
+                  <pic:spPr>
+                    <a:xfrm>
+                      <a:off x="0" y="0"/>
+                      <a:ext cx="5971540" cy="2764155"/>
+                    </a:xfrm>
+                    <a:prstGeom prst="rect">
+                      <a:avLst/>
+                    </a:prstGeom>
+                  </pic:spPr>
+                </pic:pic>
+              </a:graphicData>
+            </a:graphic>
+          </wp:inline>
+        </w:drawing>
+      </w:r>
+    </w:p>
+    <w:p/>
+    <w:p>
+      <w:pPr>
+        <w:pStyle w:val="Ttulo1"/>
+      </w:pPr>
+      <w:r>
+        <w:t>Realizar traslados de libros entre sedes</w:t>
+      </w:r>
+    </w:p>
+    <w:p>
+      <w:r>
+        <w:rPr>
+          <w:noProof/>
+        </w:rPr>
+        <w:drawing>
+          <wp:inline distT="0" distB="0" distL="0" distR="0" wp14:anchorId="7E4E2F72" wp14:editId="48224BC5">
+            <wp:extent cx="5971540" cy="2731135"/>
+            <wp:effectExtent l="0" t="0" r="0" b="0"/>
+            <wp:docPr id="32" name="Imagen 32"/>
+            <wp:cNvGraphicFramePr>
+              <a:graphicFrameLocks xmlns:a="http://schemas.openxmlformats.org/drawingml/2006/main" noChangeAspect="1"/>
+            </wp:cNvGraphicFramePr>
+            <a:graphic xmlns:a="http://schemas.openxmlformats.org/drawingml/2006/main">
+              <a:graphicData uri="http://schemas.openxmlformats.org/drawingml/2006/picture">
+                <pic:pic xmlns:pic="http://schemas.openxmlformats.org/drawingml/2006/picture">
+                  <pic:nvPicPr>
+                    <pic:cNvPr id="1" name=""/>
+                    <pic:cNvPicPr/>
+                  </pic:nvPicPr>
+                  <pic:blipFill>
+                    <a:blip r:embed="rId41"/>
+                    <a:stretch>
+                      <a:fillRect/>
+                    </a:stretch>
+                  </pic:blipFill>
+                  <pic:spPr>
+                    <a:xfrm>
+                      <a:off x="0" y="0"/>
+                      <a:ext cx="5971540" cy="2731135"/>
+                    </a:xfrm>
+                    <a:prstGeom prst="rect">
+                      <a:avLst/>
+                    </a:prstGeom>
+                  </pic:spPr>
+                </pic:pic>
+              </a:graphicData>
+            </a:graphic>
+          </wp:inline>
+        </w:drawing>
+      </w:r>
+    </w:p>
+    <w:p/>
+    <w:p>
+      <w:pPr>
+        <w:pStyle w:val="Ttulo1"/>
+      </w:pPr>
+      <w:r>
+        <w:lastRenderedPageBreak/>
+        <w:t>Menu de prestamos</w:t>
+      </w:r>
+    </w:p>
+    <w:p>
+      <w:r>
+        <w:rPr>
+          <w:noProof/>
+        </w:rPr>
+        <w:drawing>
+          <wp:inline distT="0" distB="0" distL="0" distR="0" wp14:anchorId="6909A614" wp14:editId="5A97340C">
+            <wp:extent cx="5971540" cy="2781935"/>
+            <wp:effectExtent l="0" t="0" r="0" b="0"/>
+            <wp:docPr id="33" name="Imagen 33"/>
+            <wp:cNvGraphicFramePr>
+              <a:graphicFrameLocks xmlns:a="http://schemas.openxmlformats.org/drawingml/2006/main" noChangeAspect="1"/>
+            </wp:cNvGraphicFramePr>
+            <a:graphic xmlns:a="http://schemas.openxmlformats.org/drawingml/2006/main">
+              <a:graphicData uri="http://schemas.openxmlformats.org/drawingml/2006/picture">
+                <pic:pic xmlns:pic="http://schemas.openxmlformats.org/drawingml/2006/picture">
+                  <pic:nvPicPr>
+                    <pic:cNvPr id="1" name=""/>
+                    <pic:cNvPicPr/>
+                  </pic:nvPicPr>
+                  <pic:blipFill>
+                    <a:blip r:embed="rId42"/>
+                    <a:stretch>
+                      <a:fillRect/>
+                    </a:stretch>
+                  </pic:blipFill>
+                  <pic:spPr>
+                    <a:xfrm>
+                      <a:off x="0" y="0"/>
+                      <a:ext cx="5971540" cy="2781935"/>
+                    </a:xfrm>
+                    <a:prstGeom prst="rect">
+                      <a:avLst/>
+                    </a:prstGeom>
+                  </pic:spPr>
+                </pic:pic>
+              </a:graphicData>
+            </a:graphic>
+          </wp:inline>
+        </w:drawing>
+      </w:r>
+    </w:p>
+    <w:p/>
+    <w:p>
+      <w:pPr>
+        <w:pStyle w:val="Ttulo1"/>
+      </w:pPr>
+      <w:r>
+        <w:t>Agregar un préstamo</w:t>
+      </w:r>
+    </w:p>
+    <w:p>
+      <w:r>
+        <w:rPr>
+          <w:noProof/>
+        </w:rPr>
+        <w:drawing>
+          <wp:inline distT="0" distB="0" distL="0" distR="0" wp14:anchorId="5E69D6D6" wp14:editId="09A46AA5">
+            <wp:extent cx="5971540" cy="2745105"/>
+            <wp:effectExtent l="0" t="0" r="0" b="0"/>
+            <wp:docPr id="34" name="Imagen 34"/>
+            <wp:cNvGraphicFramePr>
+              <a:graphicFrameLocks xmlns:a="http://schemas.openxmlformats.org/drawingml/2006/main" noChangeAspect="1"/>
+            </wp:cNvGraphicFramePr>
+            <a:graphic xmlns:a="http://schemas.openxmlformats.org/drawingml/2006/main">
+              <a:graphicData uri="http://schemas.openxmlformats.org/drawingml/2006/picture">
+                <pic:pic xmlns:pic="http://schemas.openxmlformats.org/drawingml/2006/picture">
+                  <pic:nvPicPr>
+                    <pic:cNvPr id="1" name=""/>
+                    <pic:cNvPicPr/>
+                  </pic:nvPicPr>
+                  <pic:blipFill>
+                    <a:blip r:embed="rId43"/>
+                    <a:stretch>
+                      <a:fillRect/>
+                    </a:stretch>
+                  </pic:blipFill>
+                  <pic:spPr>
+                    <a:xfrm>
+                      <a:off x="0" y="0"/>
+                      <a:ext cx="5971540" cy="2745105"/>
+                    </a:xfrm>
+                    <a:prstGeom prst="rect">
+                      <a:avLst/>
+                    </a:prstGeom>
+                  </pic:spPr>
+                </pic:pic>
+              </a:graphicData>
+            </a:graphic>
+          </wp:inline>
+        </w:drawing>
+      </w:r>
+    </w:p>
+    <w:p/>
+    <w:p>
+      <w:pPr>
+        <w:pStyle w:val="Ttulo1"/>
+      </w:pPr>
+      <w:r>
+        <w:lastRenderedPageBreak/>
+        <w:t>Boleta de préstamo generada</w:t>
+      </w:r>
+    </w:p>
+    <w:p>
+      <w:pPr>
+        <w:pStyle w:val="Ttulo1"/>
+      </w:pPr>
+      <w:r>
+        <w:rPr>
+          <w:noProof/>
+        </w:rPr>
+        <w:drawing>
+          <wp:inline distT="0" distB="0" distL="0" distR="0" wp14:anchorId="3EAB610A" wp14:editId="19FB0ADB">
+            <wp:extent cx="5971540" cy="4251325"/>
+            <wp:effectExtent l="0" t="0" r="0" b="0"/>
+            <wp:docPr id="36" name="Imagen 36"/>
+            <wp:cNvGraphicFramePr>
+              <a:graphicFrameLocks xmlns:a="http://schemas.openxmlformats.org/drawingml/2006/main" noChangeAspect="1"/>
+            </wp:cNvGraphicFramePr>
+            <a:graphic xmlns:a="http://schemas.openxmlformats.org/drawingml/2006/main">
+              <a:graphicData uri="http://schemas.openxmlformats.org/drawingml/2006/picture">
+                <pic:pic xmlns:pic="http://schemas.openxmlformats.org/drawingml/2006/picture">
+                  <pic:nvPicPr>
+                    <pic:cNvPr id="1" name=""/>
+                    <pic:cNvPicPr/>
+                  </pic:nvPicPr>
+                  <pic:blipFill>
+                    <a:blip r:embed="rId44"/>
+                    <a:stretch>
+                      <a:fillRect/>
+                    </a:stretch>
+                  </pic:blipFill>
+                  <pic:spPr>
+                    <a:xfrm>
+                      <a:off x="0" y="0"/>
+                      <a:ext cx="5971540" cy="4251325"/>
+                    </a:xfrm>
+                    <a:prstGeom prst="rect">
+                      <a:avLst/>
+                    </a:prstGeom>
+                  </pic:spPr>
+                </pic:pic>
+              </a:graphicData>
+            </a:graphic>
+          </wp:inline>
+        </w:drawing>
+      </w:r>
+    </w:p>
+    <w:p>
+      <w:r>
+        <w:rPr>
+          <w:noProof/>
+        </w:rPr>
+        <w:lastRenderedPageBreak/>
+        <w:drawing>
+          <wp:inline distT="0" distB="0" distL="0" distR="0" wp14:anchorId="002C0CC9" wp14:editId="5F1509D5">
+            <wp:extent cx="5971540" cy="4438015"/>
+            <wp:effectExtent l="0" t="0" r="0" b="635"/>
+            <wp:docPr id="35" name="Imagen 35"/>
+            <wp:cNvGraphicFramePr>
+              <a:graphicFrameLocks xmlns:a="http://schemas.openxmlformats.org/drawingml/2006/main" noChangeAspect="1"/>
+            </wp:cNvGraphicFramePr>
+            <a:graphic xmlns:a="http://schemas.openxmlformats.org/drawingml/2006/main">
+              <a:graphicData uri="http://schemas.openxmlformats.org/drawingml/2006/picture">
+                <pic:pic xmlns:pic="http://schemas.openxmlformats.org/drawingml/2006/picture">
+                  <pic:nvPicPr>
+                    <pic:cNvPr id="1" name=""/>
+                    <pic:cNvPicPr/>
+                  </pic:nvPicPr>
+                  <pic:blipFill>
+                    <a:blip r:embed="rId45"/>
+                    <a:stretch>
+                      <a:fillRect/>
+                    </a:stretch>
+                  </pic:blipFill>
+                  <pic:spPr>
+                    <a:xfrm>
+                      <a:off x="0" y="0"/>
+                      <a:ext cx="5971540" cy="4438015"/>
+                    </a:xfrm>
+                    <a:prstGeom prst="rect">
+                      <a:avLst/>
+                    </a:prstGeom>
+                  </pic:spPr>
+                </pic:pic>
+              </a:graphicData>
+            </a:graphic>
+          </wp:inline>
+        </w:drawing>
+      </w:r>
+    </w:p>
+    <w:p/>
+    <w:p>
+      <w:pPr>
+        <w:pStyle w:val="Ttulo1"/>
+      </w:pPr>
+      <w:r>
+        <w:t>Buscar prestamos realizados</w:t>
+      </w:r>
+    </w:p>
+    <w:p>
+      <w:r>
+        <w:rPr>
+          <w:noProof/>
+        </w:rPr>
+        <w:drawing>
+          <wp:inline distT="0" distB="0" distL="0" distR="0" wp14:anchorId="7DFB44B5" wp14:editId="776CCCDF">
+            <wp:extent cx="5971540" cy="2812415"/>
+            <wp:effectExtent l="0" t="0" r="0" b="6985"/>
+            <wp:docPr id="37" name="Imagen 37"/>
+            <wp:cNvGraphicFramePr>
+              <a:graphicFrameLocks xmlns:a="http://schemas.openxmlformats.org/drawingml/2006/main" noChangeAspect="1"/>
+            </wp:cNvGraphicFramePr>
+            <a:graphic xmlns:a="http://schemas.openxmlformats.org/drawingml/2006/main">
+              <a:graphicData uri="http://schemas.openxmlformats.org/drawingml/2006/picture">
+                <pic:pic xmlns:pic="http://schemas.openxmlformats.org/drawingml/2006/picture">
+                  <pic:nvPicPr>
+                    <pic:cNvPr id="1" name=""/>
+                    <pic:cNvPicPr/>
+                  </pic:nvPicPr>
+                  <pic:blipFill>
+                    <a:blip r:embed="rId46"/>
+                    <a:stretch>
+                      <a:fillRect/>
+                    </a:stretch>
+                  </pic:blipFill>
+                  <pic:spPr>
+                    <a:xfrm>
+                      <a:off x="0" y="0"/>
+                      <a:ext cx="5971540" cy="2812415"/>
+                    </a:xfrm>
+                    <a:prstGeom prst="rect">
+                      <a:avLst/>
+                    </a:prstGeom>
+                  </pic:spPr>
+                </pic:pic>
+              </a:graphicData>
+            </a:graphic>
+          </wp:inline>
+        </w:drawing>
+      </w:r>
+    </w:p>
+    <w:p>
+      <w:pPr>
+        <w:pStyle w:val="Ttulo1"/>
+      </w:pPr>
+      <w:r>
+        <w:lastRenderedPageBreak/>
+        <w:t>Menu devoluciones</w:t>
+      </w:r>
+    </w:p>
+    <w:p>
+      <w:r>
+        <w:rPr>
+          <w:noProof/>
+        </w:rPr>
+        <w:drawing>
+          <wp:inline distT="0" distB="0" distL="0" distR="0" wp14:anchorId="32EDB2F0" wp14:editId="3B8E8D8B">
+            <wp:extent cx="5971540" cy="2750185"/>
+            <wp:effectExtent l="0" t="0" r="0" b="0"/>
+            <wp:docPr id="38" name="Imagen 38"/>
+            <wp:cNvGraphicFramePr>
+              <a:graphicFrameLocks xmlns:a="http://schemas.openxmlformats.org/drawingml/2006/main" noChangeAspect="1"/>
+            </wp:cNvGraphicFramePr>
+            <a:graphic xmlns:a="http://schemas.openxmlformats.org/drawingml/2006/main">
+              <a:graphicData uri="http://schemas.openxmlformats.org/drawingml/2006/picture">
+                <pic:pic xmlns:pic="http://schemas.openxmlformats.org/drawingml/2006/picture">
+                  <pic:nvPicPr>
+                    <pic:cNvPr id="1" name=""/>
+                    <pic:cNvPicPr/>
+                  </pic:nvPicPr>
+                  <pic:blipFill>
+                    <a:blip r:embed="rId47"/>
+                    <a:stretch>
+                      <a:fillRect/>
+                    </a:stretch>
+                  </pic:blipFill>
+                  <pic:spPr>
+                    <a:xfrm>
+                      <a:off x="0" y="0"/>
+                      <a:ext cx="5971540" cy="2750185"/>
+                    </a:xfrm>
+                    <a:prstGeom prst="rect">
+                      <a:avLst/>
+                    </a:prstGeom>
+                  </pic:spPr>
+                </pic:pic>
+              </a:graphicData>
+            </a:graphic>
+          </wp:inline>
+        </w:drawing>
+      </w:r>
+    </w:p>
+    <w:p>
+      <w:pPr>
+        <w:spacing w:line="360" w:lineRule="auto"/>
+      </w:pPr>
+    </w:p>
+    <w:p>
+      <w:pPr>
+        <w:pStyle w:val="Ttulo1"/>
+      </w:pPr>
+      <w:r>
+        <w:t>Devolver un libro</w:t>
+      </w:r>
+    </w:p>
+    <w:p>
+      <w:r>
+        <w:rPr>
+          <w:noProof/>
+        </w:rPr>
+        <w:drawing>
+          <wp:inline distT="0" distB="0" distL="0" distR="0" wp14:anchorId="1E1A83B7" wp14:editId="0DEEC6B4">
+            <wp:extent cx="5971540" cy="2762885"/>
+            <wp:effectExtent l="0" t="0" r="0" b="0"/>
+            <wp:docPr id="39" name="Imagen 39"/>
+            <wp:cNvGraphicFramePr>
+              <a:graphicFrameLocks xmlns:a="http://schemas.openxmlformats.org/drawingml/2006/main" noChangeAspect="1"/>
+            </wp:cNvGraphicFramePr>
+            <a:graphic xmlns:a="http://schemas.openxmlformats.org/drawingml/2006/main">
+              <a:graphicData uri="http://schemas.openxmlformats.org/drawingml/2006/picture">
+                <pic:pic xmlns:pic="http://schemas.openxmlformats.org/drawingml/2006/picture">
+                  <pic:nvPicPr>
+                    <pic:cNvPr id="1" name=""/>
+                    <pic:cNvPicPr/>
+                  </pic:nvPicPr>
+                  <pic:blipFill>
+                    <a:blip r:embed="rId48"/>
+                    <a:stretch>
+                      <a:fillRect/>
+                    </a:stretch>
+                  </pic:blipFill>
+                  <pic:spPr>
+                    <a:xfrm>
+                      <a:off x="0" y="0"/>
+                      <a:ext cx="5971540" cy="2762885"/>
+                    </a:xfrm>
+                    <a:prstGeom prst="rect">
+                      <a:avLst/>
+                    </a:prstGeom>
+                  </pic:spPr>
+                </pic:pic>
+              </a:graphicData>
+            </a:graphic>
+          </wp:inline>
+        </w:drawing>
+      </w:r>
+    </w:p>
+    <w:p/>
+    <w:p>
+      <w:pPr>
+        <w:pStyle w:val="Ttulo1"/>
+      </w:pPr>
+      <w:r>
+        <w:lastRenderedPageBreak/>
+        <w:t>Consultar devoluciones</w:t>
+      </w:r>
+    </w:p>
+    <w:p>
+      <w:r>
+        <w:rPr>
+          <w:noProof/>
+        </w:rPr>
+        <w:drawing>
+          <wp:inline distT="0" distB="0" distL="0" distR="0" wp14:anchorId="4587AC31" wp14:editId="1BBDAAEA">
+            <wp:extent cx="5971540" cy="2790190"/>
+            <wp:effectExtent l="0" t="0" r="0" b="0"/>
+            <wp:docPr id="40" name="Imagen 40"/>
+            <wp:cNvGraphicFramePr>
+              <a:graphicFrameLocks xmlns:a="http://schemas.openxmlformats.org/drawingml/2006/main" noChangeAspect="1"/>
+            </wp:cNvGraphicFramePr>
+            <a:graphic xmlns:a="http://schemas.openxmlformats.org/drawingml/2006/main">
+              <a:graphicData uri="http://schemas.openxmlformats.org/drawingml/2006/picture">
+                <pic:pic xmlns:pic="http://schemas.openxmlformats.org/drawingml/2006/picture">
+                  <pic:nvPicPr>
+                    <pic:cNvPr id="1" name=""/>
+                    <pic:cNvPicPr/>
+                  </pic:nvPicPr>
+                  <pic:blipFill>
+                    <a:blip r:embed="rId49"/>
+                    <a:stretch>
+                      <a:fillRect/>
+                    </a:stretch>
+                  </pic:blipFill>
+                  <pic:spPr>
+                    <a:xfrm>
+                      <a:off x="0" y="0"/>
+                      <a:ext cx="5971540" cy="2790190"/>
+                    </a:xfrm>
+                    <a:prstGeom prst="rect">
+                      <a:avLst/>
+                    </a:prstGeom>
+                  </pic:spPr>
+                </pic:pic>
+              </a:graphicData>
+            </a:graphic>
+          </wp:inline>
+        </w:drawing>
+      </w:r>
+    </w:p>
+    <w:p/>
+    <w:p>
+      <w:pPr>
+        <w:pStyle w:val="Ttulo1"/>
+      </w:pPr>
+      <w:r>
+        <w:t>Menu principal para alumnos</w:t>
+      </w:r>
+    </w:p>
+    <w:p>
+      <w:r>
+        <w:rPr>
+          <w:noProof/>
+        </w:rPr>
+        <w:drawing>
+          <wp:inline distT="0" distB="0" distL="0" distR="0" wp14:anchorId="7627CFD0" wp14:editId="67895CF5">
+            <wp:extent cx="5971540" cy="2750185"/>
+            <wp:effectExtent l="0" t="0" r="0" b="0"/>
+            <wp:docPr id="41" name="Imagen 41"/>
+            <wp:cNvGraphicFramePr>
+              <a:graphicFrameLocks xmlns:a="http://schemas.openxmlformats.org/drawingml/2006/main" noChangeAspect="1"/>
+            </wp:cNvGraphicFramePr>
+            <a:graphic xmlns:a="http://schemas.openxmlformats.org/drawingml/2006/main">
+              <a:graphicData uri="http://schemas.openxmlformats.org/drawingml/2006/picture">
+                <pic:pic xmlns:pic="http://schemas.openxmlformats.org/drawingml/2006/picture">
+                  <pic:nvPicPr>
+                    <pic:cNvPr id="1" name=""/>
+                    <pic:cNvPicPr/>
+                  </pic:nvPicPr>
+                  <pic:blipFill>
+                    <a:blip r:embed="rId50"/>
+                    <a:stretch>
+                      <a:fillRect/>
+                    </a:stretch>
+                  </pic:blipFill>
+                  <pic:spPr>
+                    <a:xfrm>
+                      <a:off x="0" y="0"/>
+                      <a:ext cx="5971540" cy="2750185"/>
+                    </a:xfrm>
+                    <a:prstGeom prst="rect">
+                      <a:avLst/>
+                    </a:prstGeom>
+                  </pic:spPr>
+                </pic:pic>
+              </a:graphicData>
+            </a:graphic>
+          </wp:inline>
+        </w:drawing>
+      </w:r>
+    </w:p>
+    <w:p/>
+    <w:p>
+      <w:pPr>
+        <w:pStyle w:val="Ttulo1"/>
+      </w:pPr>
+      <w:r>
+        <w:lastRenderedPageBreak/>
+        <w:t>Menu de libros para alumnos</w:t>
+      </w:r>
+    </w:p>
+    <w:p>
+      <w:r>
+        <w:rPr>
+          <w:noProof/>
+        </w:rPr>
+        <w:drawing>
+          <wp:inline distT="0" distB="0" distL="0" distR="0" wp14:anchorId="731A73F7" wp14:editId="1EC0BEC1">
+            <wp:extent cx="5971540" cy="2849880"/>
+            <wp:effectExtent l="0" t="0" r="0" b="7620"/>
+            <wp:docPr id="42" name="Imagen 42"/>
+            <wp:cNvGraphicFramePr>
+              <a:graphicFrameLocks xmlns:a="http://schemas.openxmlformats.org/drawingml/2006/main" noChangeAspect="1"/>
+            </wp:cNvGraphicFramePr>
+            <a:graphic xmlns:a="http://schemas.openxmlformats.org/drawingml/2006/main">
+              <a:graphicData uri="http://schemas.openxmlformats.org/drawingml/2006/picture">
+                <pic:pic xmlns:pic="http://schemas.openxmlformats.org/drawingml/2006/picture">
+                  <pic:nvPicPr>
+                    <pic:cNvPr id="1" name=""/>
+                    <pic:cNvPicPr/>
+                  </pic:nvPicPr>
+                  <pic:blipFill>
+                    <a:blip r:embed="rId51"/>
+                    <a:stretch>
+                      <a:fillRect/>
+                    </a:stretch>
+                  </pic:blipFill>
+                  <pic:spPr>
+                    <a:xfrm>
+                      <a:off x="0" y="0"/>
+                      <a:ext cx="5971540" cy="2849880"/>
+                    </a:xfrm>
+                    <a:prstGeom prst="rect">
+                      <a:avLst/>
+                    </a:prstGeom>
+                  </pic:spPr>
+                </pic:pic>
+              </a:graphicData>
+            </a:graphic>
+          </wp:inline>
+        </w:drawing>
+      </w:r>
     </w:p>
     <w:p>
       <w:pPr>
@@ -14627,7 +15929,7 @@
       </w:pPr>
     </w:p>
     <w:sectPr>
-      <w:footerReference w:type="default" r:id="rId26"/>
+      <w:footerReference w:type="default" r:id="rId52"/>
       <w:pgSz w:w="12240" w:h="15840"/>
       <w:pgMar w:top="1418" w:right="1418" w:bottom="1418" w:left="1418" w:header="709" w:footer="709" w:gutter="0"/>
       <w:cols w:space="708"/>
@@ -14638,7 +15940,7 @@
 </file>
 
 <file path=word/endnotes.xml><?xml version="1.0" encoding="utf-8"?>
-<w:endnotes xmlns:wpc="http://schemas.microsoft.com/office/word/2010/wordprocessingCanvas" xmlns:mc="http://schemas.openxmlformats.org/markup-compatibility/2006" xmlns:o="urn:schemas-microsoft-com:office:office" xmlns:r="http://schemas.openxmlformats.org/officeDocument/2006/relationships" xmlns:m="http://schemas.openxmlformats.org/officeDocument/2006/math" xmlns:v="urn:schemas-microsoft-com:vml" xmlns:wp14="http://schemas.microsoft.com/office/word/2010/wordprocessingDrawing" xmlns:wp="http://schemas.openxmlformats.org/drawingml/2006/wordprocessingDrawing" xmlns:w10="urn:schemas-microsoft-com:office:word" xmlns:w="http://schemas.openxmlformats.org/wordprocessingml/2006/main" xmlns:w14="http://schemas.microsoft.com/office/word/2010/wordml" xmlns:w15="http://schemas.microsoft.com/office/word/2012/wordml" xmlns:wpg="http://schemas.microsoft.com/office/word/2010/wordprocessingGroup" xmlns:wpi="http://schemas.microsoft.com/office/word/2010/wordprocessingInk" xmlns:wne="http://schemas.microsoft.com/office/word/2006/wordml" xmlns:wps="http://schemas.microsoft.com/office/word/2010/wordprocessingShape" mc:Ignorable="w14 w15 wp14">
+<w:endnotes xmlns:wpc="http://schemas.microsoft.com/office/word/2010/wordprocessingCanvas" xmlns:cx="http://schemas.microsoft.com/office/drawing/2014/chartex" xmlns:cx1="http://schemas.microsoft.com/office/drawing/2015/9/8/chartex" xmlns:cx2="http://schemas.microsoft.com/office/drawing/2015/10/21/chartex" xmlns:cx3="http://schemas.microsoft.com/office/drawing/2016/5/9/chartex" xmlns:cx4="http://schemas.microsoft.com/office/drawing/2016/5/10/chartex" xmlns:cx5="http://schemas.microsoft.com/office/drawing/2016/5/11/chartex" xmlns:cx6="http://schemas.microsoft.com/office/drawing/2016/5/12/chartex" xmlns:cx7="http://schemas.microsoft.com/office/drawing/2016/5/13/chartex" xmlns:cx8="http://schemas.microsoft.com/office/drawing/2016/5/14/chartex" xmlns:mc="http://schemas.openxmlformats.org/markup-compatibility/2006" xmlns:aink="http://schemas.microsoft.com/office/drawing/2016/ink" xmlns:am3d="http://schemas.microsoft.com/office/drawing/2017/model3d" xmlns:o="urn:schemas-microsoft-com:office:office" xmlns:r="http://schemas.openxmlformats.org/officeDocument/2006/relationships" xmlns:m="http://schemas.openxmlformats.org/officeDocument/2006/math" xmlns:v="urn:schemas-microsoft-com:vml" xmlns:wp14="http://schemas.microsoft.com/office/word/2010/wordprocessingDrawing" xmlns:wp="http://schemas.openxmlformats.org/drawingml/2006/wordprocessingDrawing" xmlns:w10="urn:schemas-microsoft-com:office:word" xmlns:w="http://schemas.openxmlformats.org/wordprocessingml/2006/main" xmlns:w14="http://schemas.microsoft.com/office/word/2010/wordml" xmlns:w15="http://schemas.microsoft.com/office/word/2012/wordml" xmlns:w16cex="http://schemas.microsoft.com/office/word/2018/wordml/cex" xmlns:w16cid="http://schemas.microsoft.com/office/word/2016/wordml/cid" xmlns:w16="http://schemas.microsoft.com/office/word/2018/wordml" xmlns:w16se="http://schemas.microsoft.com/office/word/2015/wordml/symex" xmlns:wpg="http://schemas.microsoft.com/office/word/2010/wordprocessingGroup" xmlns:wpi="http://schemas.microsoft.com/office/word/2010/wordprocessingInk" xmlns:wne="http://schemas.microsoft.com/office/word/2006/wordml" xmlns:wps="http://schemas.microsoft.com/office/word/2010/wordprocessingShape" mc:Ignorable="w14 w15 w16se w16cid w16 w16cex wp14">
   <w:endnote w:type="separator" w:id="-1">
     <w:p>
       <w:pPr>
@@ -14663,7 +15965,7 @@
 </file>
 
 <file path=word/footer1.xml><?xml version="1.0" encoding="utf-8"?>
-<w:ftr xmlns:wpc="http://schemas.microsoft.com/office/word/2010/wordprocessingCanvas" xmlns:mc="http://schemas.openxmlformats.org/markup-compatibility/2006" xmlns:o="urn:schemas-microsoft-com:office:office" xmlns:r="http://schemas.openxmlformats.org/officeDocument/2006/relationships" xmlns:m="http://schemas.openxmlformats.org/officeDocument/2006/math" xmlns:v="urn:schemas-microsoft-com:vml" xmlns:wp14="http://schemas.microsoft.com/office/word/2010/wordprocessingDrawing" xmlns:wp="http://schemas.openxmlformats.org/drawingml/2006/wordprocessingDrawing" xmlns:w10="urn:schemas-microsoft-com:office:word" xmlns:w="http://schemas.openxmlformats.org/wordprocessingml/2006/main" xmlns:w14="http://schemas.microsoft.com/office/word/2010/wordml" xmlns:w15="http://schemas.microsoft.com/office/word/2012/wordml" xmlns:wpg="http://schemas.microsoft.com/office/word/2010/wordprocessingGroup" xmlns:wpi="http://schemas.microsoft.com/office/word/2010/wordprocessingInk" xmlns:wne="http://schemas.microsoft.com/office/word/2006/wordml" xmlns:wps="http://schemas.microsoft.com/office/word/2010/wordprocessingShape" mc:Ignorable="w14 w15 wp14">
+<w:ftr xmlns:wpc="http://schemas.microsoft.com/office/word/2010/wordprocessingCanvas" xmlns:cx="http://schemas.microsoft.com/office/drawing/2014/chartex" xmlns:cx1="http://schemas.microsoft.com/office/drawing/2015/9/8/chartex" xmlns:cx2="http://schemas.microsoft.com/office/drawing/2015/10/21/chartex" xmlns:cx3="http://schemas.microsoft.com/office/drawing/2016/5/9/chartex" xmlns:cx4="http://schemas.microsoft.com/office/drawing/2016/5/10/chartex" xmlns:cx5="http://schemas.microsoft.com/office/drawing/2016/5/11/chartex" xmlns:cx6="http://schemas.microsoft.com/office/drawing/2016/5/12/chartex" xmlns:cx7="http://schemas.microsoft.com/office/drawing/2016/5/13/chartex" xmlns:cx8="http://schemas.microsoft.com/office/drawing/2016/5/14/chartex" xmlns:mc="http://schemas.openxmlformats.org/markup-compatibility/2006" xmlns:aink="http://schemas.microsoft.com/office/drawing/2016/ink" xmlns:am3d="http://schemas.microsoft.com/office/drawing/2017/model3d" xmlns:o="urn:schemas-microsoft-com:office:office" xmlns:r="http://schemas.openxmlformats.org/officeDocument/2006/relationships" xmlns:m="http://schemas.openxmlformats.org/officeDocument/2006/math" xmlns:v="urn:schemas-microsoft-com:vml" xmlns:wp14="http://schemas.microsoft.com/office/word/2010/wordprocessingDrawing" xmlns:wp="http://schemas.openxmlformats.org/drawingml/2006/wordprocessingDrawing" xmlns:w10="urn:schemas-microsoft-com:office:word" xmlns:w="http://schemas.openxmlformats.org/wordprocessingml/2006/main" xmlns:w14="http://schemas.microsoft.com/office/word/2010/wordml" xmlns:w15="http://schemas.microsoft.com/office/word/2012/wordml" xmlns:w16cex="http://schemas.microsoft.com/office/word/2018/wordml/cex" xmlns:w16cid="http://schemas.microsoft.com/office/word/2016/wordml/cid" xmlns:w16="http://schemas.microsoft.com/office/word/2018/wordml" xmlns:w16se="http://schemas.microsoft.com/office/word/2015/wordml/symex" xmlns:wpg="http://schemas.microsoft.com/office/word/2010/wordprocessingGroup" xmlns:wpi="http://schemas.microsoft.com/office/word/2010/wordprocessingInk" xmlns:wne="http://schemas.microsoft.com/office/word/2006/wordml" xmlns:wps="http://schemas.microsoft.com/office/word/2010/wordprocessingShape" mc:Ignorable="w14 w15 w16se w16cid w16 w16cex wp14">
   <w:sdt>
     <w:sdtPr>
       <w:id w:val="1595975183"/>
@@ -14709,7 +16011,7 @@
 </file>
 
 <file path=word/footnotes.xml><?xml version="1.0" encoding="utf-8"?>
-<w:footnotes xmlns:wpc="http://schemas.microsoft.com/office/word/2010/wordprocessingCanvas" xmlns:mc="http://schemas.openxmlformats.org/markup-compatibility/2006" xmlns:o="urn:schemas-microsoft-com:office:office" xmlns:r="http://schemas.openxmlformats.org/officeDocument/2006/relationships" xmlns:m="http://schemas.openxmlformats.org/officeDocument/2006/math" xmlns:v="urn:schemas-microsoft-com:vml" xmlns:wp14="http://schemas.microsoft.com/office/word/2010/wordprocessingDrawing" xmlns:wp="http://schemas.openxmlformats.org/drawingml/2006/wordprocessingDrawing" xmlns:w10="urn:schemas-microsoft-com:office:word" xmlns:w="http://schemas.openxmlformats.org/wordprocessingml/2006/main" xmlns:w14="http://schemas.microsoft.com/office/word/2010/wordml" xmlns:w15="http://schemas.microsoft.com/office/word/2012/wordml" xmlns:wpg="http://schemas.microsoft.com/office/word/2010/wordprocessingGroup" xmlns:wpi="http://schemas.microsoft.com/office/word/2010/wordprocessingInk" xmlns:wne="http://schemas.microsoft.com/office/word/2006/wordml" xmlns:wps="http://schemas.microsoft.com/office/word/2010/wordprocessingShape" mc:Ignorable="w14 w15 wp14">
+<w:footnotes xmlns:wpc="http://schemas.microsoft.com/office/word/2010/wordprocessingCanvas" xmlns:cx="http://schemas.microsoft.com/office/drawing/2014/chartex" xmlns:cx1="http://schemas.microsoft.com/office/drawing/2015/9/8/chartex" xmlns:cx2="http://schemas.microsoft.com/office/drawing/2015/10/21/chartex" xmlns:cx3="http://schemas.microsoft.com/office/drawing/2016/5/9/chartex" xmlns:cx4="http://schemas.microsoft.com/office/drawing/2016/5/10/chartex" xmlns:cx5="http://schemas.microsoft.com/office/drawing/2016/5/11/chartex" xmlns:cx6="http://schemas.microsoft.com/office/drawing/2016/5/12/chartex" xmlns:cx7="http://schemas.microsoft.com/office/drawing/2016/5/13/chartex" xmlns:cx8="http://schemas.microsoft.com/office/drawing/2016/5/14/chartex" xmlns:mc="http://schemas.openxmlformats.org/markup-compatibility/2006" xmlns:aink="http://schemas.microsoft.com/office/drawing/2016/ink" xmlns:am3d="http://schemas.microsoft.com/office/drawing/2017/model3d" xmlns:o="urn:schemas-microsoft-com:office:office" xmlns:r="http://schemas.openxmlformats.org/officeDocument/2006/relationships" xmlns:m="http://schemas.openxmlformats.org/officeDocument/2006/math" xmlns:v="urn:schemas-microsoft-com:vml" xmlns:wp14="http://schemas.microsoft.com/office/word/2010/wordprocessingDrawing" xmlns:wp="http://schemas.openxmlformats.org/drawingml/2006/wordprocessingDrawing" xmlns:w10="urn:schemas-microsoft-com:office:word" xmlns:w="http://schemas.openxmlformats.org/wordprocessingml/2006/main" xmlns:w14="http://schemas.microsoft.com/office/word/2010/wordml" xmlns:w15="http://schemas.microsoft.com/office/word/2012/wordml" xmlns:w16cex="http://schemas.microsoft.com/office/word/2018/wordml/cex" xmlns:w16cid="http://schemas.microsoft.com/office/word/2016/wordml/cid" xmlns:w16="http://schemas.microsoft.com/office/word/2018/wordml" xmlns:w16se="http://schemas.microsoft.com/office/word/2015/wordml/symex" xmlns:wpg="http://schemas.microsoft.com/office/word/2010/wordprocessingGroup" xmlns:wpi="http://schemas.microsoft.com/office/word/2010/wordprocessingInk" xmlns:wne="http://schemas.microsoft.com/office/word/2006/wordml" xmlns:wps="http://schemas.microsoft.com/office/word/2010/wordprocessingShape" mc:Ignorable="w14 w15 w16se w16cid w16 w16cex wp14">
   <w:footnote w:type="separator" w:id="-1">
     <w:p>
       <w:pPr>
@@ -14734,8 +16036,8 @@
 </file>
 
 <file path=word/numbering.xml><?xml version="1.0" encoding="utf-8"?>
-<w:numbering xmlns:wpc="http://schemas.microsoft.com/office/word/2010/wordprocessingCanvas" xmlns:mc="http://schemas.openxmlformats.org/markup-compatibility/2006" xmlns:o="urn:schemas-microsoft-com:office:office" xmlns:r="http://schemas.openxmlformats.org/officeDocument/2006/relationships" xmlns:m="http://schemas.openxmlformats.org/officeDocument/2006/math" xmlns:v="urn:schemas-microsoft-com:vml" xmlns:wp14="http://schemas.microsoft.com/office/word/2010/wordprocessingDrawing" xmlns:wp="http://schemas.openxmlformats.org/drawingml/2006/wordprocessingDrawing" xmlns:w10="urn:schemas-microsoft-com:office:word" xmlns:w="http://schemas.openxmlformats.org/wordprocessingml/2006/main" xmlns:w14="http://schemas.microsoft.com/office/word/2010/wordml" xmlns:w15="http://schemas.microsoft.com/office/word/2012/wordml" xmlns:wpg="http://schemas.microsoft.com/office/word/2010/wordprocessingGroup" xmlns:wpi="http://schemas.microsoft.com/office/word/2010/wordprocessingInk" xmlns:wne="http://schemas.microsoft.com/office/word/2006/wordml" xmlns:wps="http://schemas.microsoft.com/office/word/2010/wordprocessingShape" mc:Ignorable="w14 w15 wp14">
-  <w:abstractNum w:abstractNumId="0">
+<w:numbering xmlns:wpc="http://schemas.microsoft.com/office/word/2010/wordprocessingCanvas" xmlns:cx="http://schemas.microsoft.com/office/drawing/2014/chartex" xmlns:cx1="http://schemas.microsoft.com/office/drawing/2015/9/8/chartex" xmlns:cx2="http://schemas.microsoft.com/office/drawing/2015/10/21/chartex" xmlns:cx3="http://schemas.microsoft.com/office/drawing/2016/5/9/chartex" xmlns:cx4="http://schemas.microsoft.com/office/drawing/2016/5/10/chartex" xmlns:cx5="http://schemas.microsoft.com/office/drawing/2016/5/11/chartex" xmlns:cx6="http://schemas.microsoft.com/office/drawing/2016/5/12/chartex" xmlns:cx7="http://schemas.microsoft.com/office/drawing/2016/5/13/chartex" xmlns:cx8="http://schemas.microsoft.com/office/drawing/2016/5/14/chartex" xmlns:mc="http://schemas.openxmlformats.org/markup-compatibility/2006" xmlns:aink="http://schemas.microsoft.com/office/drawing/2016/ink" xmlns:am3d="http://schemas.microsoft.com/office/drawing/2017/model3d" xmlns:o="urn:schemas-microsoft-com:office:office" xmlns:r="http://schemas.openxmlformats.org/officeDocument/2006/relationships" xmlns:m="http://schemas.openxmlformats.org/officeDocument/2006/math" xmlns:v="urn:schemas-microsoft-com:vml" xmlns:wp14="http://schemas.microsoft.com/office/word/2010/wordprocessingDrawing" xmlns:wp="http://schemas.openxmlformats.org/drawingml/2006/wordprocessingDrawing" xmlns:w10="urn:schemas-microsoft-com:office:word" xmlns:w="http://schemas.openxmlformats.org/wordprocessingml/2006/main" xmlns:w14="http://schemas.microsoft.com/office/word/2010/wordml" xmlns:w15="http://schemas.microsoft.com/office/word/2012/wordml" xmlns:w16cex="http://schemas.microsoft.com/office/word/2018/wordml/cex" xmlns:w16cid="http://schemas.microsoft.com/office/word/2016/wordml/cid" xmlns:w16="http://schemas.microsoft.com/office/word/2018/wordml" xmlns:w16se="http://schemas.microsoft.com/office/word/2015/wordml/symex" xmlns:wpg="http://schemas.microsoft.com/office/word/2010/wordprocessingGroup" xmlns:wpi="http://schemas.microsoft.com/office/word/2010/wordprocessingInk" xmlns:wne="http://schemas.microsoft.com/office/word/2006/wordml" xmlns:wps="http://schemas.microsoft.com/office/word/2010/wordprocessingShape" mc:Ignorable="w14 w15 w16se w16cid w16 w16cex wp14">
+  <w:abstractNum w:abstractNumId="0" w15:restartNumberingAfterBreak="0">
     <w:nsid w:val="17887E02"/>
     <w:multiLevelType w:val="hybridMultilevel"/>
     <w:tmpl w:val="CE0673EE"/>
@@ -14848,7 +16150,7 @@
       </w:rPr>
     </w:lvl>
   </w:abstractNum>
-  <w:abstractNum w:abstractNumId="1">
+  <w:abstractNum w:abstractNumId="1" w15:restartNumberingAfterBreak="0">
     <w:nsid w:val="405B20CA"/>
     <w:multiLevelType w:val="multilevel"/>
     <w:tmpl w:val="3D16E460"/>
@@ -14961,7 +16263,7 @@
       </w:pPr>
     </w:lvl>
   </w:abstractNum>
-  <w:abstractNum w:abstractNumId="2">
+  <w:abstractNum w:abstractNumId="2" w15:restartNumberingAfterBreak="0">
     <w:nsid w:val="55DA5DBE"/>
     <w:multiLevelType w:val="multilevel"/>
     <w:tmpl w:val="317CCD48"/>
@@ -15087,7 +16389,7 @@
 </file>
 
 <file path=word/styles.xml><?xml version="1.0" encoding="utf-8"?>
-<w:styles xmlns:mc="http://schemas.openxmlformats.org/markup-compatibility/2006" xmlns:r="http://schemas.openxmlformats.org/officeDocument/2006/relationships" xmlns:w="http://schemas.openxmlformats.org/wordprocessingml/2006/main" xmlns:w14="http://schemas.microsoft.com/office/word/2010/wordml" xmlns:w15="http://schemas.microsoft.com/office/word/2012/wordml" mc:Ignorable="w14 w15">
+<w:styles xmlns:mc="http://schemas.openxmlformats.org/markup-compatibility/2006" xmlns:r="http://schemas.openxmlformats.org/officeDocument/2006/relationships" xmlns:w="http://schemas.openxmlformats.org/wordprocessingml/2006/main" xmlns:w14="http://schemas.microsoft.com/office/word/2010/wordml" xmlns:w15="http://schemas.microsoft.com/office/word/2012/wordml" xmlns:w16cex="http://schemas.microsoft.com/office/word/2018/wordml/cex" xmlns:w16cid="http://schemas.microsoft.com/office/word/2016/wordml/cid" xmlns:w16="http://schemas.microsoft.com/office/word/2018/wordml" xmlns:w16se="http://schemas.microsoft.com/office/word/2015/wordml/symex" mc:Ignorable="w14 w15 w16se w16cid w16 w16cex">
   <w:docDefaults>
     <w:rPrDefault>
       <w:rPr>
@@ -15103,7 +16405,7 @@
       </w:pPr>
     </w:pPrDefault>
   </w:docDefaults>
-  <w:latentStyles w:defLockedState="0" w:defUIPriority="99" w:defSemiHidden="0" w:defUnhideWhenUsed="0" w:defQFormat="0" w:count="371">
+  <w:latentStyles w:defLockedState="0" w:defUIPriority="99" w:defSemiHidden="0" w:defUnhideWhenUsed="0" w:defQFormat="0" w:count="376">
     <w:lsdException w:name="Normal" w:uiPriority="0" w:qFormat="1"/>
     <w:lsdException w:name="heading 1" w:uiPriority="9" w:qFormat="1"/>
     <w:lsdException w:name="heading 2" w:semiHidden="1" w:uiPriority="9" w:unhideWhenUsed="1" w:qFormat="1"/>
@@ -15209,7 +16511,6 @@
     <w:lsdException w:name="HTML Sample" w:semiHidden="1" w:unhideWhenUsed="1"/>
     <w:lsdException w:name="HTML Typewriter" w:semiHidden="1" w:unhideWhenUsed="1"/>
     <w:lsdException w:name="HTML Variable" w:semiHidden="1" w:unhideWhenUsed="1"/>
-    <w:lsdException w:name="Normal Table" w:semiHidden="1" w:unhideWhenUsed="1"/>
     <w:lsdException w:name="annotation subject" w:semiHidden="1" w:unhideWhenUsed="1"/>
     <w:lsdException w:name="No List" w:semiHidden="1" w:unhideWhenUsed="1"/>
     <w:lsdException w:name="Outline List 1" w:semiHidden="1" w:unhideWhenUsed="1"/>
@@ -15252,11 +16553,8 @@
     <w:lsdException w:name="Table Contemporary" w:semiHidden="1" w:unhideWhenUsed="1"/>
     <w:lsdException w:name="Table Elegant" w:semiHidden="1" w:unhideWhenUsed="1"/>
     <w:lsdException w:name="Table Professional" w:semiHidden="1" w:unhideWhenUsed="1"/>
-    <w:lsdException w:name="Table Subtle 1" w:semiHidden="1" w:unhideWhenUsed="1"/>
     <w:lsdException w:name="Table Subtle 2" w:semiHidden="1" w:unhideWhenUsed="1"/>
     <w:lsdException w:name="Table Web 1" w:semiHidden="1" w:unhideWhenUsed="1"/>
-    <w:lsdException w:name="Table Web 2" w:semiHidden="1" w:unhideWhenUsed="1"/>
-    <w:lsdException w:name="Table Web 3" w:semiHidden="1" w:unhideWhenUsed="1"/>
     <w:lsdException w:name="Balloon Text" w:semiHidden="1" w:unhideWhenUsed="1"/>
     <w:lsdException w:name="Table Grid" w:uiPriority="39"/>
     <w:lsdException w:name="Table Theme" w:semiHidden="1" w:unhideWhenUsed="1"/>
@@ -15475,6 +16773,11 @@
     <w:lsdException w:name="List Table 5 Dark Accent 6" w:uiPriority="50"/>
     <w:lsdException w:name="List Table 6 Colorful Accent 6" w:uiPriority="51"/>
     <w:lsdException w:name="List Table 7 Colorful Accent 6" w:uiPriority="52"/>
+    <w:lsdException w:name="Mention" w:semiHidden="1" w:unhideWhenUsed="1"/>
+    <w:lsdException w:name="Smart Hyperlink" w:semiHidden="1" w:unhideWhenUsed="1"/>
+    <w:lsdException w:name="Hashtag" w:semiHidden="1" w:unhideWhenUsed="1"/>
+    <w:lsdException w:name="Unresolved Mention" w:semiHidden="1" w:unhideWhenUsed="1"/>
+    <w:lsdException w:name="Smart Link" w:semiHidden="1" w:unhideWhenUsed="1"/>
   </w:latentStyles>
   <w:style w:type="paragraph" w:default="1" w:styleId="Normal">
     <w:name w:val="Normal"/>
@@ -15661,7 +16964,6 @@
       <w:spacing w:after="0" w:line="240" w:lineRule="auto"/>
     </w:pPr>
     <w:tblPr>
-      <w:tblInd w:w="0" w:type="dxa"/>
       <w:tblBorders>
         <w:top w:val="single" w:sz="4" w:space="0" w:color="auto"/>
         <w:left w:val="single" w:sz="4" w:space="0" w:color="auto"/>
@@ -15670,15 +16972,9 @@
         <w:insideH w:val="single" w:sz="4" w:space="0" w:color="auto"/>
         <w:insideV w:val="single" w:sz="4" w:space="0" w:color="auto"/>
       </w:tblBorders>
-      <w:tblCellMar>
-        <w:top w:w="0" w:type="dxa"/>
-        <w:left w:w="108" w:type="dxa"/>
-        <w:bottom w:w="0" w:type="dxa"/>
-        <w:right w:w="108" w:type="dxa"/>
-      </w:tblCellMar>
     </w:tblPr>
   </w:style>
-  <w:style w:type="table" w:styleId="Tabladecuadrcula4-nfasis1">
+  <w:style w:type="table" w:styleId="Tablaconcuadrcula4-nfasis1">
     <w:name w:val="Grid Table 4 Accent 1"/>
     <w:basedOn w:val="Tablanormal"/>
     <w:uiPriority w:val="49"/>
@@ -15689,7 +16985,6 @@
     <w:tblPr>
       <w:tblStyleRowBandSize w:val="1"/>
       <w:tblStyleColBandSize w:val="1"/>
-      <w:tblInd w:w="0" w:type="dxa"/>
       <w:tblBorders>
         <w:top w:val="single" w:sz="4" w:space="0" w:color="9CC2E5" w:themeColor="accent1" w:themeTint="99"/>
         <w:left w:val="single" w:sz="4" w:space="0" w:color="9CC2E5" w:themeColor="accent1" w:themeTint="99"/>
@@ -15698,12 +16993,6 @@
         <w:insideH w:val="single" w:sz="4" w:space="0" w:color="9CC2E5" w:themeColor="accent1" w:themeTint="99"/>
         <w:insideV w:val="single" w:sz="4" w:space="0" w:color="9CC2E5" w:themeColor="accent1" w:themeTint="99"/>
       </w:tblBorders>
-      <w:tblCellMar>
-        <w:top w:w="0" w:type="dxa"/>
-        <w:left w:w="108" w:type="dxa"/>
-        <w:bottom w:w="0" w:type="dxa"/>
-        <w:right w:w="108" w:type="dxa"/>
-      </w:tblCellMar>
     </w:tblPr>
     <w:tblStylePr w:type="firstRow">
       <w:rPr>
@@ -16091,7 +17380,7 @@
 </file>
 
 <file path=customXml/itemProps1.xml><?xml version="1.0" encoding="utf-8"?>
-<ds:datastoreItem xmlns:ds="http://schemas.openxmlformats.org/officeDocument/2006/customXml" ds:itemID="{5768245A-B8FF-4DB8-8B1A-7DDA620E629A}">
+<ds:datastoreItem xmlns:ds="http://schemas.openxmlformats.org/officeDocument/2006/customXml" ds:itemID="{34136BC9-DAE0-4359-A7C6-C86D2241739B}">
   <ds:schemaRefs>
     <ds:schemaRef ds:uri="http://schemas.openxmlformats.org/officeDocument/2006/bibliography"/>
   </ds:schemaRefs>

</xml_diff>